<commit_message>
Commit con el ejemplo de asincronia
</commit_message>
<xml_diff>
--- a/Proyecto final - Backend con Node.js.docx
+++ b/Proyecto final - Backend con Node.js.docx
@@ -2513,6 +2513,12 @@
                 <w:sz w:val="22"/>
               </w:rPr>
             </w:pPr>
+            <w:r>
+              <w:rPr>
+                <w:rFonts w:ascii="Segoe UI Symbol" w:hAnsi="Segoe UI Symbol" w:cs="Segoe UI Symbol"/>
+              </w:rPr>
+              <w:t>✔</w:t>
+            </w:r>
           </w:p>
         </w:tc>
       </w:tr>
@@ -3298,96 +3304,19 @@
       <w:pPr>
         <w:jc w:val="both"/>
         <w:rPr>
+          <w:u w:val="single"/>
+        </w:rPr>
+      </w:pPr>
+    </w:p>
+    <w:p>
+      <w:pPr>
+        <w:jc w:val="both"/>
+        <w:rPr>
           <w:b/>
           <w:bCs/>
         </w:rPr>
       </w:pPr>
-      <w:r>
-        <w:rPr>
-          <w:b/>
-          <w:bCs/>
-        </w:rPr>
-        <w:t xml:space="preserve">Implementación y demostración de </w:t>
-      </w:r>
-      <w:proofErr w:type="spellStart"/>
-      <w:r>
-        <w:rPr>
-          <w:b/>
-          <w:bCs/>
-        </w:rPr>
-        <w:t>Event</w:t>
-      </w:r>
-      <w:proofErr w:type="spellEnd"/>
-      <w:r>
-        <w:rPr>
-          <w:b/>
-          <w:bCs/>
-        </w:rPr>
-        <w:t xml:space="preserve"> </w:t>
-      </w:r>
-      <w:proofErr w:type="spellStart"/>
-      <w:r>
-        <w:rPr>
-          <w:b/>
-          <w:bCs/>
-        </w:rPr>
-        <w:t>Loop</w:t>
-      </w:r>
-      <w:proofErr w:type="spellEnd"/>
-      <w:r>
-        <w:rPr>
-          <w:b/>
-          <w:bCs/>
-        </w:rPr>
-        <w:t xml:space="preserve"> y asincronía</w:t>
-      </w:r>
-    </w:p>
-    <w:p>
-      <w:pPr>
-        <w:jc w:val="both"/>
-        <w:rPr>
-          <w:u w:val="single"/>
-        </w:rPr>
-      </w:pPr>
-    </w:p>
-    <w:p>
-      <w:pPr>
-        <w:jc w:val="both"/>
-        <w:rPr>
-          <w:u w:val="single"/>
-        </w:rPr>
-      </w:pPr>
-    </w:p>
-    <w:p>
-      <w:pPr>
-        <w:jc w:val="both"/>
-        <w:rPr>
-          <w:u w:val="single"/>
-        </w:rPr>
-      </w:pPr>
-    </w:p>
-    <w:p>
-      <w:pPr>
-        <w:jc w:val="both"/>
-        <w:rPr>
-          <w:b/>
-          <w:bCs/>
-        </w:rPr>
-      </w:pPr>
       <w:bookmarkStart w:id="5" w:name="_Hlk153105614"/>
-      <w:r>
-        <w:rPr>
-          <w:b/>
-          <w:bCs/>
-        </w:rPr>
-        <w:t>Verificación de la conexión del servidor</w:t>
-      </w:r>
-    </w:p>
-    <w:bookmarkEnd w:id="5"/>
-    <w:p>
-      <w:pPr>
-        <w:jc w:val="both"/>
-      </w:pPr>
       <w:r>
         <w:rPr>
           <w:noProof/>
@@ -3395,13 +3324,13 @@
         <mc:AlternateContent>
           <mc:Choice Requires="wps">
             <w:drawing>
-              <wp:anchor distT="0" distB="0" distL="114300" distR="114300" simplePos="0" relativeHeight="251758080" behindDoc="0" locked="0" layoutInCell="1" allowOverlap="1" wp14:anchorId="73C61089" wp14:editId="69F95FD4">
+              <wp:anchor distT="0" distB="0" distL="114300" distR="114300" simplePos="0" relativeHeight="251758080" behindDoc="0" locked="0" layoutInCell="1" allowOverlap="1" wp14:anchorId="73C61089" wp14:editId="5137F9D3">
                 <wp:simplePos x="0" y="0"/>
                 <wp:positionH relativeFrom="margin">
                   <wp:align>right</wp:align>
                 </wp:positionH>
                 <wp:positionV relativeFrom="paragraph">
-                  <wp:posOffset>1644015</wp:posOffset>
+                  <wp:posOffset>1622425</wp:posOffset>
                 </wp:positionV>
                 <wp:extent cx="5612130" cy="635"/>
                 <wp:effectExtent l="0" t="0" r="7620" b="0"/>
@@ -3511,7 +3440,7 @@
           </mc:Choice>
           <mc:Fallback>
             <w:pict>
-              <v:shape w14:anchorId="73C61089" id="_x0000_s1027" type="#_x0000_t202" style="position:absolute;left:0;text-align:left;margin-left:390.7pt;margin-top:129.45pt;width:441.9pt;height:.05pt;z-index:251758080;visibility:visible;mso-wrap-style:square;mso-wrap-distance-left:9pt;mso-wrap-distance-top:0;mso-wrap-distance-right:9pt;mso-wrap-distance-bottom:0;mso-position-horizontal:right;mso-position-horizontal-relative:margin;mso-position-vertical:absolute;mso-position-vertical-relative:text;v-text-anchor:top" o:gfxdata="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" stroked="f">
+              <v:shape w14:anchorId="73C61089" id="_x0000_s1027" type="#_x0000_t202" style="position:absolute;left:0;text-align:left;margin-left:390.7pt;margin-top:127.75pt;width:441.9pt;height:.05pt;z-index:251758080;visibility:visible;mso-wrap-style:square;mso-wrap-distance-left:9pt;mso-wrap-distance-top:0;mso-wrap-distance-right:9pt;mso-wrap-distance-bottom:0;mso-position-horizontal:right;mso-position-horizontal-relative:margin;mso-position-vertical:absolute;mso-position-vertical-relative:text;v-text-anchor:top" o:gfxdata="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" stroked="f">
                 <v:textbox style="mso-fit-shape-to-text:t" inset="0,0,0,0">
                   <w:txbxContent>
                     <w:p>
@@ -3593,9 +3522,17 @@
           <w:noProof/>
         </w:rPr>
         <w:drawing>
-          <wp:inline distT="0" distB="0" distL="0" distR="0" wp14:anchorId="1EE8E8E3" wp14:editId="11D11C21">
-            <wp:extent cx="3734321" cy="1390844"/>
-            <wp:effectExtent l="38100" t="38100" r="95250" b="95250"/>
+          <wp:anchor distT="0" distB="0" distL="114300" distR="114300" simplePos="0" relativeHeight="251762176" behindDoc="0" locked="0" layoutInCell="1" allowOverlap="1" wp14:anchorId="1EE8E8E3" wp14:editId="47EE6FFA">
+            <wp:simplePos x="0" y="0"/>
+            <wp:positionH relativeFrom="margin">
+              <wp:align>left</wp:align>
+            </wp:positionH>
+            <wp:positionV relativeFrom="paragraph">
+              <wp:posOffset>350520</wp:posOffset>
+            </wp:positionV>
+            <wp:extent cx="3114675" cy="1159510"/>
+            <wp:effectExtent l="38100" t="38100" r="104775" b="97790"/>
+            <wp:wrapTopAndBottom/>
             <wp:docPr id="530916470" name="Imagen 1" descr="Interfaz de usuario gráfica, Texto, Aplicación, Chat o mensaje de texto&#10;&#10;Descripción generada automáticamente"/>
             <wp:cNvGraphicFramePr>
               <a:graphicFrameLocks xmlns:a="http://schemas.openxmlformats.org/drawingml/2006/main" noChangeAspect="1"/>
@@ -3608,7 +3545,13 @@
                     <pic:cNvPicPr/>
                   </pic:nvPicPr>
                   <pic:blipFill>
-                    <a:blip r:embed="rId20"/>
+                    <a:blip r:embed="rId20">
+                      <a:extLst>
+                        <a:ext uri="{28A0092B-C50C-407E-A947-70E740481C1C}">
+                          <a14:useLocalDpi xmlns:a14="http://schemas.microsoft.com/office/drawing/2010/main" val="0"/>
+                        </a:ext>
+                      </a:extLst>
+                    </a:blip>
                     <a:stretch>
                       <a:fillRect/>
                     </a:stretch>
@@ -3616,7 +3559,7 @@
                   <pic:spPr>
                     <a:xfrm>
                       <a:off x="0" y="0"/>
-                      <a:ext cx="3734321" cy="1390844"/>
+                      <a:ext cx="3114675" cy="1159510"/>
                     </a:xfrm>
                     <a:prstGeom prst="rect">
                       <a:avLst/>
@@ -3632,14 +3575,36 @@
                 </pic:pic>
               </a:graphicData>
             </a:graphic>
-          </wp:inline>
+            <wp14:sizeRelH relativeFrom="margin">
+              <wp14:pctWidth>0</wp14:pctWidth>
+            </wp14:sizeRelH>
+            <wp14:sizeRelV relativeFrom="margin">
+              <wp14:pctHeight>0</wp14:pctHeight>
+            </wp14:sizeRelV>
+          </wp:anchor>
         </w:drawing>
       </w:r>
+      <w:r>
+        <w:rPr>
+          <w:b/>
+          <w:bCs/>
+        </w:rPr>
+        <w:t>Verificación de la conexión del servidor</w:t>
+      </w:r>
+    </w:p>
+    <w:bookmarkEnd w:id="5"/>
+    <w:p>
+      <w:pPr>
+        <w:jc w:val="both"/>
+      </w:pPr>
     </w:p>
     <w:p>
       <w:pPr>
         <w:jc w:val="both"/>
       </w:pPr>
+      <w:r>
+        <w:t>Nota. - la creación de las tablas se muestra en el siguiente capítulo.</w:t>
+      </w:r>
     </w:p>
     <w:p>
       <w:pPr>
@@ -3647,25 +3612,1248 @@
       </w:pPr>
     </w:p>
     <w:p>
-      <w:pPr>
-        <w:jc w:val="both"/>
-      </w:pPr>
-      <w:r>
-        <w:t>Nota. - la creación de las tablas se muestra en el siguiente capítulo.</w:t>
+      <w:r>
+        <w:br w:type="page"/>
       </w:r>
     </w:p>
     <w:p>
       <w:pPr>
+        <w:autoSpaceDE w:val="0"/>
+        <w:autoSpaceDN w:val="0"/>
+        <w:adjustRightInd w:val="0"/>
         <w:jc w:val="both"/>
-      </w:pPr>
+        <w:rPr>
+          <w:rFonts w:eastAsiaTheme="minorHAnsi" w:cstheme="minorHAnsi"/>
+          <w:b/>
+          <w:bCs/>
+          <w:sz w:val="22"/>
+        </w:rPr>
+      </w:pPr>
+      <w:r>
+        <w:rPr>
+          <w:rFonts w:eastAsiaTheme="minorHAnsi" w:cstheme="minorHAnsi"/>
+          <w:b/>
+          <w:bCs/>
+          <w:sz w:val="22"/>
+        </w:rPr>
+        <w:lastRenderedPageBreak/>
+        <w:t xml:space="preserve">Implementación y demostración de </w:t>
+      </w:r>
+      <w:proofErr w:type="spellStart"/>
+      <w:r>
+        <w:rPr>
+          <w:rFonts w:eastAsiaTheme="minorHAnsi" w:cstheme="minorHAnsi"/>
+          <w:b/>
+          <w:bCs/>
+          <w:sz w:val="22"/>
+        </w:rPr>
+        <w:t>Event</w:t>
+      </w:r>
+      <w:proofErr w:type="spellEnd"/>
+      <w:r>
+        <w:rPr>
+          <w:rFonts w:eastAsiaTheme="minorHAnsi" w:cstheme="minorHAnsi"/>
+          <w:b/>
+          <w:bCs/>
+          <w:sz w:val="22"/>
+        </w:rPr>
+        <w:t xml:space="preserve"> </w:t>
+      </w:r>
+      <w:proofErr w:type="spellStart"/>
+      <w:r>
+        <w:rPr>
+          <w:rFonts w:eastAsiaTheme="minorHAnsi" w:cstheme="minorHAnsi"/>
+          <w:b/>
+          <w:bCs/>
+          <w:sz w:val="22"/>
+        </w:rPr>
+        <w:t>Loop</w:t>
+      </w:r>
+      <w:proofErr w:type="spellEnd"/>
+      <w:r>
+        <w:rPr>
+          <w:rFonts w:eastAsiaTheme="minorHAnsi" w:cstheme="minorHAnsi"/>
+          <w:b/>
+          <w:bCs/>
+          <w:sz w:val="22"/>
+        </w:rPr>
+        <w:t xml:space="preserve"> y asincronía</w:t>
+      </w:r>
     </w:p>
     <w:p>
       <w:pPr>
+        <w:autoSpaceDE w:val="0"/>
+        <w:autoSpaceDN w:val="0"/>
+        <w:adjustRightInd w:val="0"/>
         <w:jc w:val="both"/>
+        <w:rPr>
+          <w:rFonts w:eastAsiaTheme="minorHAnsi" w:cstheme="minorHAnsi"/>
+          <w:sz w:val="22"/>
+        </w:rPr>
+      </w:pPr>
+      <w:r>
+        <w:rPr>
+          <w:rFonts w:eastAsiaTheme="minorHAnsi" w:cstheme="minorHAnsi"/>
+          <w:sz w:val="22"/>
+        </w:rPr>
+        <w:t xml:space="preserve">El siguiente código implementa y demuestra es funcionamiento del </w:t>
+      </w:r>
+      <w:proofErr w:type="spellStart"/>
+      <w:r>
+        <w:rPr>
+          <w:rFonts w:eastAsiaTheme="minorHAnsi" w:cstheme="minorHAnsi"/>
+          <w:sz w:val="22"/>
+        </w:rPr>
+        <w:t>Event</w:t>
+      </w:r>
+      <w:proofErr w:type="spellEnd"/>
+      <w:r>
+        <w:rPr>
+          <w:rFonts w:eastAsiaTheme="minorHAnsi" w:cstheme="minorHAnsi"/>
+          <w:sz w:val="22"/>
+        </w:rPr>
+        <w:t xml:space="preserve"> </w:t>
+      </w:r>
+      <w:proofErr w:type="spellStart"/>
+      <w:r>
+        <w:rPr>
+          <w:rFonts w:eastAsiaTheme="minorHAnsi" w:cstheme="minorHAnsi"/>
+          <w:sz w:val="22"/>
+        </w:rPr>
+        <w:t>Loop</w:t>
+      </w:r>
+      <w:proofErr w:type="spellEnd"/>
+      <w:r>
+        <w:rPr>
+          <w:rFonts w:eastAsiaTheme="minorHAnsi" w:cstheme="minorHAnsi"/>
+          <w:sz w:val="22"/>
+        </w:rPr>
+        <w:t xml:space="preserve"> mediante una función asíncrona </w:t>
+      </w:r>
+      <w:r>
+        <w:rPr>
+          <w:rFonts w:eastAsiaTheme="minorHAnsi" w:cstheme="minorHAnsi"/>
+          <w:sz w:val="22"/>
+        </w:rPr>
+        <w:t xml:space="preserve">la cual toma en ejecutarse </w:t>
+      </w:r>
+      <w:proofErr w:type="spellStart"/>
+      <w:r>
+        <w:rPr>
+          <w:rFonts w:eastAsiaTheme="minorHAnsi" w:cstheme="minorHAnsi"/>
+          <w:sz w:val="22"/>
+        </w:rPr>
+        <w:t>ts</w:t>
+      </w:r>
+      <w:proofErr w:type="spellEnd"/>
+      <w:r>
+        <w:rPr>
+          <w:rFonts w:eastAsiaTheme="minorHAnsi" w:cstheme="minorHAnsi"/>
+          <w:sz w:val="22"/>
+        </w:rPr>
+        <w:t xml:space="preserve"> </w:t>
+      </w:r>
+      <w:r>
+        <w:rPr>
+          <w:rFonts w:eastAsiaTheme="minorHAnsi" w:cstheme="minorHAnsi"/>
+          <w:sz w:val="22"/>
+        </w:rPr>
+        <w:t>segundos, pero sin bloquear la ejecución del código restante.</w:t>
+      </w:r>
+    </w:p>
+    <w:tbl>
+      <w:tblPr>
+        <w:tblStyle w:val="Tablaconcuadrcula"/>
+        <w:tblW w:w="0" w:type="auto"/>
+        <w:tblLook w:val="04A0" w:firstRow="1" w:lastRow="0" w:firstColumn="1" w:lastColumn="0" w:noHBand="0" w:noVBand="1"/>
+      </w:tblPr>
+      <w:tblGrid>
+        <w:gridCol w:w="8828"/>
+      </w:tblGrid>
+      <w:tr>
+        <w:tc>
+          <w:tcPr>
+            <w:tcW w:w="8828" w:type="dxa"/>
+            <w:shd w:val="clear" w:color="auto" w:fill="D9D9D9" w:themeFill="background1" w:themeFillShade="D9"/>
+          </w:tcPr>
+          <w:p>
+            <w:pPr>
+              <w:autoSpaceDE w:val="0"/>
+              <w:autoSpaceDN w:val="0"/>
+              <w:adjustRightInd w:val="0"/>
+              <w:spacing w:after="0" w:line="240" w:lineRule="auto"/>
+              <w:jc w:val="both"/>
+              <w:rPr>
+                <w:rFonts w:ascii="Consolas" w:eastAsiaTheme="minorHAnsi" w:hAnsi="Consolas" w:cstheme="minorHAnsi"/>
+                <w:szCs w:val="18"/>
+              </w:rPr>
+            </w:pPr>
+            <w:r>
+              <w:rPr>
+                <w:rFonts w:ascii="Consolas" w:eastAsiaTheme="minorHAnsi" w:hAnsi="Consolas" w:cstheme="minorHAnsi"/>
+                <w:szCs w:val="18"/>
+              </w:rPr>
+              <w:t>// Ejemplo de una función asín</w:t>
+            </w:r>
+            <w:r>
+              <w:rPr>
+                <w:rFonts w:ascii="Consolas" w:eastAsiaTheme="minorHAnsi" w:hAnsi="Consolas" w:cstheme="minorHAnsi"/>
+                <w:szCs w:val="18"/>
+              </w:rPr>
+              <w:t>c</w:t>
+            </w:r>
+            <w:r>
+              <w:rPr>
+                <w:rFonts w:ascii="Consolas" w:eastAsiaTheme="minorHAnsi" w:hAnsi="Consolas" w:cstheme="minorHAnsi"/>
+                <w:szCs w:val="18"/>
+              </w:rPr>
+              <w:t>rona</w:t>
+            </w:r>
+          </w:p>
+          <w:p>
+            <w:pPr>
+              <w:autoSpaceDE w:val="0"/>
+              <w:autoSpaceDN w:val="0"/>
+              <w:adjustRightInd w:val="0"/>
+              <w:spacing w:after="0" w:line="240" w:lineRule="auto"/>
+              <w:jc w:val="both"/>
+              <w:rPr>
+                <w:rFonts w:ascii="Consolas" w:eastAsiaTheme="minorHAnsi" w:hAnsi="Consolas" w:cstheme="minorHAnsi"/>
+                <w:szCs w:val="18"/>
+              </w:rPr>
+            </w:pPr>
+          </w:p>
+          <w:p>
+            <w:pPr>
+              <w:autoSpaceDE w:val="0"/>
+              <w:autoSpaceDN w:val="0"/>
+              <w:adjustRightInd w:val="0"/>
+              <w:spacing w:after="0" w:line="240" w:lineRule="auto"/>
+              <w:jc w:val="both"/>
+              <w:rPr>
+                <w:rFonts w:ascii="Consolas" w:eastAsiaTheme="minorHAnsi" w:hAnsi="Consolas" w:cstheme="minorHAnsi"/>
+                <w:szCs w:val="18"/>
+              </w:rPr>
+            </w:pPr>
+            <w:proofErr w:type="spellStart"/>
+            <w:r>
+              <w:rPr>
+                <w:rFonts w:ascii="Consolas" w:eastAsiaTheme="minorHAnsi" w:hAnsi="Consolas" w:cstheme="minorHAnsi"/>
+                <w:szCs w:val="18"/>
+              </w:rPr>
+              <w:t>const</w:t>
+            </w:r>
+            <w:proofErr w:type="spellEnd"/>
+            <w:r>
+              <w:rPr>
+                <w:rFonts w:ascii="Consolas" w:eastAsiaTheme="minorHAnsi" w:hAnsi="Consolas" w:cstheme="minorHAnsi"/>
+                <w:szCs w:val="18"/>
+              </w:rPr>
+              <w:t xml:space="preserve"> </w:t>
+            </w:r>
+            <w:proofErr w:type="spellStart"/>
+            <w:r>
+              <w:rPr>
+                <w:rFonts w:ascii="Consolas" w:eastAsiaTheme="minorHAnsi" w:hAnsi="Consolas" w:cstheme="minorHAnsi"/>
+                <w:szCs w:val="18"/>
+              </w:rPr>
+              <w:t>ts</w:t>
+            </w:r>
+            <w:proofErr w:type="spellEnd"/>
+            <w:r>
+              <w:rPr>
+                <w:rFonts w:ascii="Consolas" w:eastAsiaTheme="minorHAnsi" w:hAnsi="Consolas" w:cstheme="minorHAnsi"/>
+                <w:szCs w:val="18"/>
+              </w:rPr>
+              <w:t xml:space="preserve"> = 3; // tiempo en segundos que va a ocupar el </w:t>
+            </w:r>
+            <w:proofErr w:type="spellStart"/>
+            <w:proofErr w:type="gramStart"/>
+            <w:r>
+              <w:rPr>
+                <w:rFonts w:ascii="Consolas" w:eastAsiaTheme="minorHAnsi" w:hAnsi="Consolas" w:cstheme="minorHAnsi"/>
+                <w:szCs w:val="18"/>
+              </w:rPr>
+              <w:t>setTimeout</w:t>
+            </w:r>
+            <w:proofErr w:type="spellEnd"/>
+            <w:r>
+              <w:rPr>
+                <w:rFonts w:ascii="Consolas" w:eastAsiaTheme="minorHAnsi" w:hAnsi="Consolas" w:cstheme="minorHAnsi"/>
+                <w:szCs w:val="18"/>
+              </w:rPr>
+              <w:t>(</w:t>
+            </w:r>
+            <w:proofErr w:type="gramEnd"/>
+            <w:r>
+              <w:rPr>
+                <w:rFonts w:ascii="Consolas" w:eastAsiaTheme="minorHAnsi" w:hAnsi="Consolas" w:cstheme="minorHAnsi"/>
+                <w:szCs w:val="18"/>
+              </w:rPr>
+              <w:t>)</w:t>
+            </w:r>
+          </w:p>
+          <w:p>
+            <w:pPr>
+              <w:autoSpaceDE w:val="0"/>
+              <w:autoSpaceDN w:val="0"/>
+              <w:adjustRightInd w:val="0"/>
+              <w:spacing w:after="0" w:line="240" w:lineRule="auto"/>
+              <w:jc w:val="both"/>
+              <w:rPr>
+                <w:rFonts w:ascii="Consolas" w:eastAsiaTheme="minorHAnsi" w:hAnsi="Consolas" w:cstheme="minorHAnsi"/>
+                <w:szCs w:val="18"/>
+              </w:rPr>
+            </w:pPr>
+          </w:p>
+          <w:p>
+            <w:pPr>
+              <w:autoSpaceDE w:val="0"/>
+              <w:autoSpaceDN w:val="0"/>
+              <w:adjustRightInd w:val="0"/>
+              <w:spacing w:after="0" w:line="240" w:lineRule="auto"/>
+              <w:jc w:val="both"/>
+              <w:rPr>
+                <w:rFonts w:ascii="Consolas" w:eastAsiaTheme="minorHAnsi" w:hAnsi="Consolas" w:cstheme="minorHAnsi"/>
+                <w:szCs w:val="18"/>
+                <w:lang w:val="en-US"/>
+              </w:rPr>
+            </w:pPr>
+            <w:r>
+              <w:rPr>
+                <w:rFonts w:ascii="Consolas" w:eastAsiaTheme="minorHAnsi" w:hAnsi="Consolas" w:cstheme="minorHAnsi"/>
+                <w:szCs w:val="18"/>
+                <w:lang w:val="en-US"/>
+              </w:rPr>
+              <w:t xml:space="preserve">function </w:t>
+            </w:r>
+            <w:proofErr w:type="spellStart"/>
+            <w:r>
+              <w:rPr>
+                <w:rFonts w:ascii="Consolas" w:eastAsiaTheme="minorHAnsi" w:hAnsi="Consolas" w:cstheme="minorHAnsi"/>
+                <w:szCs w:val="18"/>
+                <w:lang w:val="en-US"/>
+              </w:rPr>
+              <w:t>makePromise</w:t>
+            </w:r>
+            <w:proofErr w:type="spellEnd"/>
+            <w:r>
+              <w:rPr>
+                <w:rFonts w:ascii="Consolas" w:eastAsiaTheme="minorHAnsi" w:hAnsi="Consolas" w:cstheme="minorHAnsi"/>
+                <w:szCs w:val="18"/>
+                <w:lang w:val="en-US"/>
+              </w:rPr>
+              <w:t xml:space="preserve">(x) { </w:t>
+            </w:r>
+          </w:p>
+          <w:p>
+            <w:pPr>
+              <w:autoSpaceDE w:val="0"/>
+              <w:autoSpaceDN w:val="0"/>
+              <w:adjustRightInd w:val="0"/>
+              <w:spacing w:after="0" w:line="240" w:lineRule="auto"/>
+              <w:jc w:val="both"/>
+              <w:rPr>
+                <w:rFonts w:ascii="Consolas" w:eastAsiaTheme="minorHAnsi" w:hAnsi="Consolas" w:cstheme="minorHAnsi"/>
+                <w:szCs w:val="18"/>
+                <w:lang w:val="en-US"/>
+              </w:rPr>
+            </w:pPr>
+            <w:r>
+              <w:rPr>
+                <w:rFonts w:ascii="Consolas" w:eastAsiaTheme="minorHAnsi" w:hAnsi="Consolas" w:cstheme="minorHAnsi"/>
+                <w:szCs w:val="18"/>
+                <w:lang w:val="en-US"/>
+              </w:rPr>
+              <w:t xml:space="preserve">    return new </w:t>
+            </w:r>
+            <w:proofErr w:type="gramStart"/>
+            <w:r>
+              <w:rPr>
+                <w:rFonts w:ascii="Consolas" w:eastAsiaTheme="minorHAnsi" w:hAnsi="Consolas" w:cstheme="minorHAnsi"/>
+                <w:szCs w:val="18"/>
+                <w:lang w:val="en-US"/>
+              </w:rPr>
+              <w:t>Promise(</w:t>
+            </w:r>
+            <w:proofErr w:type="gramEnd"/>
+            <w:r>
+              <w:rPr>
+                <w:rFonts w:ascii="Consolas" w:eastAsiaTheme="minorHAnsi" w:hAnsi="Consolas" w:cstheme="minorHAnsi"/>
+                <w:szCs w:val="18"/>
+                <w:lang w:val="en-US"/>
+              </w:rPr>
+              <w:t>resolve =&gt; {</w:t>
+            </w:r>
+          </w:p>
+          <w:p>
+            <w:pPr>
+              <w:autoSpaceDE w:val="0"/>
+              <w:autoSpaceDN w:val="0"/>
+              <w:adjustRightInd w:val="0"/>
+              <w:spacing w:after="0" w:line="240" w:lineRule="auto"/>
+              <w:jc w:val="both"/>
+              <w:rPr>
+                <w:rFonts w:ascii="Consolas" w:eastAsiaTheme="minorHAnsi" w:hAnsi="Consolas" w:cstheme="minorHAnsi"/>
+                <w:szCs w:val="18"/>
+                <w:lang w:val="en-US"/>
+              </w:rPr>
+            </w:pPr>
+            <w:r>
+              <w:rPr>
+                <w:rFonts w:ascii="Consolas" w:eastAsiaTheme="minorHAnsi" w:hAnsi="Consolas" w:cstheme="minorHAnsi"/>
+                <w:szCs w:val="18"/>
+                <w:lang w:val="en-US"/>
+              </w:rPr>
+              <w:t xml:space="preserve">      </w:t>
+            </w:r>
+            <w:proofErr w:type="spellStart"/>
+            <w:proofErr w:type="gramStart"/>
+            <w:r>
+              <w:rPr>
+                <w:rFonts w:ascii="Consolas" w:eastAsiaTheme="minorHAnsi" w:hAnsi="Consolas" w:cstheme="minorHAnsi"/>
+                <w:szCs w:val="18"/>
+                <w:lang w:val="en-US"/>
+              </w:rPr>
+              <w:t>setTimeout</w:t>
+            </w:r>
+            <w:proofErr w:type="spellEnd"/>
+            <w:r>
+              <w:rPr>
+                <w:rFonts w:ascii="Consolas" w:eastAsiaTheme="minorHAnsi" w:hAnsi="Consolas" w:cstheme="minorHAnsi"/>
+                <w:szCs w:val="18"/>
+                <w:lang w:val="en-US"/>
+              </w:rPr>
+              <w:t>(</w:t>
+            </w:r>
+            <w:proofErr w:type="gramEnd"/>
+            <w:r>
+              <w:rPr>
+                <w:rFonts w:ascii="Consolas" w:eastAsiaTheme="minorHAnsi" w:hAnsi="Consolas" w:cstheme="minorHAnsi"/>
+                <w:szCs w:val="18"/>
+                <w:lang w:val="en-US"/>
+              </w:rPr>
+              <w:t>() =&gt; { resolve(x)}, x * 1000);</w:t>
+            </w:r>
+          </w:p>
+          <w:p>
+            <w:pPr>
+              <w:autoSpaceDE w:val="0"/>
+              <w:autoSpaceDN w:val="0"/>
+              <w:adjustRightInd w:val="0"/>
+              <w:spacing w:after="0" w:line="240" w:lineRule="auto"/>
+              <w:jc w:val="both"/>
+              <w:rPr>
+                <w:rFonts w:ascii="Consolas" w:eastAsiaTheme="minorHAnsi" w:hAnsi="Consolas" w:cstheme="minorHAnsi"/>
+                <w:szCs w:val="18"/>
+                <w:lang w:val="en-US"/>
+              </w:rPr>
+            </w:pPr>
+            <w:r>
+              <w:rPr>
+                <w:rFonts w:ascii="Consolas" w:eastAsiaTheme="minorHAnsi" w:hAnsi="Consolas" w:cstheme="minorHAnsi"/>
+                <w:szCs w:val="18"/>
+                <w:lang w:val="en-US"/>
+              </w:rPr>
+              <w:t xml:space="preserve">    });</w:t>
+            </w:r>
+          </w:p>
+          <w:p>
+            <w:pPr>
+              <w:autoSpaceDE w:val="0"/>
+              <w:autoSpaceDN w:val="0"/>
+              <w:adjustRightInd w:val="0"/>
+              <w:spacing w:after="0" w:line="240" w:lineRule="auto"/>
+              <w:jc w:val="both"/>
+              <w:rPr>
+                <w:rFonts w:ascii="Consolas" w:eastAsiaTheme="minorHAnsi" w:hAnsi="Consolas" w:cstheme="minorHAnsi"/>
+                <w:szCs w:val="18"/>
+                <w:lang w:val="en-US"/>
+              </w:rPr>
+            </w:pPr>
+            <w:r>
+              <w:rPr>
+                <w:rFonts w:ascii="Consolas" w:eastAsiaTheme="minorHAnsi" w:hAnsi="Consolas" w:cstheme="minorHAnsi"/>
+                <w:szCs w:val="18"/>
+                <w:lang w:val="en-US"/>
+              </w:rPr>
+              <w:t xml:space="preserve">  }</w:t>
+            </w:r>
+          </w:p>
+          <w:p>
+            <w:pPr>
+              <w:autoSpaceDE w:val="0"/>
+              <w:autoSpaceDN w:val="0"/>
+              <w:adjustRightInd w:val="0"/>
+              <w:spacing w:after="0" w:line="240" w:lineRule="auto"/>
+              <w:jc w:val="both"/>
+              <w:rPr>
+                <w:rFonts w:ascii="Consolas" w:eastAsiaTheme="minorHAnsi" w:hAnsi="Consolas" w:cstheme="minorHAnsi"/>
+                <w:szCs w:val="18"/>
+                <w:lang w:val="en-US"/>
+              </w:rPr>
+            </w:pPr>
+            <w:r>
+              <w:rPr>
+                <w:rFonts w:ascii="Consolas" w:eastAsiaTheme="minorHAnsi" w:hAnsi="Consolas" w:cstheme="minorHAnsi"/>
+                <w:szCs w:val="18"/>
+                <w:lang w:val="en-US"/>
+              </w:rPr>
+              <w:t xml:space="preserve">  </w:t>
+            </w:r>
+          </w:p>
+          <w:p>
+            <w:pPr>
+              <w:autoSpaceDE w:val="0"/>
+              <w:autoSpaceDN w:val="0"/>
+              <w:adjustRightInd w:val="0"/>
+              <w:spacing w:after="0" w:line="240" w:lineRule="auto"/>
+              <w:jc w:val="both"/>
+              <w:rPr>
+                <w:rFonts w:ascii="Consolas" w:eastAsiaTheme="minorHAnsi" w:hAnsi="Consolas" w:cstheme="minorHAnsi"/>
+                <w:szCs w:val="18"/>
+                <w:lang w:val="en-US"/>
+              </w:rPr>
+            </w:pPr>
+            <w:r>
+              <w:rPr>
+                <w:rFonts w:ascii="Consolas" w:eastAsiaTheme="minorHAnsi" w:hAnsi="Consolas" w:cstheme="minorHAnsi"/>
+                <w:szCs w:val="18"/>
+                <w:lang w:val="en-US"/>
+              </w:rPr>
+              <w:t xml:space="preserve">  async function </w:t>
+            </w:r>
+            <w:proofErr w:type="spellStart"/>
+            <w:proofErr w:type="gramStart"/>
+            <w:r>
+              <w:rPr>
+                <w:rFonts w:ascii="Consolas" w:eastAsiaTheme="minorHAnsi" w:hAnsi="Consolas" w:cstheme="minorHAnsi"/>
+                <w:szCs w:val="18"/>
+                <w:lang w:val="en-US"/>
+              </w:rPr>
+              <w:t>asyncFunc</w:t>
+            </w:r>
+            <w:proofErr w:type="spellEnd"/>
+            <w:r>
+              <w:rPr>
+                <w:rFonts w:ascii="Consolas" w:eastAsiaTheme="minorHAnsi" w:hAnsi="Consolas" w:cstheme="minorHAnsi"/>
+                <w:szCs w:val="18"/>
+                <w:lang w:val="en-US"/>
+              </w:rPr>
+              <w:t>(</w:t>
+            </w:r>
+            <w:proofErr w:type="gramEnd"/>
+            <w:r>
+              <w:rPr>
+                <w:rFonts w:ascii="Consolas" w:eastAsiaTheme="minorHAnsi" w:hAnsi="Consolas" w:cstheme="minorHAnsi"/>
+                <w:szCs w:val="18"/>
+                <w:lang w:val="en-US"/>
+              </w:rPr>
+              <w:t>) {</w:t>
+            </w:r>
+          </w:p>
+          <w:p>
+            <w:pPr>
+              <w:autoSpaceDE w:val="0"/>
+              <w:autoSpaceDN w:val="0"/>
+              <w:adjustRightInd w:val="0"/>
+              <w:spacing w:after="0" w:line="240" w:lineRule="auto"/>
+              <w:jc w:val="both"/>
+              <w:rPr>
+                <w:rFonts w:ascii="Consolas" w:eastAsiaTheme="minorHAnsi" w:hAnsi="Consolas" w:cstheme="minorHAnsi"/>
+                <w:szCs w:val="18"/>
+                <w:lang w:val="en-US"/>
+              </w:rPr>
+            </w:pPr>
+            <w:r>
+              <w:rPr>
+                <w:rFonts w:ascii="Consolas" w:eastAsiaTheme="minorHAnsi" w:hAnsi="Consolas" w:cstheme="minorHAnsi"/>
+                <w:szCs w:val="18"/>
+                <w:lang w:val="en-US"/>
+              </w:rPr>
+              <w:t xml:space="preserve">    var x = </w:t>
+            </w:r>
+            <w:proofErr w:type="spellStart"/>
+            <w:r>
+              <w:rPr>
+                <w:rFonts w:ascii="Consolas" w:eastAsiaTheme="minorHAnsi" w:hAnsi="Consolas" w:cstheme="minorHAnsi"/>
+                <w:szCs w:val="18"/>
+                <w:lang w:val="en-US"/>
+              </w:rPr>
+              <w:t>makePromise</w:t>
+            </w:r>
+            <w:proofErr w:type="spellEnd"/>
+            <w:r>
+              <w:rPr>
+                <w:rFonts w:ascii="Consolas" w:eastAsiaTheme="minorHAnsi" w:hAnsi="Consolas" w:cstheme="minorHAnsi"/>
+                <w:szCs w:val="18"/>
+                <w:lang w:val="en-US"/>
+              </w:rPr>
+              <w:t>(</w:t>
+            </w:r>
+            <w:proofErr w:type="spellStart"/>
+            <w:r>
+              <w:rPr>
+                <w:rFonts w:ascii="Consolas" w:eastAsiaTheme="minorHAnsi" w:hAnsi="Consolas" w:cstheme="minorHAnsi"/>
+                <w:szCs w:val="18"/>
+                <w:lang w:val="en-US"/>
+              </w:rPr>
+              <w:t>ts</w:t>
+            </w:r>
+            <w:proofErr w:type="spellEnd"/>
+            <w:proofErr w:type="gramStart"/>
+            <w:r>
+              <w:rPr>
+                <w:rFonts w:ascii="Consolas" w:eastAsiaTheme="minorHAnsi" w:hAnsi="Consolas" w:cstheme="minorHAnsi"/>
+                <w:szCs w:val="18"/>
+                <w:lang w:val="en-US"/>
+              </w:rPr>
+              <w:t>);</w:t>
+            </w:r>
+            <w:proofErr w:type="gramEnd"/>
+          </w:p>
+          <w:p>
+            <w:pPr>
+              <w:autoSpaceDE w:val="0"/>
+              <w:autoSpaceDN w:val="0"/>
+              <w:adjustRightInd w:val="0"/>
+              <w:spacing w:after="0" w:line="240" w:lineRule="auto"/>
+              <w:jc w:val="both"/>
+              <w:rPr>
+                <w:rFonts w:ascii="Consolas" w:eastAsiaTheme="minorHAnsi" w:hAnsi="Consolas" w:cstheme="minorHAnsi"/>
+                <w:szCs w:val="18"/>
+                <w:lang w:val="en-US"/>
+              </w:rPr>
+            </w:pPr>
+            <w:r>
+              <w:rPr>
+                <w:rFonts w:ascii="Consolas" w:eastAsiaTheme="minorHAnsi" w:hAnsi="Consolas" w:cstheme="minorHAnsi"/>
+                <w:szCs w:val="18"/>
+                <w:lang w:val="en-US"/>
+              </w:rPr>
+              <w:t xml:space="preserve">    console.log('</w:t>
+            </w:r>
+            <w:proofErr w:type="spellStart"/>
+            <w:r>
+              <w:rPr>
+                <w:rFonts w:ascii="Consolas" w:eastAsiaTheme="minorHAnsi" w:hAnsi="Consolas" w:cstheme="minorHAnsi"/>
+                <w:szCs w:val="18"/>
+                <w:lang w:val="en-US"/>
+              </w:rPr>
+              <w:t>inicio</w:t>
+            </w:r>
+            <w:proofErr w:type="spellEnd"/>
+            <w:r>
+              <w:rPr>
+                <w:rFonts w:ascii="Consolas" w:eastAsiaTheme="minorHAnsi" w:hAnsi="Consolas" w:cstheme="minorHAnsi"/>
+                <w:szCs w:val="18"/>
+                <w:lang w:val="en-US"/>
+              </w:rPr>
+              <w:t>'</w:t>
+            </w:r>
+            <w:proofErr w:type="gramStart"/>
+            <w:r>
+              <w:rPr>
+                <w:rFonts w:ascii="Consolas" w:eastAsiaTheme="minorHAnsi" w:hAnsi="Consolas" w:cstheme="minorHAnsi"/>
+                <w:szCs w:val="18"/>
+                <w:lang w:val="en-US"/>
+              </w:rPr>
+              <w:t>);</w:t>
+            </w:r>
+            <w:proofErr w:type="gramEnd"/>
+          </w:p>
+          <w:p>
+            <w:pPr>
+              <w:autoSpaceDE w:val="0"/>
+              <w:autoSpaceDN w:val="0"/>
+              <w:adjustRightInd w:val="0"/>
+              <w:spacing w:after="0" w:line="240" w:lineRule="auto"/>
+              <w:jc w:val="both"/>
+              <w:rPr>
+                <w:rFonts w:ascii="Consolas" w:eastAsiaTheme="minorHAnsi" w:hAnsi="Consolas" w:cstheme="minorHAnsi"/>
+                <w:szCs w:val="18"/>
+                <w:lang w:val="en-US"/>
+              </w:rPr>
+            </w:pPr>
+            <w:r>
+              <w:rPr>
+                <w:rFonts w:ascii="Consolas" w:eastAsiaTheme="minorHAnsi" w:hAnsi="Consolas" w:cstheme="minorHAnsi"/>
+                <w:szCs w:val="18"/>
+                <w:lang w:val="en-US"/>
+              </w:rPr>
+              <w:t xml:space="preserve">    return </w:t>
+            </w:r>
+            <w:proofErr w:type="gramStart"/>
+            <w:r>
+              <w:rPr>
+                <w:rFonts w:ascii="Consolas" w:eastAsiaTheme="minorHAnsi" w:hAnsi="Consolas" w:cstheme="minorHAnsi"/>
+                <w:szCs w:val="18"/>
+                <w:lang w:val="en-US"/>
+              </w:rPr>
+              <w:t>x;</w:t>
+            </w:r>
+            <w:proofErr w:type="gramEnd"/>
+          </w:p>
+          <w:p>
+            <w:pPr>
+              <w:autoSpaceDE w:val="0"/>
+              <w:autoSpaceDN w:val="0"/>
+              <w:adjustRightInd w:val="0"/>
+              <w:spacing w:after="0" w:line="240" w:lineRule="auto"/>
+              <w:jc w:val="both"/>
+              <w:rPr>
+                <w:rFonts w:ascii="Consolas" w:eastAsiaTheme="minorHAnsi" w:hAnsi="Consolas" w:cstheme="minorHAnsi"/>
+                <w:szCs w:val="18"/>
+              </w:rPr>
+            </w:pPr>
+            <w:r>
+              <w:rPr>
+                <w:rFonts w:ascii="Consolas" w:eastAsiaTheme="minorHAnsi" w:hAnsi="Consolas" w:cstheme="minorHAnsi"/>
+                <w:szCs w:val="18"/>
+                <w:lang w:val="en-US"/>
+              </w:rPr>
+              <w:t xml:space="preserve">  </w:t>
+            </w:r>
+            <w:r>
+              <w:rPr>
+                <w:rFonts w:ascii="Consolas" w:eastAsiaTheme="minorHAnsi" w:hAnsi="Consolas" w:cstheme="minorHAnsi"/>
+                <w:szCs w:val="18"/>
+              </w:rPr>
+              <w:t>}</w:t>
+            </w:r>
+          </w:p>
+          <w:p>
+            <w:pPr>
+              <w:autoSpaceDE w:val="0"/>
+              <w:autoSpaceDN w:val="0"/>
+              <w:adjustRightInd w:val="0"/>
+              <w:spacing w:after="0" w:line="240" w:lineRule="auto"/>
+              <w:jc w:val="both"/>
+              <w:rPr>
+                <w:rFonts w:ascii="Consolas" w:eastAsiaTheme="minorHAnsi" w:hAnsi="Consolas" w:cstheme="minorHAnsi"/>
+                <w:szCs w:val="18"/>
+              </w:rPr>
+            </w:pPr>
+            <w:r>
+              <w:rPr>
+                <w:rFonts w:ascii="Consolas" w:eastAsiaTheme="minorHAnsi" w:hAnsi="Consolas" w:cstheme="minorHAnsi"/>
+                <w:szCs w:val="18"/>
+              </w:rPr>
+              <w:t xml:space="preserve">  </w:t>
+            </w:r>
+          </w:p>
+          <w:p>
+            <w:pPr>
+              <w:autoSpaceDE w:val="0"/>
+              <w:autoSpaceDN w:val="0"/>
+              <w:adjustRightInd w:val="0"/>
+              <w:spacing w:after="0" w:line="240" w:lineRule="auto"/>
+              <w:jc w:val="both"/>
+              <w:rPr>
+                <w:rFonts w:ascii="Consolas" w:eastAsiaTheme="minorHAnsi" w:hAnsi="Consolas" w:cstheme="minorHAnsi"/>
+                <w:szCs w:val="18"/>
+              </w:rPr>
+            </w:pPr>
+            <w:r>
+              <w:rPr>
+                <w:rFonts w:ascii="Consolas" w:eastAsiaTheme="minorHAnsi" w:hAnsi="Consolas" w:cstheme="minorHAnsi"/>
+                <w:szCs w:val="18"/>
+              </w:rPr>
+              <w:t xml:space="preserve">  </w:t>
+            </w:r>
+            <w:proofErr w:type="spellStart"/>
+            <w:r>
+              <w:rPr>
+                <w:rFonts w:ascii="Consolas" w:eastAsiaTheme="minorHAnsi" w:hAnsi="Consolas" w:cstheme="minorHAnsi"/>
+                <w:szCs w:val="18"/>
+              </w:rPr>
+              <w:t>const</w:t>
+            </w:r>
+            <w:proofErr w:type="spellEnd"/>
+            <w:r>
+              <w:rPr>
+                <w:rFonts w:ascii="Consolas" w:eastAsiaTheme="minorHAnsi" w:hAnsi="Consolas" w:cstheme="minorHAnsi"/>
+                <w:szCs w:val="18"/>
+              </w:rPr>
+              <w:t xml:space="preserve"> </w:t>
+            </w:r>
+            <w:proofErr w:type="spellStart"/>
+            <w:r>
+              <w:rPr>
+                <w:rFonts w:ascii="Consolas" w:eastAsiaTheme="minorHAnsi" w:hAnsi="Consolas" w:cstheme="minorHAnsi"/>
+                <w:szCs w:val="18"/>
+              </w:rPr>
+              <w:t>returnedProm</w:t>
+            </w:r>
+            <w:proofErr w:type="spellEnd"/>
+            <w:r>
+              <w:rPr>
+                <w:rFonts w:ascii="Consolas" w:eastAsiaTheme="minorHAnsi" w:hAnsi="Consolas" w:cstheme="minorHAnsi"/>
+                <w:szCs w:val="18"/>
+              </w:rPr>
+              <w:t xml:space="preserve"> = </w:t>
+            </w:r>
+            <w:proofErr w:type="spellStart"/>
+            <w:proofErr w:type="gramStart"/>
+            <w:r>
+              <w:rPr>
+                <w:rFonts w:ascii="Consolas" w:eastAsiaTheme="minorHAnsi" w:hAnsi="Consolas" w:cstheme="minorHAnsi"/>
+                <w:szCs w:val="18"/>
+              </w:rPr>
+              <w:t>asyncFunc</w:t>
+            </w:r>
+            <w:proofErr w:type="spellEnd"/>
+            <w:r>
+              <w:rPr>
+                <w:rFonts w:ascii="Consolas" w:eastAsiaTheme="minorHAnsi" w:hAnsi="Consolas" w:cstheme="minorHAnsi"/>
+                <w:szCs w:val="18"/>
+              </w:rPr>
+              <w:t>(</w:t>
+            </w:r>
+            <w:proofErr w:type="gramEnd"/>
+            <w:r>
+              <w:rPr>
+                <w:rFonts w:ascii="Consolas" w:eastAsiaTheme="minorHAnsi" w:hAnsi="Consolas" w:cstheme="minorHAnsi"/>
+                <w:szCs w:val="18"/>
+              </w:rPr>
+              <w:t>); //  la función asíncrona retorna una promesa.</w:t>
+            </w:r>
+          </w:p>
+          <w:p>
+            <w:pPr>
+              <w:autoSpaceDE w:val="0"/>
+              <w:autoSpaceDN w:val="0"/>
+              <w:adjustRightInd w:val="0"/>
+              <w:spacing w:after="0" w:line="240" w:lineRule="auto"/>
+              <w:jc w:val="both"/>
+              <w:rPr>
+                <w:rFonts w:ascii="Consolas" w:eastAsiaTheme="minorHAnsi" w:hAnsi="Consolas" w:cstheme="minorHAnsi"/>
+                <w:szCs w:val="18"/>
+              </w:rPr>
+            </w:pPr>
+          </w:p>
+          <w:p>
+            <w:pPr>
+              <w:autoSpaceDE w:val="0"/>
+              <w:autoSpaceDN w:val="0"/>
+              <w:adjustRightInd w:val="0"/>
+              <w:spacing w:after="0" w:line="240" w:lineRule="auto"/>
+              <w:jc w:val="both"/>
+              <w:rPr>
+                <w:rFonts w:ascii="Consolas" w:eastAsiaTheme="minorHAnsi" w:hAnsi="Consolas" w:cstheme="minorHAnsi"/>
+                <w:szCs w:val="18"/>
+              </w:rPr>
+            </w:pPr>
+            <w:r>
+              <w:rPr>
+                <w:rFonts w:ascii="Consolas" w:eastAsiaTheme="minorHAnsi" w:hAnsi="Consolas" w:cstheme="minorHAnsi"/>
+                <w:szCs w:val="18"/>
+              </w:rPr>
+              <w:t xml:space="preserve">  </w:t>
+            </w:r>
+            <w:proofErr w:type="spellStart"/>
+            <w:r>
+              <w:rPr>
+                <w:rFonts w:ascii="Consolas" w:eastAsiaTheme="minorHAnsi" w:hAnsi="Consolas" w:cstheme="minorHAnsi"/>
+                <w:szCs w:val="18"/>
+              </w:rPr>
+              <w:t>returnedProm.then</w:t>
+            </w:r>
+            <w:proofErr w:type="spellEnd"/>
+            <w:r>
+              <w:rPr>
+                <w:rFonts w:ascii="Consolas" w:eastAsiaTheme="minorHAnsi" w:hAnsi="Consolas" w:cstheme="minorHAnsi"/>
+                <w:szCs w:val="18"/>
+              </w:rPr>
+              <w:t xml:space="preserve">((x) =&gt; </w:t>
+            </w:r>
+            <w:proofErr w:type="gramStart"/>
+            <w:r>
+              <w:rPr>
+                <w:rFonts w:ascii="Consolas" w:eastAsiaTheme="minorHAnsi" w:hAnsi="Consolas" w:cstheme="minorHAnsi"/>
+                <w:szCs w:val="18"/>
+              </w:rPr>
+              <w:t>console.log(</w:t>
+            </w:r>
+            <w:proofErr w:type="gramEnd"/>
+            <w:r>
+              <w:rPr>
+                <w:rFonts w:ascii="Consolas" w:eastAsiaTheme="minorHAnsi" w:hAnsi="Consolas" w:cstheme="minorHAnsi"/>
+                <w:szCs w:val="18"/>
+              </w:rPr>
+              <w:t>`Fin en ${x*1000} ms`));</w:t>
+            </w:r>
+          </w:p>
+          <w:p>
+            <w:pPr>
+              <w:autoSpaceDE w:val="0"/>
+              <w:autoSpaceDN w:val="0"/>
+              <w:adjustRightInd w:val="0"/>
+              <w:jc w:val="both"/>
+              <w:rPr>
+                <w:rFonts w:ascii="Consolas" w:eastAsiaTheme="minorHAnsi" w:hAnsi="Consolas" w:cstheme="minorHAnsi"/>
+                <w:szCs w:val="18"/>
+              </w:rPr>
+            </w:pPr>
+            <w:r>
+              <w:rPr>
+                <w:rFonts w:ascii="Consolas" w:eastAsiaTheme="minorHAnsi" w:hAnsi="Consolas" w:cstheme="minorHAnsi"/>
+                <w:szCs w:val="18"/>
+              </w:rPr>
+              <w:t xml:space="preserve">  // La promesa es cumplida con el valor retornado desde la función asíncrona,</w:t>
+            </w:r>
+          </w:p>
+          <w:p>
+            <w:pPr>
+              <w:autoSpaceDE w:val="0"/>
+              <w:autoSpaceDN w:val="0"/>
+              <w:adjustRightInd w:val="0"/>
+              <w:jc w:val="both"/>
+              <w:rPr>
+                <w:rFonts w:ascii="Consolas" w:eastAsiaTheme="minorHAnsi" w:hAnsi="Consolas" w:cstheme="minorHAnsi"/>
+                <w:szCs w:val="18"/>
+              </w:rPr>
+            </w:pPr>
+            <w:r>
+              <w:rPr>
+                <w:rFonts w:ascii="Consolas" w:eastAsiaTheme="minorHAnsi" w:hAnsi="Consolas" w:cstheme="minorHAnsi"/>
+                <w:szCs w:val="18"/>
+              </w:rPr>
+              <w:t xml:space="preserve">  //</w:t>
+            </w:r>
+            <w:r>
+              <w:rPr>
+                <w:rFonts w:ascii="Consolas" w:eastAsiaTheme="minorHAnsi" w:hAnsi="Consolas" w:cstheme="minorHAnsi"/>
+                <w:szCs w:val="18"/>
+              </w:rPr>
+              <w:t xml:space="preserve"> </w:t>
+            </w:r>
+            <w:r>
+              <w:rPr>
+                <w:rFonts w:ascii="Consolas" w:eastAsiaTheme="minorHAnsi" w:hAnsi="Consolas" w:cstheme="minorHAnsi"/>
+                <w:szCs w:val="18"/>
+              </w:rPr>
+              <w:t>entonces</w:t>
+            </w:r>
+            <w:r>
+              <w:rPr>
+                <w:rFonts w:ascii="Consolas" w:eastAsiaTheme="minorHAnsi" w:hAnsi="Consolas" w:cstheme="minorHAnsi"/>
+                <w:szCs w:val="18"/>
+              </w:rPr>
+              <w:t xml:space="preserve"> esta línea despliega los </w:t>
+            </w:r>
+            <w:proofErr w:type="gramStart"/>
+            <w:r>
+              <w:rPr>
+                <w:rFonts w:ascii="Consolas" w:eastAsiaTheme="minorHAnsi" w:hAnsi="Consolas" w:cstheme="minorHAnsi"/>
+                <w:szCs w:val="18"/>
+              </w:rPr>
+              <w:t>mili segundos</w:t>
+            </w:r>
+            <w:proofErr w:type="gramEnd"/>
+            <w:r>
+              <w:rPr>
+                <w:rFonts w:ascii="Consolas" w:eastAsiaTheme="minorHAnsi" w:hAnsi="Consolas" w:cstheme="minorHAnsi"/>
+                <w:szCs w:val="18"/>
+              </w:rPr>
+              <w:t xml:space="preserve"> </w:t>
+            </w:r>
+            <w:r>
+              <w:rPr>
+                <w:rFonts w:ascii="Consolas" w:eastAsiaTheme="minorHAnsi" w:hAnsi="Consolas" w:cstheme="minorHAnsi"/>
+                <w:szCs w:val="18"/>
+              </w:rPr>
+              <w:t>que la función tardó en</w:t>
+            </w:r>
+          </w:p>
+          <w:p>
+            <w:pPr>
+              <w:autoSpaceDE w:val="0"/>
+              <w:autoSpaceDN w:val="0"/>
+              <w:adjustRightInd w:val="0"/>
+              <w:spacing w:after="0" w:line="240" w:lineRule="auto"/>
+              <w:jc w:val="both"/>
+              <w:rPr>
+                <w:rFonts w:ascii="Consolas" w:eastAsiaTheme="minorHAnsi" w:hAnsi="Consolas" w:cstheme="minorHAnsi"/>
+                <w:szCs w:val="18"/>
+              </w:rPr>
+            </w:pPr>
+            <w:r>
+              <w:rPr>
+                <w:rFonts w:ascii="Consolas" w:eastAsiaTheme="minorHAnsi" w:hAnsi="Consolas" w:cstheme="minorHAnsi"/>
+                <w:szCs w:val="18"/>
+              </w:rPr>
+              <w:t xml:space="preserve">  //</w:t>
+            </w:r>
+            <w:r>
+              <w:rPr>
+                <w:rFonts w:ascii="Consolas" w:eastAsiaTheme="minorHAnsi" w:hAnsi="Consolas" w:cstheme="minorHAnsi"/>
+                <w:szCs w:val="18"/>
+              </w:rPr>
+              <w:t xml:space="preserve"> cumplir su promesa.</w:t>
+            </w:r>
+          </w:p>
+          <w:p>
+            <w:pPr>
+              <w:autoSpaceDE w:val="0"/>
+              <w:autoSpaceDN w:val="0"/>
+              <w:adjustRightInd w:val="0"/>
+              <w:spacing w:after="0" w:line="240" w:lineRule="auto"/>
+              <w:jc w:val="both"/>
+              <w:rPr>
+                <w:rFonts w:ascii="Consolas" w:eastAsiaTheme="minorHAnsi" w:hAnsi="Consolas" w:cstheme="minorHAnsi"/>
+                <w:szCs w:val="18"/>
+              </w:rPr>
+            </w:pPr>
+          </w:p>
+          <w:p>
+            <w:pPr>
+              <w:autoSpaceDE w:val="0"/>
+              <w:autoSpaceDN w:val="0"/>
+              <w:adjustRightInd w:val="0"/>
+              <w:jc w:val="both"/>
+              <w:rPr>
+                <w:rFonts w:ascii="Consolas" w:eastAsiaTheme="minorHAnsi" w:hAnsi="Consolas" w:cstheme="minorHAnsi"/>
+                <w:szCs w:val="18"/>
+              </w:rPr>
+            </w:pPr>
+          </w:p>
+        </w:tc>
+      </w:tr>
+    </w:tbl>
+    <w:p>
+      <w:pPr>
+        <w:autoSpaceDE w:val="0"/>
+        <w:autoSpaceDN w:val="0"/>
+        <w:adjustRightInd w:val="0"/>
+        <w:jc w:val="both"/>
+        <w:rPr>
+          <w:rFonts w:eastAsiaTheme="minorHAnsi" w:cstheme="minorHAnsi"/>
+          <w:sz w:val="22"/>
+        </w:rPr>
       </w:pPr>
     </w:p>
     <w:p>
       <w:pPr>
+        <w:autoSpaceDE w:val="0"/>
+        <w:autoSpaceDN w:val="0"/>
+        <w:adjustRightInd w:val="0"/>
+        <w:jc w:val="both"/>
+        <w:rPr>
+          <w:rFonts w:eastAsiaTheme="minorHAnsi" w:cstheme="minorHAnsi"/>
+          <w:sz w:val="22"/>
+        </w:rPr>
+      </w:pPr>
+      <w:r>
+        <w:rPr>
+          <w:rFonts w:eastAsiaTheme="minorHAnsi" w:cstheme="minorHAnsi"/>
+          <w:sz w:val="22"/>
+        </w:rPr>
+        <w:t>El resultado de la ejecución del código es el siguiente.</w:t>
+      </w:r>
+    </w:p>
+    <w:p>
+      <w:pPr>
+        <w:autoSpaceDE w:val="0"/>
+        <w:autoSpaceDN w:val="0"/>
+        <w:adjustRightInd w:val="0"/>
+        <w:jc w:val="both"/>
+        <w:rPr>
+          <w:rFonts w:eastAsiaTheme="minorHAnsi" w:cstheme="minorHAnsi"/>
+          <w:sz w:val="22"/>
+        </w:rPr>
+      </w:pPr>
+      <w:r>
+        <w:rPr>
+          <w:rFonts w:eastAsiaTheme="minorHAnsi" w:cstheme="minorHAnsi"/>
+          <w:sz w:val="22"/>
+        </w:rPr>
+        <w:drawing>
+          <wp:anchor distT="0" distB="0" distL="114300" distR="114300" simplePos="0" relativeHeight="251761152" behindDoc="0" locked="0" layoutInCell="1" allowOverlap="1" wp14:anchorId="242CC5FC" wp14:editId="7929FDCC">
+            <wp:simplePos x="0" y="0"/>
+            <wp:positionH relativeFrom="column">
+              <wp:posOffset>-3810</wp:posOffset>
+            </wp:positionH>
+            <wp:positionV relativeFrom="paragraph">
+              <wp:posOffset>4445</wp:posOffset>
+            </wp:positionV>
+            <wp:extent cx="3990975" cy="982393"/>
+            <wp:effectExtent l="0" t="0" r="0" b="8255"/>
+            <wp:wrapTopAndBottom/>
+            <wp:docPr id="580957945" name="Imagen 1" descr="Imagen que contiene Interfaz de usuario gráfica&#10;&#10;Descripción generada automáticamente"/>
+            <wp:cNvGraphicFramePr>
+              <a:graphicFrameLocks xmlns:a="http://schemas.openxmlformats.org/drawingml/2006/main" noChangeAspect="1"/>
+            </wp:cNvGraphicFramePr>
+            <a:graphic xmlns:a="http://schemas.openxmlformats.org/drawingml/2006/main">
+              <a:graphicData uri="http://schemas.openxmlformats.org/drawingml/2006/picture">
+                <pic:pic xmlns:pic="http://schemas.openxmlformats.org/drawingml/2006/picture">
+                  <pic:nvPicPr>
+                    <pic:cNvPr id="580957945" name="Imagen 1" descr="Imagen que contiene Interfaz de usuario gráfica&#10;&#10;Descripción generada automáticamente"/>
+                    <pic:cNvPicPr/>
+                  </pic:nvPicPr>
+                  <pic:blipFill>
+                    <a:blip r:embed="rId21">
+                      <a:extLst>
+                        <a:ext uri="{28A0092B-C50C-407E-A947-70E740481C1C}">
+                          <a14:useLocalDpi xmlns:a14="http://schemas.microsoft.com/office/drawing/2010/main" val="0"/>
+                        </a:ext>
+                      </a:extLst>
+                    </a:blip>
+                    <a:stretch>
+                      <a:fillRect/>
+                    </a:stretch>
+                  </pic:blipFill>
+                  <pic:spPr>
+                    <a:xfrm>
+                      <a:off x="0" y="0"/>
+                      <a:ext cx="3990975" cy="982393"/>
+                    </a:xfrm>
+                    <a:prstGeom prst="rect">
+                      <a:avLst/>
+                    </a:prstGeom>
+                  </pic:spPr>
+                </pic:pic>
+              </a:graphicData>
+            </a:graphic>
+          </wp:anchor>
+        </w:drawing>
+      </w:r>
+    </w:p>
+    <w:p>
+      <w:pPr>
+        <w:autoSpaceDE w:val="0"/>
+        <w:autoSpaceDN w:val="0"/>
+        <w:adjustRightInd w:val="0"/>
+        <w:jc w:val="both"/>
+        <w:rPr>
+          <w:rFonts w:eastAsiaTheme="minorHAnsi" w:cstheme="minorHAnsi"/>
+          <w:sz w:val="22"/>
+        </w:rPr>
+      </w:pPr>
+      <w:r>
+        <w:rPr>
+          <w:rFonts w:eastAsiaTheme="minorHAnsi" w:cstheme="minorHAnsi"/>
+          <w:sz w:val="22"/>
+        </w:rPr>
+        <w:t xml:space="preserve">Podemos ver que, aunque la llamada a la función </w:t>
+      </w:r>
+      <w:proofErr w:type="spellStart"/>
+      <w:r>
+        <w:rPr>
+          <w:rFonts w:eastAsiaTheme="minorHAnsi" w:cstheme="minorHAnsi"/>
+          <w:sz w:val="22"/>
+        </w:rPr>
+        <w:t>makePromise</w:t>
+      </w:r>
+      <w:proofErr w:type="spellEnd"/>
+      <w:r>
+        <w:rPr>
+          <w:rFonts w:eastAsiaTheme="minorHAnsi" w:cstheme="minorHAnsi"/>
+          <w:sz w:val="22"/>
+        </w:rPr>
+        <w:t>(x) se encuentra en el código antes que el console.log('inicio'),</w:t>
+      </w:r>
+      <w:r>
+        <w:rPr>
+          <w:rFonts w:eastAsiaTheme="minorHAnsi" w:cstheme="minorHAnsi"/>
+          <w:sz w:val="22"/>
+        </w:rPr>
+        <w:t xml:space="preserve"> </w:t>
+      </w:r>
+      <w:r>
+        <w:rPr>
+          <w:rFonts w:eastAsiaTheme="minorHAnsi" w:cstheme="minorHAnsi"/>
+          <w:sz w:val="22"/>
+        </w:rPr>
+        <w:t xml:space="preserve">este console.log se despliega antes que el </w:t>
+      </w:r>
+      <w:proofErr w:type="gramStart"/>
+      <w:r>
+        <w:rPr>
+          <w:rFonts w:eastAsiaTheme="minorHAnsi" w:cstheme="minorHAnsi"/>
+          <w:sz w:val="22"/>
+        </w:rPr>
+        <w:t>console.log(</w:t>
+      </w:r>
+      <w:proofErr w:type="gramEnd"/>
+      <w:r>
+        <w:rPr>
+          <w:rFonts w:eastAsiaTheme="minorHAnsi" w:cstheme="minorHAnsi"/>
+          <w:sz w:val="22"/>
+        </w:rPr>
+        <w:t>`Fin en ${x*1000} ms`) el cual es ejecutado al cumplirse la promesa.</w:t>
+      </w:r>
+      <w:r>
+        <w:rPr>
+          <w:rFonts w:eastAsiaTheme="minorHAnsi" w:cstheme="minorHAnsi"/>
+          <w:sz w:val="22"/>
+        </w:rPr>
+        <w:t xml:space="preserve"> De esta manera la función asíncrona no bloquea la ejecución del programa.</w:t>
+      </w:r>
+    </w:p>
+    <w:p>
+      <w:pPr>
+        <w:autoSpaceDE w:val="0"/>
+        <w:autoSpaceDN w:val="0"/>
+        <w:adjustRightInd w:val="0"/>
+        <w:jc w:val="both"/>
+        <w:rPr>
+          <w:rFonts w:eastAsiaTheme="minorHAnsi" w:cstheme="minorHAnsi"/>
+          <w:sz w:val="22"/>
+        </w:rPr>
+      </w:pPr>
+      <w:r>
+        <w:rPr>
+          <w:rFonts w:eastAsiaTheme="minorHAnsi" w:cstheme="minorHAnsi"/>
+          <w:sz w:val="22"/>
+        </w:rPr>
+        <w:t xml:space="preserve">El evento </w:t>
+      </w:r>
+      <w:proofErr w:type="spellStart"/>
+      <w:r>
+        <w:rPr>
+          <w:rFonts w:eastAsiaTheme="minorHAnsi" w:cstheme="minorHAnsi"/>
+          <w:sz w:val="22"/>
+        </w:rPr>
+        <w:t>loop</w:t>
+      </w:r>
+      <w:proofErr w:type="spellEnd"/>
+      <w:r>
+        <w:rPr>
+          <w:rFonts w:eastAsiaTheme="minorHAnsi" w:cstheme="minorHAnsi"/>
+          <w:sz w:val="22"/>
+        </w:rPr>
+        <w:t xml:space="preserve"> es el encargado </w:t>
+      </w:r>
+      <w:r>
+        <w:rPr>
+          <w:rFonts w:eastAsiaTheme="minorHAnsi" w:cstheme="minorHAnsi"/>
+          <w:sz w:val="22"/>
+        </w:rPr>
+        <w:t xml:space="preserve">de coordinar la ejecución de los eventos, incluyendo el renderizado de la página Web </w:t>
+      </w:r>
+      <w:r>
+        <w:rPr>
+          <w:rFonts w:eastAsiaTheme="minorHAnsi" w:cstheme="minorHAnsi"/>
+          <w:sz w:val="22"/>
+        </w:rPr>
+        <w:t>y las colas de tareas de los eventos.</w:t>
+      </w:r>
+    </w:p>
+    <w:p>
+      <w:pPr>
+        <w:autoSpaceDE w:val="0"/>
+        <w:autoSpaceDN w:val="0"/>
+        <w:adjustRightInd w:val="0"/>
+        <w:jc w:val="both"/>
+        <w:rPr>
+          <w:rFonts w:eastAsiaTheme="minorHAnsi" w:cstheme="minorHAnsi"/>
+          <w:sz w:val="22"/>
+        </w:rPr>
+      </w:pPr>
+    </w:p>
+    <w:p>
+      <w:pPr>
         <w:pStyle w:val="Ttulo1"/>
         <w:rPr>
           <w:b/>
@@ -3678,6 +4866,7 @@
           <w:b/>
           <w:bCs/>
         </w:rPr>
+        <w:lastRenderedPageBreak/>
         <w:t>Avance 2</w:t>
       </w:r>
       <w:bookmarkEnd w:id="8"/>
@@ -3970,9 +5159,11 @@
         </w:tc>
       </w:tr>
     </w:tbl>
-    <w:p/>
     <w:p>
       <w:pPr>
+        <w:autoSpaceDE w:val="0"/>
+        <w:autoSpaceDN w:val="0"/>
+        <w:adjustRightInd w:val="0"/>
         <w:rPr>
           <w:rFonts w:eastAsiaTheme="minorHAnsi" w:cstheme="minorHAnsi"/>
           <w:b/>
@@ -4000,7 +5191,6 @@
           <w:bCs/>
           <w:sz w:val="22"/>
         </w:rPr>
-        <w:lastRenderedPageBreak/>
         <w:t>Código organizado en módulos</w:t>
       </w:r>
     </w:p>
@@ -4029,18 +5219,25 @@
           <w:sz w:val="22"/>
         </w:rPr>
       </w:pPr>
-      <w:r>
+    </w:p>
+    <w:p>
+      <w:pPr>
+        <w:autoSpaceDE w:val="0"/>
+        <w:autoSpaceDN w:val="0"/>
+        <w:adjustRightInd w:val="0"/>
         <w:rPr>
           <w:rFonts w:eastAsiaTheme="minorHAnsi" w:cstheme="minorHAnsi"/>
           <w:b/>
           <w:bCs/>
           <w:sz w:val="22"/>
         </w:rPr>
-        <w:t>Manejo de rutas y peticiones HTTP con Express</w:t>
-      </w:r>
+      </w:pPr>
     </w:p>
     <w:p>
       <w:pPr>
+        <w:autoSpaceDE w:val="0"/>
+        <w:autoSpaceDN w:val="0"/>
+        <w:adjustRightInd w:val="0"/>
         <w:rPr>
           <w:rFonts w:eastAsiaTheme="minorHAnsi" w:cstheme="minorHAnsi"/>
           <w:b/>
@@ -4048,16 +5245,15 @@
           <w:sz w:val="22"/>
         </w:rPr>
       </w:pPr>
-    </w:p>
-    <w:p>
-      <w:pPr>
+      <w:r>
         <w:rPr>
           <w:rFonts w:eastAsiaTheme="minorHAnsi" w:cstheme="minorHAnsi"/>
           <w:b/>
           <w:bCs/>
           <w:sz w:val="22"/>
         </w:rPr>
-      </w:pPr>
+        <w:t>Manejo de rutas y peticiones HTTP con Express</w:t>
+      </w:r>
     </w:p>
     <w:p>
       <w:pPr>
@@ -4088,23 +5284,34 @@
           <w:sz w:val="22"/>
         </w:rPr>
       </w:pPr>
-      <w:r>
+    </w:p>
+    <w:p>
+      <w:pPr>
         <w:rPr>
           <w:rFonts w:eastAsiaTheme="minorHAnsi" w:cstheme="minorHAnsi"/>
           <w:b/>
           <w:bCs/>
           <w:sz w:val="22"/>
         </w:rPr>
-        <w:t>Implementación de autenticación y autorización</w:t>
-      </w:r>
-      <w:r>
+      </w:pPr>
+    </w:p>
+    <w:p>
+      <w:pPr>
         <w:rPr>
           <w:rFonts w:eastAsiaTheme="minorHAnsi" w:cstheme="minorHAnsi"/>
           <w:b/>
           <w:bCs/>
           <w:sz w:val="22"/>
         </w:rPr>
-        <w:t xml:space="preserve"> </w:t>
+      </w:pPr>
+      <w:r>
+        <w:rPr>
+          <w:rFonts w:eastAsiaTheme="minorHAnsi" w:cstheme="minorHAnsi"/>
+          <w:b/>
+          <w:bCs/>
+          <w:sz w:val="22"/>
+        </w:rPr>
+        <w:t xml:space="preserve">Implementación de autenticación y autorización </w:t>
       </w:r>
     </w:p>
     <w:p>
@@ -4370,7 +5577,7 @@
                     <pic:cNvPicPr/>
                   </pic:nvPicPr>
                   <pic:blipFill>
-                    <a:blip r:embed="rId21" cstate="print">
+                    <a:blip r:embed="rId22" cstate="print">
                       <a:extLst>
                         <a:ext uri="{28A0092B-C50C-407E-A947-70E740481C1C}">
                           <a14:useLocalDpi xmlns:a14="http://schemas.microsoft.com/office/drawing/2010/main" val="0"/>
@@ -4461,13 +5668,7 @@
         <w:rPr>
           <w:rFonts w:ascii="Consolas" w:hAnsi="Consolas"/>
         </w:rPr>
-        <w:t xml:space="preserve"> </w:t>
-      </w:r>
-      <w:r>
-        <w:rPr>
-          <w:rFonts w:ascii="Consolas" w:hAnsi="Consolas"/>
-        </w:rPr>
-        <w:t>Audit</w:t>
+        <w:t xml:space="preserve"> Audit</w:t>
       </w:r>
       <w:r>
         <w:rPr>
@@ -5422,7 +6623,7 @@
                     <pic:cNvPicPr/>
                   </pic:nvPicPr>
                   <pic:blipFill>
-                    <a:blip r:embed="rId22">
+                    <a:blip r:embed="rId23">
                       <a:extLst>
                         <a:ext uri="{28A0092B-C50C-407E-A947-70E740481C1C}">
                           <a14:useLocalDpi xmlns:a14="http://schemas.microsoft.com/office/drawing/2010/main" val="0"/>
@@ -5745,7 +6946,7 @@
                     <pic:cNvPicPr/>
                   </pic:nvPicPr>
                   <pic:blipFill>
-                    <a:blip r:embed="rId23">
+                    <a:blip r:embed="rId24">
                       <a:extLst>
                         <a:ext uri="{28A0092B-C50C-407E-A947-70E740481C1C}">
                           <a14:useLocalDpi xmlns:a14="http://schemas.microsoft.com/office/drawing/2010/main" val="0"/>
@@ -5988,7 +7189,7 @@
                     <pic:cNvPicPr/>
                   </pic:nvPicPr>
                   <pic:blipFill>
-                    <a:blip r:embed="rId24">
+                    <a:blip r:embed="rId25">
                       <a:extLst>
                         <a:ext uri="{28A0092B-C50C-407E-A947-70E740481C1C}">
                           <a14:useLocalDpi xmlns:a14="http://schemas.microsoft.com/office/drawing/2010/main" val="0"/>
@@ -6430,7 +7631,6 @@
         <w:rPr>
           <w:noProof/>
         </w:rPr>
-        <w:lastRenderedPageBreak/>
         <mc:AlternateContent>
           <mc:Choice Requires="wps">
             <w:drawing>
@@ -6637,7 +7837,7 @@
                     <pic:cNvPicPr/>
                   </pic:nvPicPr>
                   <pic:blipFill>
-                    <a:blip r:embed="rId25">
+                    <a:blip r:embed="rId26">
                       <a:extLst>
                         <a:ext uri="{28A0092B-C50C-407E-A947-70E740481C1C}">
                           <a14:useLocalDpi xmlns:a14="http://schemas.microsoft.com/office/drawing/2010/main" val="0"/>
@@ -7934,7 +9134,7 @@
                     <pic:cNvPicPr/>
                   </pic:nvPicPr>
                   <pic:blipFill>
-                    <a:blip r:embed="rId26">
+                    <a:blip r:embed="rId27">
                       <a:extLst>
                         <a:ext uri="{28A0092B-C50C-407E-A947-70E740481C1C}">
                           <a14:useLocalDpi xmlns:a14="http://schemas.microsoft.com/office/drawing/2010/main" val="0"/>
@@ -8622,7 +9822,7 @@
                           </pic:cNvPicPr>
                         </pic:nvPicPr>
                         <pic:blipFill>
-                          <a:blip r:embed="rId27">
+                          <a:blip r:embed="rId28">
                             <a:extLst>
                               <a:ext uri="{28A0092B-C50C-407E-A947-70E740481C1C}">
                                 <a14:useLocalDpi xmlns:a14="http://schemas.microsoft.com/office/drawing/2010/main" val="0"/>
@@ -18381,7 +19581,7 @@
                           <pic:cNvPicPr/>
                         </pic:nvPicPr>
                         <pic:blipFill>
-                          <a:blip r:embed="rId28">
+                          <a:blip r:embed="rId29">
                             <a:extLst>
                               <a:ext uri="{28A0092B-C50C-407E-A947-70E740481C1C}">
                                 <a14:useLocalDpi xmlns:a14="http://schemas.microsoft.com/office/drawing/2010/main" val="0"/>
@@ -18776,7 +19976,7 @@
                     </pic:cNvPicPr>
                   </pic:nvPicPr>
                   <pic:blipFill>
-                    <a:blip r:embed="rId29">
+                    <a:blip r:embed="rId30">
                       <a:extLst>
                         <a:ext uri="{28A0092B-C50C-407E-A947-70E740481C1C}">
                           <a14:useLocalDpi xmlns:a14="http://schemas.microsoft.com/office/drawing/2010/main" val="0"/>
@@ -19084,7 +20284,7 @@
         </w:rPr>
         <w:t>https://</w:t>
       </w:r>
-      <w:hyperlink r:id="rId30" w:history="1">
+      <w:hyperlink r:id="rId31" w:history="1">
         <w:r>
           <w:rPr>
             <w:rStyle w:val="Hipervnculo"/>
@@ -19149,7 +20349,7 @@
                     <pic:cNvPicPr/>
                   </pic:nvPicPr>
                   <pic:blipFill>
-                    <a:blip r:embed="rId31">
+                    <a:blip r:embed="rId32">
                       <a:extLst>
                         <a:ext uri="{28A0092B-C50C-407E-A947-70E740481C1C}">
                           <a14:useLocalDpi xmlns:a14="http://schemas.microsoft.com/office/drawing/2010/main" val="0"/>
@@ -21280,7 +22480,7 @@
                     <pic:cNvPicPr/>
                   </pic:nvPicPr>
                   <pic:blipFill>
-                    <a:blip r:embed="rId32">
+                    <a:blip r:embed="rId33">
                       <a:extLst>
                         <a:ext uri="{28A0092B-C50C-407E-A947-70E740481C1C}">
                           <a14:useLocalDpi xmlns:a14="http://schemas.microsoft.com/office/drawing/2010/main" val="0"/>
@@ -23790,7 +24990,7 @@
                     <pic:cNvPicPr/>
                   </pic:nvPicPr>
                   <pic:blipFill>
-                    <a:blip r:embed="rId33">
+                    <a:blip r:embed="rId34">
                       <a:extLst>
                         <a:ext uri="{28A0092B-C50C-407E-A947-70E740481C1C}">
                           <a14:useLocalDpi xmlns:a14="http://schemas.microsoft.com/office/drawing/2010/main" val="0"/>
@@ -24896,8 +26096,8 @@
       </w:pPr>
     </w:p>
     <w:sectPr>
-      <w:headerReference w:type="default" r:id="rId34"/>
-      <w:footerReference w:type="default" r:id="rId35"/>
+      <w:headerReference w:type="default" r:id="rId35"/>
+      <w:footerReference w:type="default" r:id="rId36"/>
       <w:pgSz w:w="12240" w:h="15840"/>
       <w:pgMar w:top="1985" w:right="1701" w:bottom="1417" w:left="1701" w:header="708" w:footer="708" w:gutter="0"/>
       <w:cols w:space="708"/>
@@ -28405,7 +29605,7 @@
   <w:style w:type="paragraph" w:default="1" w:styleId="Normal">
     <w:name w:val="Normal"/>
     <w:qFormat/>
-    <w:rsid w:val="008B2631"/>
+    <w:rsid w:val="00973D72"/>
   </w:style>
   <w:style w:type="paragraph" w:styleId="Ttulo1">
     <w:name w:val="heading 1"/>

</xml_diff>

<commit_message>
Commit previo a la creación del cliente
</commit_message>
<xml_diff>
--- a/Proyecto final - Backend con Node.js.docx
+++ b/Proyecto final - Backend con Node.js.docx
@@ -361,7 +361,7 @@
                 <w:sz w:val="40"/>
                 <w:szCs w:val="40"/>
               </w:rPr>
-              <w:t>16</w:t>
+              <w:t>07</w:t>
             </w:r>
             <w:r>
               <w:rPr>
@@ -375,14 +375,14 @@
                 <w:sz w:val="40"/>
                 <w:szCs w:val="40"/>
               </w:rPr>
-              <w:t>1</w:t>
+              <w:t>0</w:t>
             </w:r>
             <w:r>
               <w:rPr>
                 <w:sz w:val="40"/>
                 <w:szCs w:val="40"/>
               </w:rPr>
-              <w:t>2</w:t>
+              <w:t>1</w:t>
             </w:r>
             <w:r>
               <w:rPr>
@@ -396,7 +396,7 @@
                 <w:sz w:val="40"/>
                 <w:szCs w:val="40"/>
               </w:rPr>
-              <w:t>3</w:t>
+              <w:t>4</w:t>
             </w:r>
           </w:p>
         </w:tc>
@@ -485,12 +485,10 @@
           <w:r>
             <w:fldChar w:fldCharType="separate"/>
           </w:r>
-          <w:hyperlink w:anchor="_Toc153594851" w:history="1">
+          <w:hyperlink w:anchor="_Toc155182781" w:history="1">
             <w:r>
               <w:rPr>
                 <w:rStyle w:val="Hipervnculo"/>
-                <w:b/>
-                <w:bCs/>
                 <w:noProof/>
               </w:rPr>
               <w:t>Objetivo</w:t>
@@ -514,7 +512,7 @@
                 <w:noProof/>
                 <w:webHidden/>
               </w:rPr>
-              <w:instrText xml:space="preserve"> PAGEREF _Toc153594851 \h </w:instrText>
+              <w:instrText xml:space="preserve"> PAGEREF _Toc155182781 \h </w:instrText>
             </w:r>
             <w:r>
               <w:rPr>
@@ -560,12 +558,10 @@
               <w14:ligatures w14:val="standardContextual"/>
             </w:rPr>
           </w:pPr>
-          <w:hyperlink w:anchor="_Toc153594852" w:history="1">
+          <w:hyperlink w:anchor="_Toc155182782" w:history="1">
             <w:r>
               <w:rPr>
                 <w:rStyle w:val="Hipervnculo"/>
-                <w:b/>
-                <w:bCs/>
                 <w:noProof/>
               </w:rPr>
               <w:t>Descripción</w:t>
@@ -589,7 +585,7 @@
                 <w:noProof/>
                 <w:webHidden/>
               </w:rPr>
-              <w:instrText xml:space="preserve"> PAGEREF _Toc153594852 \h </w:instrText>
+              <w:instrText xml:space="preserve"> PAGEREF _Toc155182782 \h </w:instrText>
             </w:r>
             <w:r>
               <w:rPr>
@@ -635,12 +631,10 @@
               <w14:ligatures w14:val="standardContextual"/>
             </w:rPr>
           </w:pPr>
-          <w:hyperlink w:anchor="_Toc153594853" w:history="1">
+          <w:hyperlink w:anchor="_Toc155182783" w:history="1">
             <w:r>
               <w:rPr>
                 <w:rStyle w:val="Hipervnculo"/>
-                <w:b/>
-                <w:bCs/>
                 <w:noProof/>
               </w:rPr>
               <w:t>Avance 1</w:t>
@@ -664,7 +658,7 @@
                 <w:noProof/>
                 <w:webHidden/>
               </w:rPr>
-              <w:instrText xml:space="preserve"> PAGEREF _Toc153594853 \h </w:instrText>
+              <w:instrText xml:space="preserve"> PAGEREF _Toc155182783 \h </w:instrText>
             </w:r>
             <w:r>
               <w:rPr>
@@ -710,12 +704,10 @@
               <w14:ligatures w14:val="standardContextual"/>
             </w:rPr>
           </w:pPr>
-          <w:hyperlink w:anchor="_Toc153594854" w:history="1">
+          <w:hyperlink w:anchor="_Toc155182784" w:history="1">
             <w:r>
               <w:rPr>
                 <w:rStyle w:val="Hipervnculo"/>
-                <w:b/>
-                <w:bCs/>
                 <w:noProof/>
               </w:rPr>
               <w:t>Avance 2</w:t>
@@ -739,7 +731,7 @@
                 <w:noProof/>
                 <w:webHidden/>
               </w:rPr>
-              <w:instrText xml:space="preserve"> PAGEREF _Toc153594854 \h </w:instrText>
+              <w:instrText xml:space="preserve"> PAGEREF _Toc155182784 \h </w:instrText>
             </w:r>
             <w:r>
               <w:rPr>
@@ -759,7 +751,7 @@
                 <w:noProof/>
                 <w:webHidden/>
               </w:rPr>
-              <w:t>4</w:t>
+              <w:t>6</w:t>
             </w:r>
             <w:r>
               <w:rPr>
@@ -785,12 +777,10 @@
               <w14:ligatures w14:val="standardContextual"/>
             </w:rPr>
           </w:pPr>
-          <w:hyperlink w:anchor="_Toc153594855" w:history="1">
+          <w:hyperlink w:anchor="_Toc155182785" w:history="1">
             <w:r>
               <w:rPr>
                 <w:rStyle w:val="Hipervnculo"/>
-                <w:b/>
-                <w:bCs/>
                 <w:noProof/>
               </w:rPr>
               <w:t>Avance 3</w:t>
@@ -814,7 +804,7 @@
                 <w:noProof/>
                 <w:webHidden/>
               </w:rPr>
-              <w:instrText xml:space="preserve"> PAGEREF _Toc153594855 \h </w:instrText>
+              <w:instrText xml:space="preserve"> PAGEREF _Toc155182785 \h </w:instrText>
             </w:r>
             <w:r>
               <w:rPr>
@@ -834,7 +824,7 @@
                 <w:noProof/>
                 <w:webHidden/>
               </w:rPr>
-              <w:t>13</w:t>
+              <w:t>17</w:t>
             </w:r>
             <w:r>
               <w:rPr>
@@ -860,12 +850,10 @@
               <w14:ligatures w14:val="standardContextual"/>
             </w:rPr>
           </w:pPr>
-          <w:hyperlink w:anchor="_Toc153594856" w:history="1">
+          <w:hyperlink w:anchor="_Toc155182786" w:history="1">
             <w:r>
               <w:rPr>
                 <w:rStyle w:val="Hipervnculo"/>
-                <w:b/>
-                <w:bCs/>
                 <w:noProof/>
               </w:rPr>
               <w:t>Avance 4</w:t>
@@ -889,7 +877,7 @@
                 <w:noProof/>
                 <w:webHidden/>
               </w:rPr>
-              <w:instrText xml:space="preserve"> PAGEREF _Toc153594856 \h </w:instrText>
+              <w:instrText xml:space="preserve"> PAGEREF _Toc155182786 \h </w:instrText>
             </w:r>
             <w:r>
               <w:rPr>
@@ -909,7 +897,7 @@
                 <w:noProof/>
                 <w:webHidden/>
               </w:rPr>
-              <w:t>17</w:t>
+              <w:t>21</w:t>
             </w:r>
             <w:r>
               <w:rPr>
@@ -935,12 +923,10 @@
               <w14:ligatures w14:val="standardContextual"/>
             </w:rPr>
           </w:pPr>
-          <w:hyperlink w:anchor="_Toc153594857" w:history="1">
+          <w:hyperlink w:anchor="_Toc155182787" w:history="1">
             <w:r>
               <w:rPr>
                 <w:rStyle w:val="Hipervnculo"/>
-                <w:b/>
-                <w:bCs/>
                 <w:noProof/>
               </w:rPr>
               <w:t>Avance 5</w:t>
@@ -964,7 +950,7 @@
                 <w:noProof/>
                 <w:webHidden/>
               </w:rPr>
-              <w:instrText xml:space="preserve"> PAGEREF _Toc153594857 \h </w:instrText>
+              <w:instrText xml:space="preserve"> PAGEREF _Toc155182787 \h </w:instrText>
             </w:r>
             <w:r>
               <w:rPr>
@@ -984,7 +970,7 @@
                 <w:noProof/>
                 <w:webHidden/>
               </w:rPr>
-              <w:t>18</w:t>
+              <w:t>22</w:t>
             </w:r>
             <w:r>
               <w:rPr>
@@ -1010,13 +996,11 @@
               <w14:ligatures w14:val="standardContextual"/>
             </w:rPr>
           </w:pPr>
-          <w:hyperlink w:anchor="_Toc153594858" w:history="1">
+          <w:hyperlink w:anchor="_Toc155182788" w:history="1">
             <w:r>
               <w:rPr>
                 <w:rStyle w:val="Hipervnculo"/>
                 <w:rFonts w:eastAsia="Times New Roman"/>
-                <w:b/>
-                <w:bCs/>
                 <w:noProof/>
                 <w:lang w:eastAsia="es-MX"/>
               </w:rPr>
@@ -1041,7 +1025,7 @@
                 <w:noProof/>
                 <w:webHidden/>
               </w:rPr>
-              <w:instrText xml:space="preserve"> PAGEREF _Toc153594858 \h </w:instrText>
+              <w:instrText xml:space="preserve"> PAGEREF _Toc155182788 \h </w:instrText>
             </w:r>
             <w:r>
               <w:rPr>
@@ -1061,80 +1045,7 @@
                 <w:noProof/>
                 <w:webHidden/>
               </w:rPr>
-              <w:t>29</w:t>
-            </w:r>
-            <w:r>
-              <w:rPr>
-                <w:noProof/>
-                <w:webHidden/>
-              </w:rPr>
-              <w:fldChar w:fldCharType="end"/>
-            </w:r>
-          </w:hyperlink>
-        </w:p>
-        <w:p>
-          <w:pPr>
-            <w:pStyle w:val="TDC1"/>
-            <w:tabs>
-              <w:tab w:val="right" w:leader="dot" w:pos="8828"/>
-            </w:tabs>
-            <w:rPr>
-              <w:noProof/>
-              <w:kern w:val="2"/>
-              <w:sz w:val="22"/>
-              <w:szCs w:val="22"/>
-              <w:lang w:eastAsia="es-MX"/>
-              <w14:ligatures w14:val="standardContextual"/>
-            </w:rPr>
-          </w:pPr>
-          <w:hyperlink w:anchor="_Toc153594859" w:history="1">
-            <w:r>
-              <w:rPr>
-                <w:rStyle w:val="Hipervnculo"/>
-                <w:noProof/>
-              </w:rPr>
-              <w:t>Checklist del proyecto final</w:t>
-            </w:r>
-            <w:r>
-              <w:rPr>
-                <w:noProof/>
-                <w:webHidden/>
-              </w:rPr>
-              <w:tab/>
-            </w:r>
-            <w:r>
-              <w:rPr>
-                <w:noProof/>
-                <w:webHidden/>
-              </w:rPr>
-              <w:fldChar w:fldCharType="begin"/>
-            </w:r>
-            <w:r>
-              <w:rPr>
-                <w:noProof/>
-                <w:webHidden/>
-              </w:rPr>
-              <w:instrText xml:space="preserve"> PAGEREF _Toc153594859 \h </w:instrText>
-            </w:r>
-            <w:r>
-              <w:rPr>
-                <w:noProof/>
-                <w:webHidden/>
-              </w:rPr>
-            </w:r>
-            <w:r>
-              <w:rPr>
-                <w:noProof/>
-                <w:webHidden/>
-              </w:rPr>
-              <w:fldChar w:fldCharType="separate"/>
-            </w:r>
-            <w:r>
-              <w:rPr>
-                <w:noProof/>
-                <w:webHidden/>
-              </w:rPr>
-              <w:t>30</w:t>
+              <w:t>33</w:t>
             </w:r>
             <w:r>
               <w:rPr>
@@ -2112,7 +2023,7 @@
           <w:bCs/>
         </w:rPr>
       </w:pPr>
-      <w:bookmarkStart w:id="0" w:name="_Toc153594851"/>
+      <w:bookmarkStart w:id="0" w:name="_Toc155182781"/>
       <w:r>
         <w:rPr>
           <w:b/>
@@ -2128,22 +2039,59 @@
         <w:jc w:val="both"/>
       </w:pPr>
       <w:r>
-        <w:t>G</w:t>
-      </w:r>
-      <w:r>
-        <w:t>enerar un portafolio de evidencias que integre el código</w:t>
+        <w:t xml:space="preserve">Comprender la estructura y funcionamiento de un back </w:t>
+      </w:r>
+      <w:proofErr w:type="spellStart"/>
+      <w:r>
+        <w:t>end</w:t>
+      </w:r>
+      <w:proofErr w:type="spellEnd"/>
+      <w:r>
+        <w:t xml:space="preserve"> en desarrollo web, utilizando el lenguaje de programación </w:t>
+      </w:r>
+      <w:r>
+        <w:t>Node</w:t>
+      </w:r>
+      <w:r>
+        <w:t>.</w:t>
+      </w:r>
+      <w:r>
+        <w:t>js</w:t>
       </w:r>
       <w:r>
         <w:t>,</w:t>
       </w:r>
       <w:r>
-        <w:t xml:space="preserve"> vídeos</w:t>
-      </w:r>
-      <w:r>
-        <w:t xml:space="preserve"> y</w:t>
-      </w:r>
-      <w:r>
-        <w:t xml:space="preserve"> capturas de pantalla, las cuales ilustran cada paso y ejecución que fue realizado para la entrega del avance, esto en conjunto con sus respectivas reflexiones.</w:t>
+        <w:t xml:space="preserve"> estableciendo las </w:t>
+      </w:r>
+      <w:r>
+        <w:t xml:space="preserve">bases de datos necesarias para </w:t>
+      </w:r>
+      <w:r>
+        <w:t>la</w:t>
+      </w:r>
+      <w:r>
+        <w:t xml:space="preserve"> implementación</w:t>
+      </w:r>
+      <w:r>
+        <w:t xml:space="preserve"> del back </w:t>
+      </w:r>
+      <w:proofErr w:type="spellStart"/>
+      <w:r>
+        <w:t>end</w:t>
+      </w:r>
+      <w:proofErr w:type="spellEnd"/>
+      <w:r>
+        <w:t xml:space="preserve"> e</w:t>
+      </w:r>
+      <w:r>
+        <w:t>n</w:t>
+      </w:r>
+      <w:r>
+        <w:t xml:space="preserve"> forma local.</w:t>
+      </w:r>
+      <w:r>
+        <w:t xml:space="preserve"> </w:t>
       </w:r>
     </w:p>
     <w:p>
@@ -2154,7 +2102,7 @@
           <w:bCs/>
         </w:rPr>
       </w:pPr>
-      <w:bookmarkStart w:id="1" w:name="_Toc153594852"/>
+      <w:bookmarkStart w:id="1" w:name="_Toc155182782"/>
       <w:r>
         <w:rPr>
           <w:b/>
@@ -2169,43 +2117,36 @@
         <w:jc w:val="both"/>
       </w:pPr>
       <w:r>
-        <w:rPr>
-          <w:highlight w:val="yellow"/>
-        </w:rPr>
-        <w:t xml:space="preserve">Comprender la estructura y funcionamiento de un back </w:t>
-      </w:r>
-      <w:proofErr w:type="spellStart"/>
-      <w:r>
-        <w:rPr>
-          <w:highlight w:val="yellow"/>
-        </w:rPr>
-        <w:t>end</w:t>
-      </w:r>
-      <w:proofErr w:type="spellEnd"/>
-      <w:r>
-        <w:rPr>
-          <w:highlight w:val="yellow"/>
-        </w:rPr>
-        <w:t xml:space="preserve"> en desarrollo web, utilizando el lenguaje de programación adecuado, así como las bases de datos necesarias para su implementación de forma local</w:t>
-      </w:r>
-      <w:r>
-        <w:t xml:space="preserve">. </w:t>
+        <w:t>G</w:t>
+      </w:r>
+      <w:r>
+        <w:t>enerar un portafolio de evidencias que integre el código</w:t>
+      </w:r>
+      <w:r>
+        <w:t xml:space="preserve"> </w:t>
+      </w:r>
+      <w:r>
+        <w:t>y</w:t>
+      </w:r>
+      <w:r>
+        <w:t xml:space="preserve"> capturas de pantalla</w:t>
+      </w:r>
+      <w:r>
+        <w:t xml:space="preserve"> que ilustren</w:t>
+      </w:r>
+      <w:r>
+        <w:t xml:space="preserve"> cada paso y ejecución realizado.</w:t>
       </w:r>
     </w:p>
     <w:p>
       <w:pPr>
-        <w:jc w:val="both"/>
-      </w:pPr>
-    </w:p>
-    <w:p>
-      <w:pPr>
         <w:pStyle w:val="Ttulo1"/>
         <w:rPr>
           <w:b/>
           <w:bCs/>
         </w:rPr>
       </w:pPr>
-      <w:bookmarkStart w:id="2" w:name="_Toc153594853"/>
+      <w:bookmarkStart w:id="2" w:name="_Toc155182783"/>
       <w:r>
         <w:rPr>
           <w:b/>
@@ -2925,17 +2866,15 @@
           <w:sz w:val="22"/>
           <w:szCs w:val="22"/>
         </w:rPr>
-        <w:t xml:space="preserve">en Visual Studio </w:t>
-      </w:r>
-      <w:proofErr w:type="spellStart"/>
+        <w:t>en</w:t>
+      </w:r>
       <w:r>
         <w:rPr>
           <w:sz w:val="22"/>
           <w:szCs w:val="22"/>
         </w:rPr>
-        <w:t>Code</w:t>
-      </w:r>
-      <w:proofErr w:type="spellEnd"/>
+        <w:t xml:space="preserve"> su versión v20.9.0</w:t>
+      </w:r>
       <w:r>
         <w:rPr>
           <w:sz w:val="22"/>
@@ -3050,7 +2989,37 @@
           <w:szCs w:val="22"/>
         </w:rPr>
         <w:lastRenderedPageBreak/>
-        <w:t xml:space="preserve">Servidor básico creado y funcionando </w:t>
+        <w:t>Servidor básico creado y funcionando</w:t>
+      </w:r>
+    </w:p>
+    <w:p>
+      <w:pPr>
+        <w:jc w:val="both"/>
+        <w:rPr>
+          <w:sz w:val="22"/>
+          <w:szCs w:val="22"/>
+        </w:rPr>
+      </w:pPr>
+      <w:r>
+        <w:rPr>
+          <w:sz w:val="22"/>
+          <w:szCs w:val="22"/>
+        </w:rPr>
+        <w:t xml:space="preserve"> </w:t>
+      </w:r>
+      <w:r>
+        <w:rPr>
+          <w:sz w:val="22"/>
+          <w:szCs w:val="22"/>
+        </w:rPr>
+        <w:t xml:space="preserve">El siguiente código crea un servidor </w:t>
+      </w:r>
+      <w:r>
+        <w:rPr>
+          <w:sz w:val="22"/>
+          <w:szCs w:val="22"/>
+        </w:rPr>
+        <w:t>que escucha en el puerto 8080</w:t>
       </w:r>
     </w:p>
     <w:tbl>
@@ -3073,34 +3042,97 @@
               <w:jc w:val="both"/>
               <w:rPr>
                 <w:rFonts w:ascii="Consolas" w:hAnsi="Consolas"/>
-                <w:lang w:val="en-US"/>
-              </w:rPr>
-            </w:pPr>
-            <w:r>
+              </w:rPr>
+            </w:pPr>
+            <w:proofErr w:type="spellStart"/>
+            <w:r>
+              <w:rPr>
+                <w:rFonts w:ascii="Consolas" w:hAnsi="Consolas"/>
+              </w:rPr>
+              <w:t>var</w:t>
+            </w:r>
+            <w:proofErr w:type="spellEnd"/>
+            <w:r>
+              <w:rPr>
+                <w:rFonts w:ascii="Consolas" w:hAnsi="Consolas"/>
+              </w:rPr>
+              <w:t xml:space="preserve"> http = </w:t>
+            </w:r>
+            <w:proofErr w:type="spellStart"/>
+            <w:r>
+              <w:rPr>
+                <w:rFonts w:ascii="Consolas" w:hAnsi="Consolas"/>
+              </w:rPr>
+              <w:t>require</w:t>
+            </w:r>
+            <w:proofErr w:type="spellEnd"/>
+            <w:r>
+              <w:rPr>
+                <w:rFonts w:ascii="Consolas" w:hAnsi="Consolas"/>
+              </w:rPr>
+              <w:t>('http');</w:t>
+            </w:r>
+          </w:p>
+          <w:p>
+            <w:pPr>
+              <w:jc w:val="both"/>
+              <w:rPr>
+                <w:rFonts w:ascii="Consolas" w:hAnsi="Consolas"/>
+              </w:rPr>
+            </w:pPr>
+          </w:p>
+          <w:p>
+            <w:pPr>
+              <w:jc w:val="both"/>
+              <w:rPr>
+                <w:rFonts w:ascii="Consolas" w:hAnsi="Consolas"/>
+              </w:rPr>
+            </w:pPr>
+            <w:r>
+              <w:rPr>
+                <w:rFonts w:ascii="Consolas" w:hAnsi="Consolas"/>
+              </w:rPr>
+              <w:t>//</w:t>
+            </w:r>
+            <w:r>
+              <w:rPr>
+                <w:rFonts w:ascii="Consolas" w:hAnsi="Consolas"/>
+              </w:rPr>
+              <w:t>creando un objeto servidor</w:t>
+            </w:r>
+            <w:r>
+              <w:rPr>
+                <w:rFonts w:ascii="Consolas" w:hAnsi="Consolas"/>
+              </w:rPr>
+              <w:t>:</w:t>
+            </w:r>
+          </w:p>
+          <w:p>
+            <w:pPr>
+              <w:jc w:val="both"/>
               <w:rPr>
                 <w:rFonts w:ascii="Consolas" w:hAnsi="Consolas"/>
                 <w:lang w:val="en-US"/>
               </w:rPr>
-              <w:t>var http = require('http'</w:t>
-            </w:r>
+            </w:pPr>
+            <w:proofErr w:type="spellStart"/>
             <w:proofErr w:type="gramStart"/>
             <w:r>
               <w:rPr>
                 <w:rFonts w:ascii="Consolas" w:hAnsi="Consolas"/>
                 <w:lang w:val="en-US"/>
               </w:rPr>
-              <w:t>);</w:t>
-            </w:r>
+              <w:t>http.createServer</w:t>
+            </w:r>
+            <w:proofErr w:type="spellEnd"/>
             <w:proofErr w:type="gramEnd"/>
-          </w:p>
-          <w:p>
-            <w:pPr>
-              <w:jc w:val="both"/>
+            <w:r>
               <w:rPr>
                 <w:rFonts w:ascii="Consolas" w:hAnsi="Consolas"/>
                 <w:lang w:val="en-US"/>
               </w:rPr>
-            </w:pPr>
+              <w:t>(function (req, res) {</w:t>
+            </w:r>
           </w:p>
           <w:p>
             <w:pPr>
@@ -3115,39 +3147,165 @@
                 <w:rFonts w:ascii="Consolas" w:hAnsi="Consolas"/>
                 <w:lang w:val="en-US"/>
               </w:rPr>
-              <w:t>//create a server object:</w:t>
-            </w:r>
-          </w:p>
-          <w:p>
-            <w:pPr>
-              <w:jc w:val="both"/>
+              <w:t xml:space="preserve">    </w:t>
+            </w:r>
+            <w:proofErr w:type="spellStart"/>
+            <w:proofErr w:type="gramStart"/>
+            <w:r>
               <w:rPr>
                 <w:rFonts w:ascii="Consolas" w:hAnsi="Consolas"/>
                 <w:lang w:val="en-US"/>
               </w:rPr>
-            </w:pPr>
+              <w:t>res.writeHead</w:t>
+            </w:r>
+            <w:proofErr w:type="spellEnd"/>
+            <w:proofErr w:type="gramEnd"/>
+            <w:r>
+              <w:rPr>
+                <w:rFonts w:ascii="Consolas" w:hAnsi="Consolas"/>
+                <w:lang w:val="en-US"/>
+              </w:rPr>
+              <w:t>(200, { 'Content-Type': 'text/html' });</w:t>
+            </w:r>
+          </w:p>
+          <w:p>
+            <w:pPr>
+              <w:jc w:val="both"/>
+              <w:rPr>
+                <w:rFonts w:ascii="Consolas" w:hAnsi="Consolas"/>
+              </w:rPr>
+            </w:pPr>
+            <w:r>
+              <w:rPr>
+                <w:rFonts w:ascii="Consolas" w:hAnsi="Consolas"/>
+              </w:rPr>
+              <w:t xml:space="preserve">    </w:t>
+            </w:r>
             <w:proofErr w:type="spellStart"/>
             <w:proofErr w:type="gramStart"/>
             <w:r>
               <w:rPr>
                 <w:rFonts w:ascii="Consolas" w:hAnsi="Consolas"/>
-                <w:lang w:val="en-US"/>
-              </w:rPr>
-              <w:t>http.createServer</w:t>
+              </w:rPr>
+              <w:t>res.write</w:t>
             </w:r>
             <w:proofErr w:type="spellEnd"/>
             <w:proofErr w:type="gramEnd"/>
             <w:r>
               <w:rPr>
                 <w:rFonts w:ascii="Consolas" w:hAnsi="Consolas"/>
-                <w:lang w:val="en-US"/>
-              </w:rPr>
-              <w:t>(function (req, res) {</w:t>
+              </w:rPr>
+              <w:t>(</w:t>
+            </w:r>
+            <w:r>
+              <w:rPr>
+                <w:rFonts w:ascii="Consolas" w:hAnsi="Consolas"/>
+              </w:rPr>
+              <w:t>'</w:t>
+            </w:r>
+            <w:proofErr w:type="spellStart"/>
+            <w:r>
+              <w:rPr>
+                <w:rFonts w:ascii="Consolas" w:hAnsi="Consolas"/>
+              </w:rPr>
+              <w:t>H</w:t>
+            </w:r>
+            <w:r>
+              <w:rPr>
+                <w:rFonts w:ascii="Consolas" w:hAnsi="Consolas"/>
+              </w:rPr>
+              <w:t>ello</w:t>
+            </w:r>
+            <w:proofErr w:type="spellEnd"/>
+            <w:r>
+              <w:rPr>
+                <w:rFonts w:ascii="Consolas" w:hAnsi="Consolas"/>
+              </w:rPr>
+              <w:t xml:space="preserve"> </w:t>
+            </w:r>
+            <w:proofErr w:type="spellStart"/>
+            <w:r>
+              <w:rPr>
+                <w:rFonts w:ascii="Consolas" w:hAnsi="Consolas"/>
+              </w:rPr>
+              <w:t>Wor</w:t>
+            </w:r>
+            <w:r>
+              <w:rPr>
+                <w:rFonts w:ascii="Consolas" w:hAnsi="Consolas"/>
+              </w:rPr>
+              <w:t>ld</w:t>
+            </w:r>
+            <w:proofErr w:type="spellEnd"/>
+            <w:r>
+              <w:rPr>
+                <w:rFonts w:ascii="Consolas" w:hAnsi="Consolas"/>
+              </w:rPr>
+              <w:t>!'); //</w:t>
+            </w:r>
+            <w:r>
+              <w:rPr>
+                <w:rFonts w:ascii="Consolas" w:hAnsi="Consolas"/>
+              </w:rPr>
+              <w:t>escribe una respuesta al clie</w:t>
+            </w:r>
+            <w:r>
+              <w:rPr>
+                <w:rFonts w:ascii="Consolas" w:hAnsi="Consolas"/>
+              </w:rPr>
+              <w:t>nte</w:t>
             </w:r>
           </w:p>
           <w:p>
             <w:pPr>
               <w:jc w:val="both"/>
+              <w:rPr>
+                <w:rFonts w:ascii="Consolas" w:hAnsi="Consolas"/>
+              </w:rPr>
+            </w:pPr>
+            <w:r>
+              <w:rPr>
+                <w:rFonts w:ascii="Consolas" w:hAnsi="Consolas"/>
+              </w:rPr>
+              <w:t xml:space="preserve">    </w:t>
+            </w:r>
+            <w:proofErr w:type="spellStart"/>
+            <w:proofErr w:type="gramStart"/>
+            <w:r>
+              <w:rPr>
+                <w:rFonts w:ascii="Consolas" w:hAnsi="Consolas"/>
+              </w:rPr>
+              <w:t>res.end</w:t>
+            </w:r>
+            <w:proofErr w:type="spellEnd"/>
+            <w:r>
+              <w:rPr>
+                <w:rFonts w:ascii="Consolas" w:hAnsi="Consolas"/>
+              </w:rPr>
+              <w:t>(</w:t>
+            </w:r>
+            <w:proofErr w:type="gramEnd"/>
+            <w:r>
+              <w:rPr>
+                <w:rFonts w:ascii="Consolas" w:hAnsi="Consolas"/>
+              </w:rPr>
+              <w:t>); //</w:t>
+            </w:r>
+            <w:r>
+              <w:rPr>
+                <w:rFonts w:ascii="Consolas" w:hAnsi="Consolas"/>
+              </w:rPr>
+              <w:t>fin de l</w:t>
+            </w:r>
+            <w:r>
+              <w:rPr>
+                <w:rFonts w:ascii="Consolas" w:hAnsi="Consolas"/>
+              </w:rPr>
+              <w:t>a respuesta</w:t>
+            </w:r>
+          </w:p>
+          <w:p>
+            <w:pPr>
               <w:rPr>
                 <w:rFonts w:ascii="Consolas" w:hAnsi="Consolas"/>
                 <w:lang w:val="en-US"/>
@@ -3158,136 +3316,23 @@
                 <w:rFonts w:ascii="Consolas" w:hAnsi="Consolas"/>
                 <w:lang w:val="en-US"/>
               </w:rPr>
-              <w:t xml:space="preserve">    </w:t>
-            </w:r>
-            <w:proofErr w:type="spellStart"/>
+              <w:t>}</w:t>
+            </w:r>
             <w:proofErr w:type="gramStart"/>
             <w:r>
               <w:rPr>
                 <w:rFonts w:ascii="Consolas" w:hAnsi="Consolas"/>
                 <w:lang w:val="en-US"/>
               </w:rPr>
-              <w:t>res.writeHead</w:t>
-            </w:r>
-            <w:proofErr w:type="spellEnd"/>
+              <w:t>).listen</w:t>
+            </w:r>
             <w:proofErr w:type="gramEnd"/>
             <w:r>
               <w:rPr>
                 <w:rFonts w:ascii="Consolas" w:hAnsi="Consolas"/>
                 <w:lang w:val="en-US"/>
               </w:rPr>
-              <w:t>(200, { 'Content-Type': 'text/html' });</w:t>
-            </w:r>
-          </w:p>
-          <w:p>
-            <w:pPr>
-              <w:jc w:val="both"/>
-              <w:rPr>
-                <w:rFonts w:ascii="Consolas" w:hAnsi="Consolas"/>
-                <w:lang w:val="en-US"/>
-              </w:rPr>
-            </w:pPr>
-            <w:r>
-              <w:rPr>
-                <w:rFonts w:ascii="Consolas" w:hAnsi="Consolas"/>
-                <w:lang w:val="en-US"/>
-              </w:rPr>
-              <w:t xml:space="preserve">    </w:t>
-            </w:r>
-            <w:proofErr w:type="spellStart"/>
-            <w:proofErr w:type="gramStart"/>
-            <w:r>
-              <w:rPr>
-                <w:rFonts w:ascii="Consolas" w:hAnsi="Consolas"/>
-                <w:lang w:val="en-US"/>
-              </w:rPr>
-              <w:t>res.write</w:t>
-            </w:r>
-            <w:proofErr w:type="spellEnd"/>
-            <w:proofErr w:type="gramEnd"/>
-            <w:r>
-              <w:rPr>
-                <w:rFonts w:ascii="Consolas" w:hAnsi="Consolas"/>
-                <w:lang w:val="en-US"/>
-              </w:rPr>
-              <w:t>('Hello World!'); //write a response to the client</w:t>
-            </w:r>
-          </w:p>
-          <w:p>
-            <w:pPr>
-              <w:jc w:val="both"/>
-              <w:rPr>
-                <w:rFonts w:ascii="Consolas" w:hAnsi="Consolas"/>
-                <w:lang w:val="en-US"/>
-              </w:rPr>
-            </w:pPr>
-            <w:r>
-              <w:rPr>
-                <w:rFonts w:ascii="Consolas" w:hAnsi="Consolas"/>
-                <w:lang w:val="en-US"/>
-              </w:rPr>
-              <w:t xml:space="preserve">    </w:t>
-            </w:r>
-            <w:proofErr w:type="spellStart"/>
-            <w:proofErr w:type="gramStart"/>
-            <w:r>
-              <w:rPr>
-                <w:rFonts w:ascii="Consolas" w:hAnsi="Consolas"/>
-                <w:lang w:val="en-US"/>
-              </w:rPr>
-              <w:t>res.end</w:t>
-            </w:r>
-            <w:proofErr w:type="spellEnd"/>
-            <w:r>
-              <w:rPr>
-                <w:rFonts w:ascii="Consolas" w:hAnsi="Consolas"/>
-                <w:lang w:val="en-US"/>
-              </w:rPr>
-              <w:t>(</w:t>
-            </w:r>
-            <w:proofErr w:type="gramEnd"/>
-            <w:r>
-              <w:rPr>
-                <w:rFonts w:ascii="Consolas" w:hAnsi="Consolas"/>
-                <w:lang w:val="en-US"/>
-              </w:rPr>
-              <w:t>); //end the response</w:t>
-            </w:r>
-          </w:p>
-          <w:p>
-            <w:pPr>
-              <w:rPr>
-                <w:lang w:val="en-US"/>
-              </w:rPr>
-            </w:pPr>
-            <w:r>
-              <w:rPr>
-                <w:rFonts w:ascii="Consolas" w:hAnsi="Consolas"/>
-                <w:lang w:val="en-US"/>
-              </w:rPr>
-              <w:t>}</w:t>
-            </w:r>
-            <w:proofErr w:type="gramStart"/>
-            <w:r>
-              <w:rPr>
-                <w:rFonts w:ascii="Consolas" w:hAnsi="Consolas"/>
-                <w:lang w:val="en-US"/>
-              </w:rPr>
-              <w:t>).listen</w:t>
-            </w:r>
-            <w:proofErr w:type="gramEnd"/>
-            <w:r>
-              <w:rPr>
-                <w:rFonts w:ascii="Consolas" w:hAnsi="Consolas"/>
-                <w:lang w:val="en-US"/>
-              </w:rPr>
-              <w:t>(8080); //the server object listens on port 8080</w:t>
-            </w:r>
-            <w:r>
-              <w:rPr>
-                <w:lang w:val="en-US"/>
-              </w:rPr>
-              <w:t xml:space="preserve"> </w:t>
+              <w:t xml:space="preserve">(8080); </w:t>
             </w:r>
           </w:p>
           <w:p>
@@ -3305,6 +3350,7 @@
         <w:jc w:val="both"/>
         <w:rPr>
           <w:u w:val="single"/>
+          <w:lang w:val="en-US"/>
         </w:rPr>
       </w:pPr>
     </w:p>
@@ -3317,6 +3363,1238 @@
         </w:rPr>
       </w:pPr>
       <w:bookmarkStart w:id="5" w:name="_Hlk153105614"/>
+    </w:p>
+    <w:p>
+      <w:pPr>
+        <w:autoSpaceDE w:val="0"/>
+        <w:autoSpaceDN w:val="0"/>
+        <w:adjustRightInd w:val="0"/>
+        <w:jc w:val="both"/>
+        <w:rPr>
+          <w:rFonts w:eastAsiaTheme="minorHAnsi" w:cstheme="minorHAnsi"/>
+          <w:b/>
+          <w:bCs/>
+          <w:sz w:val="22"/>
+        </w:rPr>
+      </w:pPr>
+      <w:r>
+        <w:rPr>
+          <w:rFonts w:eastAsiaTheme="minorHAnsi" w:cstheme="minorHAnsi"/>
+          <w:b/>
+          <w:bCs/>
+          <w:sz w:val="22"/>
+        </w:rPr>
+        <w:t xml:space="preserve">Implementación y demostración de </w:t>
+      </w:r>
+      <w:proofErr w:type="spellStart"/>
+      <w:r>
+        <w:rPr>
+          <w:rFonts w:eastAsiaTheme="minorHAnsi" w:cstheme="minorHAnsi"/>
+          <w:b/>
+          <w:bCs/>
+          <w:sz w:val="22"/>
+        </w:rPr>
+        <w:t>Event</w:t>
+      </w:r>
+      <w:proofErr w:type="spellEnd"/>
+      <w:r>
+        <w:rPr>
+          <w:rFonts w:eastAsiaTheme="minorHAnsi" w:cstheme="minorHAnsi"/>
+          <w:b/>
+          <w:bCs/>
+          <w:sz w:val="22"/>
+        </w:rPr>
+        <w:t xml:space="preserve"> </w:t>
+      </w:r>
+      <w:proofErr w:type="spellStart"/>
+      <w:r>
+        <w:rPr>
+          <w:rFonts w:eastAsiaTheme="minorHAnsi" w:cstheme="minorHAnsi"/>
+          <w:b/>
+          <w:bCs/>
+          <w:sz w:val="22"/>
+        </w:rPr>
+        <w:t>Loop</w:t>
+      </w:r>
+      <w:proofErr w:type="spellEnd"/>
+      <w:r>
+        <w:rPr>
+          <w:rFonts w:eastAsiaTheme="minorHAnsi" w:cstheme="minorHAnsi"/>
+          <w:b/>
+          <w:bCs/>
+          <w:sz w:val="22"/>
+        </w:rPr>
+        <w:t xml:space="preserve"> y asincronía</w:t>
+      </w:r>
+    </w:p>
+    <w:p>
+      <w:pPr>
+        <w:autoSpaceDE w:val="0"/>
+        <w:autoSpaceDN w:val="0"/>
+        <w:adjustRightInd w:val="0"/>
+        <w:jc w:val="both"/>
+        <w:rPr>
+          <w:rFonts w:eastAsiaTheme="minorHAnsi" w:cstheme="minorHAnsi"/>
+          <w:sz w:val="22"/>
+        </w:rPr>
+      </w:pPr>
+      <w:r>
+        <w:rPr>
+          <w:rFonts w:eastAsiaTheme="minorHAnsi" w:cstheme="minorHAnsi"/>
+          <w:sz w:val="22"/>
+        </w:rPr>
+        <w:t xml:space="preserve">El siguiente código implementa y demuestra es funcionamiento del </w:t>
+      </w:r>
+      <w:proofErr w:type="spellStart"/>
+      <w:r>
+        <w:rPr>
+          <w:rFonts w:eastAsiaTheme="minorHAnsi" w:cstheme="minorHAnsi"/>
+          <w:sz w:val="22"/>
+        </w:rPr>
+        <w:t>Event</w:t>
+      </w:r>
+      <w:proofErr w:type="spellEnd"/>
+      <w:r>
+        <w:rPr>
+          <w:rFonts w:eastAsiaTheme="minorHAnsi" w:cstheme="minorHAnsi"/>
+          <w:sz w:val="22"/>
+        </w:rPr>
+        <w:t xml:space="preserve"> </w:t>
+      </w:r>
+      <w:proofErr w:type="spellStart"/>
+      <w:r>
+        <w:rPr>
+          <w:rFonts w:eastAsiaTheme="minorHAnsi" w:cstheme="minorHAnsi"/>
+          <w:sz w:val="22"/>
+        </w:rPr>
+        <w:t>Loop</w:t>
+      </w:r>
+      <w:proofErr w:type="spellEnd"/>
+      <w:r>
+        <w:rPr>
+          <w:rFonts w:eastAsiaTheme="minorHAnsi" w:cstheme="minorHAnsi"/>
+          <w:sz w:val="22"/>
+        </w:rPr>
+        <w:t xml:space="preserve"> mediante una función asíncrona la cual toma en ejecutarse </w:t>
+      </w:r>
+      <w:proofErr w:type="spellStart"/>
+      <w:r>
+        <w:rPr>
+          <w:rFonts w:eastAsiaTheme="minorHAnsi" w:cstheme="minorHAnsi"/>
+          <w:sz w:val="22"/>
+        </w:rPr>
+        <w:t>ts</w:t>
+      </w:r>
+      <w:proofErr w:type="spellEnd"/>
+      <w:r>
+        <w:rPr>
+          <w:rFonts w:eastAsiaTheme="minorHAnsi" w:cstheme="minorHAnsi"/>
+          <w:sz w:val="22"/>
+        </w:rPr>
+        <w:t xml:space="preserve"> segundos, pero sin bloquear la ejecución del código restante.</w:t>
+      </w:r>
+    </w:p>
+    <w:tbl>
+      <w:tblPr>
+        <w:tblStyle w:val="Tablaconcuadrcula"/>
+        <w:tblW w:w="0" w:type="auto"/>
+        <w:tblLook w:val="04A0" w:firstRow="1" w:lastRow="0" w:firstColumn="1" w:lastColumn="0" w:noHBand="0" w:noVBand="1"/>
+      </w:tblPr>
+      <w:tblGrid>
+        <w:gridCol w:w="8828"/>
+      </w:tblGrid>
+      <w:tr>
+        <w:tc>
+          <w:tcPr>
+            <w:tcW w:w="8828" w:type="dxa"/>
+            <w:shd w:val="clear" w:color="auto" w:fill="D9D9D9" w:themeFill="background1" w:themeFillShade="D9"/>
+          </w:tcPr>
+          <w:p>
+            <w:pPr>
+              <w:autoSpaceDE w:val="0"/>
+              <w:autoSpaceDN w:val="0"/>
+              <w:adjustRightInd w:val="0"/>
+              <w:jc w:val="both"/>
+              <w:rPr>
+                <w:rFonts w:ascii="Consolas" w:eastAsiaTheme="minorHAnsi" w:hAnsi="Consolas" w:cstheme="minorHAnsi"/>
+                <w:szCs w:val="18"/>
+              </w:rPr>
+            </w:pPr>
+            <w:r>
+              <w:rPr>
+                <w:rFonts w:ascii="Consolas" w:eastAsiaTheme="minorHAnsi" w:hAnsi="Consolas" w:cstheme="minorHAnsi"/>
+                <w:szCs w:val="18"/>
+              </w:rPr>
+              <w:t>// Ejemplo de una función asín</w:t>
+            </w:r>
+            <w:r>
+              <w:rPr>
+                <w:rFonts w:ascii="Consolas" w:eastAsiaTheme="minorHAnsi" w:hAnsi="Consolas" w:cstheme="minorHAnsi"/>
+                <w:szCs w:val="18"/>
+              </w:rPr>
+              <w:t>c</w:t>
+            </w:r>
+            <w:r>
+              <w:rPr>
+                <w:rFonts w:ascii="Consolas" w:eastAsiaTheme="minorHAnsi" w:hAnsi="Consolas" w:cstheme="minorHAnsi"/>
+                <w:szCs w:val="18"/>
+              </w:rPr>
+              <w:t>rona</w:t>
+            </w:r>
+          </w:p>
+          <w:p>
+            <w:pPr>
+              <w:autoSpaceDE w:val="0"/>
+              <w:autoSpaceDN w:val="0"/>
+              <w:adjustRightInd w:val="0"/>
+              <w:jc w:val="both"/>
+              <w:rPr>
+                <w:rFonts w:ascii="Consolas" w:eastAsiaTheme="minorHAnsi" w:hAnsi="Consolas" w:cstheme="minorHAnsi"/>
+                <w:szCs w:val="18"/>
+              </w:rPr>
+            </w:pPr>
+          </w:p>
+          <w:p>
+            <w:pPr>
+              <w:autoSpaceDE w:val="0"/>
+              <w:autoSpaceDN w:val="0"/>
+              <w:adjustRightInd w:val="0"/>
+              <w:jc w:val="both"/>
+              <w:rPr>
+                <w:rFonts w:ascii="Consolas" w:eastAsiaTheme="minorHAnsi" w:hAnsi="Consolas" w:cstheme="minorHAnsi"/>
+                <w:szCs w:val="18"/>
+              </w:rPr>
+            </w:pPr>
+            <w:proofErr w:type="spellStart"/>
+            <w:r>
+              <w:rPr>
+                <w:rFonts w:ascii="Consolas" w:eastAsiaTheme="minorHAnsi" w:hAnsi="Consolas" w:cstheme="minorHAnsi"/>
+                <w:szCs w:val="18"/>
+              </w:rPr>
+              <w:t>const</w:t>
+            </w:r>
+            <w:proofErr w:type="spellEnd"/>
+            <w:r>
+              <w:rPr>
+                <w:rFonts w:ascii="Consolas" w:eastAsiaTheme="minorHAnsi" w:hAnsi="Consolas" w:cstheme="minorHAnsi"/>
+                <w:szCs w:val="18"/>
+              </w:rPr>
+              <w:t xml:space="preserve"> </w:t>
+            </w:r>
+            <w:proofErr w:type="spellStart"/>
+            <w:r>
+              <w:rPr>
+                <w:rFonts w:ascii="Consolas" w:eastAsiaTheme="minorHAnsi" w:hAnsi="Consolas" w:cstheme="minorHAnsi"/>
+                <w:szCs w:val="18"/>
+              </w:rPr>
+              <w:t>ts</w:t>
+            </w:r>
+            <w:proofErr w:type="spellEnd"/>
+            <w:r>
+              <w:rPr>
+                <w:rFonts w:ascii="Consolas" w:eastAsiaTheme="minorHAnsi" w:hAnsi="Consolas" w:cstheme="minorHAnsi"/>
+                <w:szCs w:val="18"/>
+              </w:rPr>
+              <w:t xml:space="preserve"> = 3; // tiempo en segundos que va a ocupar el </w:t>
+            </w:r>
+            <w:proofErr w:type="spellStart"/>
+            <w:proofErr w:type="gramStart"/>
+            <w:r>
+              <w:rPr>
+                <w:rFonts w:ascii="Consolas" w:eastAsiaTheme="minorHAnsi" w:hAnsi="Consolas" w:cstheme="minorHAnsi"/>
+                <w:szCs w:val="18"/>
+              </w:rPr>
+              <w:t>setTimeout</w:t>
+            </w:r>
+            <w:proofErr w:type="spellEnd"/>
+            <w:r>
+              <w:rPr>
+                <w:rFonts w:ascii="Consolas" w:eastAsiaTheme="minorHAnsi" w:hAnsi="Consolas" w:cstheme="minorHAnsi"/>
+                <w:szCs w:val="18"/>
+              </w:rPr>
+              <w:t>(</w:t>
+            </w:r>
+            <w:proofErr w:type="gramEnd"/>
+            <w:r>
+              <w:rPr>
+                <w:rFonts w:ascii="Consolas" w:eastAsiaTheme="minorHAnsi" w:hAnsi="Consolas" w:cstheme="minorHAnsi"/>
+                <w:szCs w:val="18"/>
+              </w:rPr>
+              <w:t>)</w:t>
+            </w:r>
+          </w:p>
+          <w:p>
+            <w:pPr>
+              <w:autoSpaceDE w:val="0"/>
+              <w:autoSpaceDN w:val="0"/>
+              <w:adjustRightInd w:val="0"/>
+              <w:jc w:val="both"/>
+              <w:rPr>
+                <w:rFonts w:ascii="Consolas" w:eastAsiaTheme="minorHAnsi" w:hAnsi="Consolas" w:cstheme="minorHAnsi"/>
+                <w:szCs w:val="18"/>
+              </w:rPr>
+            </w:pPr>
+          </w:p>
+          <w:p>
+            <w:pPr>
+              <w:autoSpaceDE w:val="0"/>
+              <w:autoSpaceDN w:val="0"/>
+              <w:adjustRightInd w:val="0"/>
+              <w:jc w:val="both"/>
+              <w:rPr>
+                <w:rFonts w:ascii="Consolas" w:eastAsiaTheme="minorHAnsi" w:hAnsi="Consolas" w:cstheme="minorHAnsi"/>
+                <w:szCs w:val="18"/>
+                <w:lang w:val="en-US"/>
+              </w:rPr>
+            </w:pPr>
+            <w:r>
+              <w:rPr>
+                <w:rFonts w:ascii="Consolas" w:eastAsiaTheme="minorHAnsi" w:hAnsi="Consolas" w:cstheme="minorHAnsi"/>
+                <w:szCs w:val="18"/>
+                <w:lang w:val="en-US"/>
+              </w:rPr>
+              <w:t xml:space="preserve">function </w:t>
+            </w:r>
+            <w:proofErr w:type="spellStart"/>
+            <w:r>
+              <w:rPr>
+                <w:rFonts w:ascii="Consolas" w:eastAsiaTheme="minorHAnsi" w:hAnsi="Consolas" w:cstheme="minorHAnsi"/>
+                <w:szCs w:val="18"/>
+                <w:lang w:val="en-US"/>
+              </w:rPr>
+              <w:t>makePromise</w:t>
+            </w:r>
+            <w:proofErr w:type="spellEnd"/>
+            <w:r>
+              <w:rPr>
+                <w:rFonts w:ascii="Consolas" w:eastAsiaTheme="minorHAnsi" w:hAnsi="Consolas" w:cstheme="minorHAnsi"/>
+                <w:szCs w:val="18"/>
+                <w:lang w:val="en-US"/>
+              </w:rPr>
+              <w:t xml:space="preserve">(x) { </w:t>
+            </w:r>
+          </w:p>
+          <w:p>
+            <w:pPr>
+              <w:autoSpaceDE w:val="0"/>
+              <w:autoSpaceDN w:val="0"/>
+              <w:adjustRightInd w:val="0"/>
+              <w:jc w:val="both"/>
+              <w:rPr>
+                <w:rFonts w:ascii="Consolas" w:eastAsiaTheme="minorHAnsi" w:hAnsi="Consolas" w:cstheme="minorHAnsi"/>
+                <w:szCs w:val="18"/>
+                <w:lang w:val="en-US"/>
+              </w:rPr>
+            </w:pPr>
+            <w:r>
+              <w:rPr>
+                <w:rFonts w:ascii="Consolas" w:eastAsiaTheme="minorHAnsi" w:hAnsi="Consolas" w:cstheme="minorHAnsi"/>
+                <w:szCs w:val="18"/>
+                <w:lang w:val="en-US"/>
+              </w:rPr>
+              <w:t xml:space="preserve">    return new </w:t>
+            </w:r>
+            <w:proofErr w:type="gramStart"/>
+            <w:r>
+              <w:rPr>
+                <w:rFonts w:ascii="Consolas" w:eastAsiaTheme="minorHAnsi" w:hAnsi="Consolas" w:cstheme="minorHAnsi"/>
+                <w:szCs w:val="18"/>
+                <w:lang w:val="en-US"/>
+              </w:rPr>
+              <w:t>Promise(</w:t>
+            </w:r>
+            <w:proofErr w:type="gramEnd"/>
+            <w:r>
+              <w:rPr>
+                <w:rFonts w:ascii="Consolas" w:eastAsiaTheme="minorHAnsi" w:hAnsi="Consolas" w:cstheme="minorHAnsi"/>
+                <w:szCs w:val="18"/>
+                <w:lang w:val="en-US"/>
+              </w:rPr>
+              <w:t>resolve =&gt; {</w:t>
+            </w:r>
+          </w:p>
+          <w:p>
+            <w:pPr>
+              <w:autoSpaceDE w:val="0"/>
+              <w:autoSpaceDN w:val="0"/>
+              <w:adjustRightInd w:val="0"/>
+              <w:jc w:val="both"/>
+              <w:rPr>
+                <w:rFonts w:ascii="Consolas" w:eastAsiaTheme="minorHAnsi" w:hAnsi="Consolas" w:cstheme="minorHAnsi"/>
+                <w:szCs w:val="18"/>
+                <w:lang w:val="en-US"/>
+              </w:rPr>
+            </w:pPr>
+            <w:r>
+              <w:rPr>
+                <w:rFonts w:ascii="Consolas" w:eastAsiaTheme="minorHAnsi" w:hAnsi="Consolas" w:cstheme="minorHAnsi"/>
+                <w:szCs w:val="18"/>
+                <w:lang w:val="en-US"/>
+              </w:rPr>
+              <w:t xml:space="preserve">      </w:t>
+            </w:r>
+            <w:proofErr w:type="spellStart"/>
+            <w:proofErr w:type="gramStart"/>
+            <w:r>
+              <w:rPr>
+                <w:rFonts w:ascii="Consolas" w:eastAsiaTheme="minorHAnsi" w:hAnsi="Consolas" w:cstheme="minorHAnsi"/>
+                <w:szCs w:val="18"/>
+                <w:lang w:val="en-US"/>
+              </w:rPr>
+              <w:t>setTimeout</w:t>
+            </w:r>
+            <w:proofErr w:type="spellEnd"/>
+            <w:r>
+              <w:rPr>
+                <w:rFonts w:ascii="Consolas" w:eastAsiaTheme="minorHAnsi" w:hAnsi="Consolas" w:cstheme="minorHAnsi"/>
+                <w:szCs w:val="18"/>
+                <w:lang w:val="en-US"/>
+              </w:rPr>
+              <w:t>(</w:t>
+            </w:r>
+            <w:proofErr w:type="gramEnd"/>
+            <w:r>
+              <w:rPr>
+                <w:rFonts w:ascii="Consolas" w:eastAsiaTheme="minorHAnsi" w:hAnsi="Consolas" w:cstheme="minorHAnsi"/>
+                <w:szCs w:val="18"/>
+                <w:lang w:val="en-US"/>
+              </w:rPr>
+              <w:t>() =&gt; { resolve(x)}, x * 1000);</w:t>
+            </w:r>
+          </w:p>
+          <w:p>
+            <w:pPr>
+              <w:autoSpaceDE w:val="0"/>
+              <w:autoSpaceDN w:val="0"/>
+              <w:adjustRightInd w:val="0"/>
+              <w:jc w:val="both"/>
+              <w:rPr>
+                <w:rFonts w:ascii="Consolas" w:eastAsiaTheme="minorHAnsi" w:hAnsi="Consolas" w:cstheme="minorHAnsi"/>
+                <w:szCs w:val="18"/>
+                <w:lang w:val="en-US"/>
+              </w:rPr>
+            </w:pPr>
+            <w:r>
+              <w:rPr>
+                <w:rFonts w:ascii="Consolas" w:eastAsiaTheme="minorHAnsi" w:hAnsi="Consolas" w:cstheme="minorHAnsi"/>
+                <w:szCs w:val="18"/>
+                <w:lang w:val="en-US"/>
+              </w:rPr>
+              <w:t xml:space="preserve">    });</w:t>
+            </w:r>
+          </w:p>
+          <w:p>
+            <w:pPr>
+              <w:autoSpaceDE w:val="0"/>
+              <w:autoSpaceDN w:val="0"/>
+              <w:adjustRightInd w:val="0"/>
+              <w:jc w:val="both"/>
+              <w:rPr>
+                <w:rFonts w:ascii="Consolas" w:eastAsiaTheme="minorHAnsi" w:hAnsi="Consolas" w:cstheme="minorHAnsi"/>
+                <w:szCs w:val="18"/>
+                <w:lang w:val="en-US"/>
+              </w:rPr>
+            </w:pPr>
+            <w:r>
+              <w:rPr>
+                <w:rFonts w:ascii="Consolas" w:eastAsiaTheme="minorHAnsi" w:hAnsi="Consolas" w:cstheme="minorHAnsi"/>
+                <w:szCs w:val="18"/>
+                <w:lang w:val="en-US"/>
+              </w:rPr>
+              <w:t xml:space="preserve">  }</w:t>
+            </w:r>
+          </w:p>
+          <w:p>
+            <w:pPr>
+              <w:autoSpaceDE w:val="0"/>
+              <w:autoSpaceDN w:val="0"/>
+              <w:adjustRightInd w:val="0"/>
+              <w:jc w:val="both"/>
+              <w:rPr>
+                <w:rFonts w:ascii="Consolas" w:eastAsiaTheme="minorHAnsi" w:hAnsi="Consolas" w:cstheme="minorHAnsi"/>
+                <w:szCs w:val="18"/>
+                <w:lang w:val="en-US"/>
+              </w:rPr>
+            </w:pPr>
+            <w:r>
+              <w:rPr>
+                <w:rFonts w:ascii="Consolas" w:eastAsiaTheme="minorHAnsi" w:hAnsi="Consolas" w:cstheme="minorHAnsi"/>
+                <w:szCs w:val="18"/>
+                <w:lang w:val="en-US"/>
+              </w:rPr>
+              <w:t xml:space="preserve">  </w:t>
+            </w:r>
+          </w:p>
+          <w:p>
+            <w:pPr>
+              <w:autoSpaceDE w:val="0"/>
+              <w:autoSpaceDN w:val="0"/>
+              <w:adjustRightInd w:val="0"/>
+              <w:jc w:val="both"/>
+              <w:rPr>
+                <w:rFonts w:ascii="Consolas" w:eastAsiaTheme="minorHAnsi" w:hAnsi="Consolas" w:cstheme="minorHAnsi"/>
+                <w:szCs w:val="18"/>
+                <w:lang w:val="en-US"/>
+              </w:rPr>
+            </w:pPr>
+            <w:r>
+              <w:rPr>
+                <w:rFonts w:ascii="Consolas" w:eastAsiaTheme="minorHAnsi" w:hAnsi="Consolas" w:cstheme="minorHAnsi"/>
+                <w:szCs w:val="18"/>
+                <w:lang w:val="en-US"/>
+              </w:rPr>
+              <w:t xml:space="preserve">  async function </w:t>
+            </w:r>
+            <w:proofErr w:type="spellStart"/>
+            <w:proofErr w:type="gramStart"/>
+            <w:r>
+              <w:rPr>
+                <w:rFonts w:ascii="Consolas" w:eastAsiaTheme="minorHAnsi" w:hAnsi="Consolas" w:cstheme="minorHAnsi"/>
+                <w:szCs w:val="18"/>
+                <w:lang w:val="en-US"/>
+              </w:rPr>
+              <w:t>asyncFunc</w:t>
+            </w:r>
+            <w:proofErr w:type="spellEnd"/>
+            <w:r>
+              <w:rPr>
+                <w:rFonts w:ascii="Consolas" w:eastAsiaTheme="minorHAnsi" w:hAnsi="Consolas" w:cstheme="minorHAnsi"/>
+                <w:szCs w:val="18"/>
+                <w:lang w:val="en-US"/>
+              </w:rPr>
+              <w:t>(</w:t>
+            </w:r>
+            <w:proofErr w:type="gramEnd"/>
+            <w:r>
+              <w:rPr>
+                <w:rFonts w:ascii="Consolas" w:eastAsiaTheme="minorHAnsi" w:hAnsi="Consolas" w:cstheme="minorHAnsi"/>
+                <w:szCs w:val="18"/>
+                <w:lang w:val="en-US"/>
+              </w:rPr>
+              <w:t>) {</w:t>
+            </w:r>
+          </w:p>
+          <w:p>
+            <w:pPr>
+              <w:autoSpaceDE w:val="0"/>
+              <w:autoSpaceDN w:val="0"/>
+              <w:adjustRightInd w:val="0"/>
+              <w:jc w:val="both"/>
+              <w:rPr>
+                <w:rFonts w:ascii="Consolas" w:eastAsiaTheme="minorHAnsi" w:hAnsi="Consolas" w:cstheme="minorHAnsi"/>
+                <w:szCs w:val="18"/>
+                <w:lang w:val="en-US"/>
+              </w:rPr>
+            </w:pPr>
+            <w:r>
+              <w:rPr>
+                <w:rFonts w:ascii="Consolas" w:eastAsiaTheme="minorHAnsi" w:hAnsi="Consolas" w:cstheme="minorHAnsi"/>
+                <w:szCs w:val="18"/>
+                <w:lang w:val="en-US"/>
+              </w:rPr>
+              <w:t xml:space="preserve">    var x = </w:t>
+            </w:r>
+            <w:proofErr w:type="spellStart"/>
+            <w:r>
+              <w:rPr>
+                <w:rFonts w:ascii="Consolas" w:eastAsiaTheme="minorHAnsi" w:hAnsi="Consolas" w:cstheme="minorHAnsi"/>
+                <w:szCs w:val="18"/>
+                <w:lang w:val="en-US"/>
+              </w:rPr>
+              <w:t>makePromise</w:t>
+            </w:r>
+            <w:proofErr w:type="spellEnd"/>
+            <w:r>
+              <w:rPr>
+                <w:rFonts w:ascii="Consolas" w:eastAsiaTheme="minorHAnsi" w:hAnsi="Consolas" w:cstheme="minorHAnsi"/>
+                <w:szCs w:val="18"/>
+                <w:lang w:val="en-US"/>
+              </w:rPr>
+              <w:t>(</w:t>
+            </w:r>
+            <w:proofErr w:type="spellStart"/>
+            <w:r>
+              <w:rPr>
+                <w:rFonts w:ascii="Consolas" w:eastAsiaTheme="minorHAnsi" w:hAnsi="Consolas" w:cstheme="minorHAnsi"/>
+                <w:szCs w:val="18"/>
+                <w:lang w:val="en-US"/>
+              </w:rPr>
+              <w:t>ts</w:t>
+            </w:r>
+            <w:proofErr w:type="spellEnd"/>
+            <w:proofErr w:type="gramStart"/>
+            <w:r>
+              <w:rPr>
+                <w:rFonts w:ascii="Consolas" w:eastAsiaTheme="minorHAnsi" w:hAnsi="Consolas" w:cstheme="minorHAnsi"/>
+                <w:szCs w:val="18"/>
+                <w:lang w:val="en-US"/>
+              </w:rPr>
+              <w:t>);</w:t>
+            </w:r>
+            <w:proofErr w:type="gramEnd"/>
+          </w:p>
+          <w:p>
+            <w:pPr>
+              <w:autoSpaceDE w:val="0"/>
+              <w:autoSpaceDN w:val="0"/>
+              <w:adjustRightInd w:val="0"/>
+              <w:jc w:val="both"/>
+              <w:rPr>
+                <w:rFonts w:ascii="Consolas" w:eastAsiaTheme="minorHAnsi" w:hAnsi="Consolas" w:cstheme="minorHAnsi"/>
+                <w:szCs w:val="18"/>
+                <w:lang w:val="en-US"/>
+              </w:rPr>
+            </w:pPr>
+            <w:r>
+              <w:rPr>
+                <w:rFonts w:ascii="Consolas" w:eastAsiaTheme="minorHAnsi" w:hAnsi="Consolas" w:cstheme="minorHAnsi"/>
+                <w:szCs w:val="18"/>
+                <w:lang w:val="en-US"/>
+              </w:rPr>
+              <w:t xml:space="preserve">    console.log('</w:t>
+            </w:r>
+            <w:proofErr w:type="spellStart"/>
+            <w:r>
+              <w:rPr>
+                <w:rFonts w:ascii="Consolas" w:eastAsiaTheme="minorHAnsi" w:hAnsi="Consolas" w:cstheme="minorHAnsi"/>
+                <w:szCs w:val="18"/>
+                <w:lang w:val="en-US"/>
+              </w:rPr>
+              <w:t>inicio</w:t>
+            </w:r>
+            <w:proofErr w:type="spellEnd"/>
+            <w:r>
+              <w:rPr>
+                <w:rFonts w:ascii="Consolas" w:eastAsiaTheme="minorHAnsi" w:hAnsi="Consolas" w:cstheme="minorHAnsi"/>
+                <w:szCs w:val="18"/>
+                <w:lang w:val="en-US"/>
+              </w:rPr>
+              <w:t>'</w:t>
+            </w:r>
+            <w:proofErr w:type="gramStart"/>
+            <w:r>
+              <w:rPr>
+                <w:rFonts w:ascii="Consolas" w:eastAsiaTheme="minorHAnsi" w:hAnsi="Consolas" w:cstheme="minorHAnsi"/>
+                <w:szCs w:val="18"/>
+                <w:lang w:val="en-US"/>
+              </w:rPr>
+              <w:t>);</w:t>
+            </w:r>
+            <w:proofErr w:type="gramEnd"/>
+          </w:p>
+          <w:p>
+            <w:pPr>
+              <w:autoSpaceDE w:val="0"/>
+              <w:autoSpaceDN w:val="0"/>
+              <w:adjustRightInd w:val="0"/>
+              <w:jc w:val="both"/>
+              <w:rPr>
+                <w:rFonts w:ascii="Consolas" w:eastAsiaTheme="minorHAnsi" w:hAnsi="Consolas" w:cstheme="minorHAnsi"/>
+                <w:szCs w:val="18"/>
+                <w:lang w:val="en-US"/>
+              </w:rPr>
+            </w:pPr>
+            <w:r>
+              <w:rPr>
+                <w:rFonts w:ascii="Consolas" w:eastAsiaTheme="minorHAnsi" w:hAnsi="Consolas" w:cstheme="minorHAnsi"/>
+                <w:szCs w:val="18"/>
+                <w:lang w:val="en-US"/>
+              </w:rPr>
+              <w:t xml:space="preserve">    return </w:t>
+            </w:r>
+            <w:proofErr w:type="gramStart"/>
+            <w:r>
+              <w:rPr>
+                <w:rFonts w:ascii="Consolas" w:eastAsiaTheme="minorHAnsi" w:hAnsi="Consolas" w:cstheme="minorHAnsi"/>
+                <w:szCs w:val="18"/>
+                <w:lang w:val="en-US"/>
+              </w:rPr>
+              <w:t>x;</w:t>
+            </w:r>
+            <w:proofErr w:type="gramEnd"/>
+          </w:p>
+          <w:p>
+            <w:pPr>
+              <w:autoSpaceDE w:val="0"/>
+              <w:autoSpaceDN w:val="0"/>
+              <w:adjustRightInd w:val="0"/>
+              <w:jc w:val="both"/>
+              <w:rPr>
+                <w:rFonts w:ascii="Consolas" w:eastAsiaTheme="minorHAnsi" w:hAnsi="Consolas" w:cstheme="minorHAnsi"/>
+                <w:szCs w:val="18"/>
+              </w:rPr>
+            </w:pPr>
+            <w:r>
+              <w:rPr>
+                <w:rFonts w:ascii="Consolas" w:eastAsiaTheme="minorHAnsi" w:hAnsi="Consolas" w:cstheme="minorHAnsi"/>
+                <w:szCs w:val="18"/>
+                <w:lang w:val="en-US"/>
+              </w:rPr>
+              <w:t xml:space="preserve">  </w:t>
+            </w:r>
+            <w:r>
+              <w:rPr>
+                <w:rFonts w:ascii="Consolas" w:eastAsiaTheme="minorHAnsi" w:hAnsi="Consolas" w:cstheme="minorHAnsi"/>
+                <w:szCs w:val="18"/>
+              </w:rPr>
+              <w:t>}</w:t>
+            </w:r>
+          </w:p>
+          <w:p>
+            <w:pPr>
+              <w:autoSpaceDE w:val="0"/>
+              <w:autoSpaceDN w:val="0"/>
+              <w:adjustRightInd w:val="0"/>
+              <w:jc w:val="both"/>
+              <w:rPr>
+                <w:rFonts w:ascii="Consolas" w:eastAsiaTheme="minorHAnsi" w:hAnsi="Consolas" w:cstheme="minorHAnsi"/>
+                <w:szCs w:val="18"/>
+              </w:rPr>
+            </w:pPr>
+            <w:r>
+              <w:rPr>
+                <w:rFonts w:ascii="Consolas" w:eastAsiaTheme="minorHAnsi" w:hAnsi="Consolas" w:cstheme="minorHAnsi"/>
+                <w:szCs w:val="18"/>
+              </w:rPr>
+              <w:t xml:space="preserve">  </w:t>
+            </w:r>
+          </w:p>
+          <w:p>
+            <w:pPr>
+              <w:autoSpaceDE w:val="0"/>
+              <w:autoSpaceDN w:val="0"/>
+              <w:adjustRightInd w:val="0"/>
+              <w:jc w:val="both"/>
+              <w:rPr>
+                <w:rFonts w:ascii="Consolas" w:eastAsiaTheme="minorHAnsi" w:hAnsi="Consolas" w:cstheme="minorHAnsi"/>
+                <w:szCs w:val="18"/>
+              </w:rPr>
+            </w:pPr>
+            <w:r>
+              <w:rPr>
+                <w:rFonts w:ascii="Consolas" w:eastAsiaTheme="minorHAnsi" w:hAnsi="Consolas" w:cstheme="minorHAnsi"/>
+                <w:szCs w:val="18"/>
+              </w:rPr>
+              <w:t xml:space="preserve">  </w:t>
+            </w:r>
+            <w:proofErr w:type="spellStart"/>
+            <w:r>
+              <w:rPr>
+                <w:rFonts w:ascii="Consolas" w:eastAsiaTheme="minorHAnsi" w:hAnsi="Consolas" w:cstheme="minorHAnsi"/>
+                <w:szCs w:val="18"/>
+              </w:rPr>
+              <w:t>const</w:t>
+            </w:r>
+            <w:proofErr w:type="spellEnd"/>
+            <w:r>
+              <w:rPr>
+                <w:rFonts w:ascii="Consolas" w:eastAsiaTheme="minorHAnsi" w:hAnsi="Consolas" w:cstheme="minorHAnsi"/>
+                <w:szCs w:val="18"/>
+              </w:rPr>
+              <w:t xml:space="preserve"> </w:t>
+            </w:r>
+            <w:proofErr w:type="spellStart"/>
+            <w:r>
+              <w:rPr>
+                <w:rFonts w:ascii="Consolas" w:eastAsiaTheme="minorHAnsi" w:hAnsi="Consolas" w:cstheme="minorHAnsi"/>
+                <w:szCs w:val="18"/>
+              </w:rPr>
+              <w:t>returnedProm</w:t>
+            </w:r>
+            <w:proofErr w:type="spellEnd"/>
+            <w:r>
+              <w:rPr>
+                <w:rFonts w:ascii="Consolas" w:eastAsiaTheme="minorHAnsi" w:hAnsi="Consolas" w:cstheme="minorHAnsi"/>
+                <w:szCs w:val="18"/>
+              </w:rPr>
+              <w:t xml:space="preserve"> = </w:t>
+            </w:r>
+            <w:proofErr w:type="spellStart"/>
+            <w:proofErr w:type="gramStart"/>
+            <w:r>
+              <w:rPr>
+                <w:rFonts w:ascii="Consolas" w:eastAsiaTheme="minorHAnsi" w:hAnsi="Consolas" w:cstheme="minorHAnsi"/>
+                <w:szCs w:val="18"/>
+              </w:rPr>
+              <w:t>asyncFunc</w:t>
+            </w:r>
+            <w:proofErr w:type="spellEnd"/>
+            <w:r>
+              <w:rPr>
+                <w:rFonts w:ascii="Consolas" w:eastAsiaTheme="minorHAnsi" w:hAnsi="Consolas" w:cstheme="minorHAnsi"/>
+                <w:szCs w:val="18"/>
+              </w:rPr>
+              <w:t>(</w:t>
+            </w:r>
+            <w:proofErr w:type="gramEnd"/>
+            <w:r>
+              <w:rPr>
+                <w:rFonts w:ascii="Consolas" w:eastAsiaTheme="minorHAnsi" w:hAnsi="Consolas" w:cstheme="minorHAnsi"/>
+                <w:szCs w:val="18"/>
+              </w:rPr>
+              <w:t>); //  la función asíncrona retorna una promesa.</w:t>
+            </w:r>
+          </w:p>
+          <w:p>
+            <w:pPr>
+              <w:autoSpaceDE w:val="0"/>
+              <w:autoSpaceDN w:val="0"/>
+              <w:adjustRightInd w:val="0"/>
+              <w:jc w:val="both"/>
+              <w:rPr>
+                <w:rFonts w:ascii="Consolas" w:eastAsiaTheme="minorHAnsi" w:hAnsi="Consolas" w:cstheme="minorHAnsi"/>
+                <w:szCs w:val="18"/>
+              </w:rPr>
+            </w:pPr>
+          </w:p>
+          <w:p>
+            <w:pPr>
+              <w:autoSpaceDE w:val="0"/>
+              <w:autoSpaceDN w:val="0"/>
+              <w:adjustRightInd w:val="0"/>
+              <w:jc w:val="both"/>
+              <w:rPr>
+                <w:rFonts w:ascii="Consolas" w:eastAsiaTheme="minorHAnsi" w:hAnsi="Consolas" w:cstheme="minorHAnsi"/>
+                <w:szCs w:val="18"/>
+              </w:rPr>
+            </w:pPr>
+            <w:r>
+              <w:rPr>
+                <w:rFonts w:ascii="Consolas" w:eastAsiaTheme="minorHAnsi" w:hAnsi="Consolas" w:cstheme="minorHAnsi"/>
+                <w:szCs w:val="18"/>
+              </w:rPr>
+              <w:t xml:space="preserve">  </w:t>
+            </w:r>
+            <w:proofErr w:type="spellStart"/>
+            <w:r>
+              <w:rPr>
+                <w:rFonts w:ascii="Consolas" w:eastAsiaTheme="minorHAnsi" w:hAnsi="Consolas" w:cstheme="minorHAnsi"/>
+                <w:szCs w:val="18"/>
+              </w:rPr>
+              <w:t>returnedProm.then</w:t>
+            </w:r>
+            <w:proofErr w:type="spellEnd"/>
+            <w:r>
+              <w:rPr>
+                <w:rFonts w:ascii="Consolas" w:eastAsiaTheme="minorHAnsi" w:hAnsi="Consolas" w:cstheme="minorHAnsi"/>
+                <w:szCs w:val="18"/>
+              </w:rPr>
+              <w:t xml:space="preserve">((x) =&gt; </w:t>
+            </w:r>
+            <w:proofErr w:type="gramStart"/>
+            <w:r>
+              <w:rPr>
+                <w:rFonts w:ascii="Consolas" w:eastAsiaTheme="minorHAnsi" w:hAnsi="Consolas" w:cstheme="minorHAnsi"/>
+                <w:szCs w:val="18"/>
+              </w:rPr>
+              <w:t>console.log(</w:t>
+            </w:r>
+            <w:proofErr w:type="gramEnd"/>
+            <w:r>
+              <w:rPr>
+                <w:rFonts w:ascii="Consolas" w:eastAsiaTheme="minorHAnsi" w:hAnsi="Consolas" w:cstheme="minorHAnsi"/>
+                <w:szCs w:val="18"/>
+              </w:rPr>
+              <w:t>`Fin en ${x*1000} ms`));</w:t>
+            </w:r>
+          </w:p>
+          <w:p>
+            <w:pPr>
+              <w:autoSpaceDE w:val="0"/>
+              <w:autoSpaceDN w:val="0"/>
+              <w:adjustRightInd w:val="0"/>
+              <w:jc w:val="both"/>
+              <w:rPr>
+                <w:rFonts w:ascii="Consolas" w:eastAsiaTheme="minorHAnsi" w:hAnsi="Consolas" w:cstheme="minorHAnsi"/>
+                <w:szCs w:val="18"/>
+              </w:rPr>
+            </w:pPr>
+            <w:r>
+              <w:rPr>
+                <w:rFonts w:ascii="Consolas" w:eastAsiaTheme="minorHAnsi" w:hAnsi="Consolas" w:cstheme="minorHAnsi"/>
+                <w:szCs w:val="18"/>
+              </w:rPr>
+              <w:t xml:space="preserve">  // La promesa es cumplida con el valor retornado desde la función asíncrona,</w:t>
+            </w:r>
+          </w:p>
+          <w:p>
+            <w:pPr>
+              <w:autoSpaceDE w:val="0"/>
+              <w:autoSpaceDN w:val="0"/>
+              <w:adjustRightInd w:val="0"/>
+              <w:jc w:val="both"/>
+              <w:rPr>
+                <w:rFonts w:ascii="Consolas" w:eastAsiaTheme="minorHAnsi" w:hAnsi="Consolas" w:cstheme="minorHAnsi"/>
+                <w:szCs w:val="18"/>
+              </w:rPr>
+            </w:pPr>
+            <w:r>
+              <w:rPr>
+                <w:rFonts w:ascii="Consolas" w:eastAsiaTheme="minorHAnsi" w:hAnsi="Consolas" w:cstheme="minorHAnsi"/>
+                <w:szCs w:val="18"/>
+              </w:rPr>
+              <w:t xml:space="preserve">  //</w:t>
+            </w:r>
+            <w:r>
+              <w:rPr>
+                <w:rFonts w:ascii="Consolas" w:eastAsiaTheme="minorHAnsi" w:hAnsi="Consolas" w:cstheme="minorHAnsi"/>
+                <w:szCs w:val="18"/>
+              </w:rPr>
+              <w:t xml:space="preserve"> entonces esta línea despliega los </w:t>
+            </w:r>
+            <w:proofErr w:type="gramStart"/>
+            <w:r>
+              <w:rPr>
+                <w:rFonts w:ascii="Consolas" w:eastAsiaTheme="minorHAnsi" w:hAnsi="Consolas" w:cstheme="minorHAnsi"/>
+                <w:szCs w:val="18"/>
+              </w:rPr>
+              <w:t>mili segundos</w:t>
+            </w:r>
+            <w:proofErr w:type="gramEnd"/>
+            <w:r>
+              <w:rPr>
+                <w:rFonts w:ascii="Consolas" w:eastAsiaTheme="minorHAnsi" w:hAnsi="Consolas" w:cstheme="minorHAnsi"/>
+                <w:szCs w:val="18"/>
+              </w:rPr>
+              <w:t xml:space="preserve"> </w:t>
+            </w:r>
+            <w:r>
+              <w:rPr>
+                <w:rFonts w:ascii="Consolas" w:eastAsiaTheme="minorHAnsi" w:hAnsi="Consolas" w:cstheme="minorHAnsi"/>
+                <w:szCs w:val="18"/>
+              </w:rPr>
+              <w:t>que la función tardó en</w:t>
+            </w:r>
+          </w:p>
+          <w:p>
+            <w:pPr>
+              <w:autoSpaceDE w:val="0"/>
+              <w:autoSpaceDN w:val="0"/>
+              <w:adjustRightInd w:val="0"/>
+              <w:jc w:val="both"/>
+              <w:rPr>
+                <w:rFonts w:ascii="Consolas" w:eastAsiaTheme="minorHAnsi" w:hAnsi="Consolas" w:cstheme="minorHAnsi"/>
+                <w:szCs w:val="18"/>
+              </w:rPr>
+            </w:pPr>
+            <w:r>
+              <w:rPr>
+                <w:rFonts w:ascii="Consolas" w:eastAsiaTheme="minorHAnsi" w:hAnsi="Consolas" w:cstheme="minorHAnsi"/>
+                <w:szCs w:val="18"/>
+              </w:rPr>
+              <w:t xml:space="preserve">  //</w:t>
+            </w:r>
+            <w:r>
+              <w:rPr>
+                <w:rFonts w:ascii="Consolas" w:eastAsiaTheme="minorHAnsi" w:hAnsi="Consolas" w:cstheme="minorHAnsi"/>
+                <w:szCs w:val="18"/>
+              </w:rPr>
+              <w:t xml:space="preserve"> cumplir su promesa.</w:t>
+            </w:r>
+          </w:p>
+          <w:p>
+            <w:pPr>
+              <w:autoSpaceDE w:val="0"/>
+              <w:autoSpaceDN w:val="0"/>
+              <w:adjustRightInd w:val="0"/>
+              <w:jc w:val="both"/>
+              <w:rPr>
+                <w:rFonts w:ascii="Consolas" w:eastAsiaTheme="minorHAnsi" w:hAnsi="Consolas" w:cstheme="minorHAnsi"/>
+                <w:szCs w:val="18"/>
+              </w:rPr>
+            </w:pPr>
+          </w:p>
+          <w:p>
+            <w:pPr>
+              <w:autoSpaceDE w:val="0"/>
+              <w:autoSpaceDN w:val="0"/>
+              <w:adjustRightInd w:val="0"/>
+              <w:jc w:val="both"/>
+              <w:rPr>
+                <w:rFonts w:ascii="Consolas" w:eastAsiaTheme="minorHAnsi" w:hAnsi="Consolas" w:cstheme="minorHAnsi"/>
+                <w:szCs w:val="18"/>
+              </w:rPr>
+            </w:pPr>
+          </w:p>
+        </w:tc>
+      </w:tr>
+    </w:tbl>
+    <w:p>
+      <w:pPr>
+        <w:autoSpaceDE w:val="0"/>
+        <w:autoSpaceDN w:val="0"/>
+        <w:adjustRightInd w:val="0"/>
+        <w:jc w:val="both"/>
+        <w:rPr>
+          <w:rFonts w:eastAsiaTheme="minorHAnsi" w:cstheme="minorHAnsi"/>
+          <w:sz w:val="22"/>
+        </w:rPr>
+      </w:pPr>
+    </w:p>
+    <w:p>
+      <w:pPr>
+        <w:autoSpaceDE w:val="0"/>
+        <w:autoSpaceDN w:val="0"/>
+        <w:adjustRightInd w:val="0"/>
+        <w:jc w:val="both"/>
+        <w:rPr>
+          <w:rFonts w:eastAsiaTheme="minorHAnsi" w:cstheme="minorHAnsi"/>
+          <w:sz w:val="22"/>
+        </w:rPr>
+      </w:pPr>
+    </w:p>
+    <w:p>
+      <w:pPr>
+        <w:autoSpaceDE w:val="0"/>
+        <w:autoSpaceDN w:val="0"/>
+        <w:adjustRightInd w:val="0"/>
+        <w:jc w:val="both"/>
+        <w:rPr>
+          <w:rFonts w:eastAsiaTheme="minorHAnsi" w:cstheme="minorHAnsi"/>
+          <w:sz w:val="22"/>
+        </w:rPr>
+      </w:pPr>
+    </w:p>
+    <w:p>
+      <w:pPr>
+        <w:autoSpaceDE w:val="0"/>
+        <w:autoSpaceDN w:val="0"/>
+        <w:adjustRightInd w:val="0"/>
+        <w:jc w:val="both"/>
+        <w:rPr>
+          <w:rFonts w:eastAsiaTheme="minorHAnsi" w:cstheme="minorHAnsi"/>
+          <w:sz w:val="22"/>
+        </w:rPr>
+      </w:pPr>
+    </w:p>
+    <w:p>
+      <w:pPr>
+        <w:autoSpaceDE w:val="0"/>
+        <w:autoSpaceDN w:val="0"/>
+        <w:adjustRightInd w:val="0"/>
+        <w:jc w:val="both"/>
+        <w:rPr>
+          <w:rFonts w:eastAsiaTheme="minorHAnsi" w:cstheme="minorHAnsi"/>
+          <w:sz w:val="22"/>
+        </w:rPr>
+      </w:pPr>
+      <w:r>
+        <w:rPr>
+          <w:rFonts w:eastAsiaTheme="minorHAnsi" w:cstheme="minorHAnsi"/>
+          <w:sz w:val="22"/>
+        </w:rPr>
+        <w:lastRenderedPageBreak/>
+        <w:t>El resultado de la ejecución del código es el siguiente.</w:t>
+      </w:r>
+    </w:p>
+    <w:p>
+      <w:pPr>
+        <w:autoSpaceDE w:val="0"/>
+        <w:autoSpaceDN w:val="0"/>
+        <w:adjustRightInd w:val="0"/>
+        <w:jc w:val="both"/>
+        <w:rPr>
+          <w:rFonts w:eastAsiaTheme="minorHAnsi" w:cstheme="minorHAnsi"/>
+          <w:sz w:val="22"/>
+        </w:rPr>
+      </w:pPr>
+      <w:r>
+        <w:rPr>
+          <w:rFonts w:eastAsiaTheme="minorHAnsi" w:cstheme="minorHAnsi"/>
+          <w:noProof/>
+          <w:sz w:val="22"/>
+        </w:rPr>
+        <w:drawing>
+          <wp:anchor distT="0" distB="0" distL="114300" distR="114300" simplePos="0" relativeHeight="251764224" behindDoc="0" locked="0" layoutInCell="1" allowOverlap="1" wp14:anchorId="3D8B242F" wp14:editId="1DF7FA7D">
+            <wp:simplePos x="0" y="0"/>
+            <wp:positionH relativeFrom="column">
+              <wp:posOffset>-3810</wp:posOffset>
+            </wp:positionH>
+            <wp:positionV relativeFrom="paragraph">
+              <wp:posOffset>4445</wp:posOffset>
+            </wp:positionV>
+            <wp:extent cx="3990975" cy="982393"/>
+            <wp:effectExtent l="0" t="0" r="0" b="8255"/>
+            <wp:wrapTopAndBottom/>
+            <wp:docPr id="580957945" name="Imagen 1" descr="Imagen que contiene Interfaz de usuario gráfica&#10;&#10;Descripción generada automáticamente"/>
+            <wp:cNvGraphicFramePr>
+              <a:graphicFrameLocks xmlns:a="http://schemas.openxmlformats.org/drawingml/2006/main" noChangeAspect="1"/>
+            </wp:cNvGraphicFramePr>
+            <a:graphic xmlns:a="http://schemas.openxmlformats.org/drawingml/2006/main">
+              <a:graphicData uri="http://schemas.openxmlformats.org/drawingml/2006/picture">
+                <pic:pic xmlns:pic="http://schemas.openxmlformats.org/drawingml/2006/picture">
+                  <pic:nvPicPr>
+                    <pic:cNvPr id="580957945" name="Imagen 1" descr="Imagen que contiene Interfaz de usuario gráfica&#10;&#10;Descripción generada automáticamente"/>
+                    <pic:cNvPicPr/>
+                  </pic:nvPicPr>
+                  <pic:blipFill>
+                    <a:blip r:embed="rId20">
+                      <a:extLst>
+                        <a:ext uri="{28A0092B-C50C-407E-A947-70E740481C1C}">
+                          <a14:useLocalDpi xmlns:a14="http://schemas.microsoft.com/office/drawing/2010/main" val="0"/>
+                        </a:ext>
+                      </a:extLst>
+                    </a:blip>
+                    <a:stretch>
+                      <a:fillRect/>
+                    </a:stretch>
+                  </pic:blipFill>
+                  <pic:spPr>
+                    <a:xfrm>
+                      <a:off x="0" y="0"/>
+                      <a:ext cx="3990975" cy="982393"/>
+                    </a:xfrm>
+                    <a:prstGeom prst="rect">
+                      <a:avLst/>
+                    </a:prstGeom>
+                  </pic:spPr>
+                </pic:pic>
+              </a:graphicData>
+            </a:graphic>
+          </wp:anchor>
+        </w:drawing>
+      </w:r>
+    </w:p>
+    <w:p>
+      <w:pPr>
+        <w:autoSpaceDE w:val="0"/>
+        <w:autoSpaceDN w:val="0"/>
+        <w:adjustRightInd w:val="0"/>
+        <w:jc w:val="both"/>
+        <w:rPr>
+          <w:rFonts w:eastAsiaTheme="minorHAnsi" w:cstheme="minorHAnsi"/>
+          <w:sz w:val="22"/>
+        </w:rPr>
+      </w:pPr>
+      <w:r>
+        <w:rPr>
+          <w:rFonts w:eastAsiaTheme="minorHAnsi" w:cstheme="minorHAnsi"/>
+          <w:sz w:val="22"/>
+        </w:rPr>
+        <w:t xml:space="preserve">Podemos ver que, aunque la llamada a la función </w:t>
+      </w:r>
+      <w:proofErr w:type="spellStart"/>
+      <w:r>
+        <w:rPr>
+          <w:rFonts w:eastAsiaTheme="minorHAnsi" w:cstheme="minorHAnsi"/>
+          <w:sz w:val="22"/>
+        </w:rPr>
+        <w:t>makePromise</w:t>
+      </w:r>
+      <w:proofErr w:type="spellEnd"/>
+      <w:r>
+        <w:rPr>
+          <w:rFonts w:eastAsiaTheme="minorHAnsi" w:cstheme="minorHAnsi"/>
+          <w:sz w:val="22"/>
+        </w:rPr>
+        <w:t>(x) se encuentra en el código antes que el console.log('inicio'),</w:t>
+      </w:r>
+      <w:r>
+        <w:rPr>
+          <w:rFonts w:eastAsiaTheme="minorHAnsi" w:cstheme="minorHAnsi"/>
+          <w:sz w:val="22"/>
+        </w:rPr>
+        <w:t xml:space="preserve"> </w:t>
+      </w:r>
+      <w:r>
+        <w:rPr>
+          <w:rFonts w:eastAsiaTheme="minorHAnsi" w:cstheme="minorHAnsi"/>
+          <w:sz w:val="22"/>
+        </w:rPr>
+        <w:t xml:space="preserve">este console.log se despliega antes que el </w:t>
+      </w:r>
+      <w:proofErr w:type="gramStart"/>
+      <w:r>
+        <w:rPr>
+          <w:rFonts w:eastAsiaTheme="minorHAnsi" w:cstheme="minorHAnsi"/>
+          <w:sz w:val="22"/>
+        </w:rPr>
+        <w:t>console.log(</w:t>
+      </w:r>
+      <w:proofErr w:type="gramEnd"/>
+      <w:r>
+        <w:rPr>
+          <w:rFonts w:eastAsiaTheme="minorHAnsi" w:cstheme="minorHAnsi"/>
+          <w:sz w:val="22"/>
+        </w:rPr>
+        <w:t>`Fin en ${x*1000} ms`) el cual es ejecutado al cumplirse la promesa.</w:t>
+      </w:r>
+      <w:r>
+        <w:rPr>
+          <w:rFonts w:eastAsiaTheme="minorHAnsi" w:cstheme="minorHAnsi"/>
+          <w:sz w:val="22"/>
+        </w:rPr>
+        <w:t xml:space="preserve"> De esta manera la función asíncrona no bloquea la ejecución del programa.</w:t>
+      </w:r>
+    </w:p>
+    <w:p>
+      <w:pPr>
+        <w:autoSpaceDE w:val="0"/>
+        <w:autoSpaceDN w:val="0"/>
+        <w:adjustRightInd w:val="0"/>
+        <w:jc w:val="both"/>
+        <w:rPr>
+          <w:rFonts w:eastAsiaTheme="minorHAnsi" w:cstheme="minorHAnsi"/>
+          <w:sz w:val="22"/>
+        </w:rPr>
+      </w:pPr>
+      <w:r>
+        <w:rPr>
+          <w:rFonts w:eastAsiaTheme="minorHAnsi" w:cstheme="minorHAnsi"/>
+          <w:sz w:val="22"/>
+        </w:rPr>
+        <w:t xml:space="preserve">El </w:t>
+      </w:r>
+      <w:proofErr w:type="spellStart"/>
+      <w:r>
+        <w:rPr>
+          <w:rFonts w:eastAsiaTheme="minorHAnsi" w:cstheme="minorHAnsi"/>
+          <w:sz w:val="22"/>
+        </w:rPr>
+        <w:t>event</w:t>
+      </w:r>
+      <w:proofErr w:type="spellEnd"/>
+      <w:r>
+        <w:rPr>
+          <w:rFonts w:eastAsiaTheme="minorHAnsi" w:cstheme="minorHAnsi"/>
+          <w:sz w:val="22"/>
+        </w:rPr>
+        <w:t xml:space="preserve"> l</w:t>
+      </w:r>
+      <w:proofErr w:type="spellStart"/>
+      <w:r>
+        <w:rPr>
+          <w:rFonts w:eastAsiaTheme="minorHAnsi" w:cstheme="minorHAnsi"/>
+          <w:sz w:val="22"/>
+        </w:rPr>
+        <w:t>oop</w:t>
+      </w:r>
+      <w:proofErr w:type="spellEnd"/>
+      <w:r>
+        <w:rPr>
+          <w:rFonts w:eastAsiaTheme="minorHAnsi" w:cstheme="minorHAnsi"/>
+          <w:sz w:val="22"/>
+        </w:rPr>
+        <w:t xml:space="preserve"> es el encargado de coordinar la ejecución de los eventos, incluyendo el renderizado de la página Web y las colas de tareas de los eventos.</w:t>
+      </w:r>
+    </w:p>
+    <w:p>
+      <w:pPr>
+        <w:jc w:val="both"/>
+        <w:rPr>
+          <w:b/>
+          <w:bCs/>
+        </w:rPr>
+      </w:pPr>
+    </w:p>
+    <w:p>
+      <w:pPr>
+        <w:jc w:val="both"/>
+        <w:rPr>
+          <w:b/>
+          <w:bCs/>
+        </w:rPr>
+      </w:pPr>
       <w:r>
         <w:rPr>
           <w:noProof/>
@@ -3545,7 +4823,7 @@
                     <pic:cNvPicPr/>
                   </pic:nvPicPr>
                   <pic:blipFill>
-                    <a:blip r:embed="rId20">
+                    <a:blip r:embed="rId21">
                       <a:extLst>
                         <a:ext uri="{28A0092B-C50C-407E-A947-70E740481C1C}">
                           <a14:useLocalDpi xmlns:a14="http://schemas.microsoft.com/office/drawing/2010/main" val="0"/>
@@ -3602,1265 +4880,21 @@
       <w:pPr>
         <w:jc w:val="both"/>
       </w:pPr>
-      <w:r>
-        <w:t>Nota. - la creación de las tablas se muestra en el siguiente capítulo.</w:t>
-      </w:r>
     </w:p>
     <w:p>
-      <w:pPr>
-        <w:jc w:val="both"/>
-      </w:pPr>
+      <w:r>
+        <w:br w:type="page"/>
+      </w:r>
     </w:p>
     <w:p>
-      <w:r>
-        <w:br w:type="page"/>
-      </w:r>
-    </w:p>
-    <w:p>
-      <w:pPr>
-        <w:autoSpaceDE w:val="0"/>
-        <w:autoSpaceDN w:val="0"/>
-        <w:adjustRightInd w:val="0"/>
-        <w:jc w:val="both"/>
-        <w:rPr>
-          <w:rFonts w:eastAsiaTheme="minorHAnsi" w:cstheme="minorHAnsi"/>
+      <w:pPr>
+        <w:pStyle w:val="Ttulo1"/>
+        <w:rPr>
           <w:b/>
           <w:bCs/>
-          <w:sz w:val="22"/>
-        </w:rPr>
-      </w:pPr>
-      <w:r>
-        <w:rPr>
-          <w:rFonts w:eastAsiaTheme="minorHAnsi" w:cstheme="minorHAnsi"/>
-          <w:b/>
-          <w:bCs/>
-          <w:sz w:val="22"/>
-        </w:rPr>
-        <w:lastRenderedPageBreak/>
-        <w:t xml:space="preserve">Implementación y demostración de </w:t>
-      </w:r>
-      <w:proofErr w:type="spellStart"/>
-      <w:r>
-        <w:rPr>
-          <w:rFonts w:eastAsiaTheme="minorHAnsi" w:cstheme="minorHAnsi"/>
-          <w:b/>
-          <w:bCs/>
-          <w:sz w:val="22"/>
-        </w:rPr>
-        <w:t>Event</w:t>
-      </w:r>
-      <w:proofErr w:type="spellEnd"/>
-      <w:r>
-        <w:rPr>
-          <w:rFonts w:eastAsiaTheme="minorHAnsi" w:cstheme="minorHAnsi"/>
-          <w:b/>
-          <w:bCs/>
-          <w:sz w:val="22"/>
-        </w:rPr>
-        <w:t xml:space="preserve"> </w:t>
-      </w:r>
-      <w:proofErr w:type="spellStart"/>
-      <w:r>
-        <w:rPr>
-          <w:rFonts w:eastAsiaTheme="minorHAnsi" w:cstheme="minorHAnsi"/>
-          <w:b/>
-          <w:bCs/>
-          <w:sz w:val="22"/>
-        </w:rPr>
-        <w:t>Loop</w:t>
-      </w:r>
-      <w:proofErr w:type="spellEnd"/>
-      <w:r>
-        <w:rPr>
-          <w:rFonts w:eastAsiaTheme="minorHAnsi" w:cstheme="minorHAnsi"/>
-          <w:b/>
-          <w:bCs/>
-          <w:sz w:val="22"/>
-        </w:rPr>
-        <w:t xml:space="preserve"> y asincronía</w:t>
-      </w:r>
-    </w:p>
-    <w:p>
-      <w:pPr>
-        <w:autoSpaceDE w:val="0"/>
-        <w:autoSpaceDN w:val="0"/>
-        <w:adjustRightInd w:val="0"/>
-        <w:jc w:val="both"/>
-        <w:rPr>
-          <w:rFonts w:eastAsiaTheme="minorHAnsi" w:cstheme="minorHAnsi"/>
-          <w:sz w:val="22"/>
-        </w:rPr>
-      </w:pPr>
-      <w:r>
-        <w:rPr>
-          <w:rFonts w:eastAsiaTheme="minorHAnsi" w:cstheme="minorHAnsi"/>
-          <w:sz w:val="22"/>
-        </w:rPr>
-        <w:t xml:space="preserve">El siguiente código implementa y demuestra es funcionamiento del </w:t>
-      </w:r>
-      <w:proofErr w:type="spellStart"/>
-      <w:r>
-        <w:rPr>
-          <w:rFonts w:eastAsiaTheme="minorHAnsi" w:cstheme="minorHAnsi"/>
-          <w:sz w:val="22"/>
-        </w:rPr>
-        <w:t>Event</w:t>
-      </w:r>
-      <w:proofErr w:type="spellEnd"/>
-      <w:r>
-        <w:rPr>
-          <w:rFonts w:eastAsiaTheme="minorHAnsi" w:cstheme="minorHAnsi"/>
-          <w:sz w:val="22"/>
-        </w:rPr>
-        <w:t xml:space="preserve"> </w:t>
-      </w:r>
-      <w:proofErr w:type="spellStart"/>
-      <w:r>
-        <w:rPr>
-          <w:rFonts w:eastAsiaTheme="minorHAnsi" w:cstheme="minorHAnsi"/>
-          <w:sz w:val="22"/>
-        </w:rPr>
-        <w:t>Loop</w:t>
-      </w:r>
-      <w:proofErr w:type="spellEnd"/>
-      <w:r>
-        <w:rPr>
-          <w:rFonts w:eastAsiaTheme="minorHAnsi" w:cstheme="minorHAnsi"/>
-          <w:sz w:val="22"/>
-        </w:rPr>
-        <w:t xml:space="preserve"> mediante una función asíncrona </w:t>
-      </w:r>
-      <w:r>
-        <w:rPr>
-          <w:rFonts w:eastAsiaTheme="minorHAnsi" w:cstheme="minorHAnsi"/>
-          <w:sz w:val="22"/>
-        </w:rPr>
-        <w:t xml:space="preserve">la cual toma en ejecutarse </w:t>
-      </w:r>
-      <w:proofErr w:type="spellStart"/>
-      <w:r>
-        <w:rPr>
-          <w:rFonts w:eastAsiaTheme="minorHAnsi" w:cstheme="minorHAnsi"/>
-          <w:sz w:val="22"/>
-        </w:rPr>
-        <w:t>ts</w:t>
-      </w:r>
-      <w:proofErr w:type="spellEnd"/>
-      <w:r>
-        <w:rPr>
-          <w:rFonts w:eastAsiaTheme="minorHAnsi" w:cstheme="minorHAnsi"/>
-          <w:sz w:val="22"/>
-        </w:rPr>
-        <w:t xml:space="preserve"> </w:t>
-      </w:r>
-      <w:r>
-        <w:rPr>
-          <w:rFonts w:eastAsiaTheme="minorHAnsi" w:cstheme="minorHAnsi"/>
-          <w:sz w:val="22"/>
-        </w:rPr>
-        <w:t>segundos, pero sin bloquear la ejecución del código restante.</w:t>
-      </w:r>
-    </w:p>
-    <w:tbl>
-      <w:tblPr>
-        <w:tblStyle w:val="Tablaconcuadrcula"/>
-        <w:tblW w:w="0" w:type="auto"/>
-        <w:tblLook w:val="04A0" w:firstRow="1" w:lastRow="0" w:firstColumn="1" w:lastColumn="0" w:noHBand="0" w:noVBand="1"/>
-      </w:tblPr>
-      <w:tblGrid>
-        <w:gridCol w:w="8828"/>
-      </w:tblGrid>
-      <w:tr>
-        <w:tc>
-          <w:tcPr>
-            <w:tcW w:w="8828" w:type="dxa"/>
-            <w:shd w:val="clear" w:color="auto" w:fill="D9D9D9" w:themeFill="background1" w:themeFillShade="D9"/>
-          </w:tcPr>
-          <w:p>
-            <w:pPr>
-              <w:autoSpaceDE w:val="0"/>
-              <w:autoSpaceDN w:val="0"/>
-              <w:adjustRightInd w:val="0"/>
-              <w:spacing w:after="0" w:line="240" w:lineRule="auto"/>
-              <w:jc w:val="both"/>
-              <w:rPr>
-                <w:rFonts w:ascii="Consolas" w:eastAsiaTheme="minorHAnsi" w:hAnsi="Consolas" w:cstheme="minorHAnsi"/>
-                <w:szCs w:val="18"/>
-              </w:rPr>
-            </w:pPr>
-            <w:r>
-              <w:rPr>
-                <w:rFonts w:ascii="Consolas" w:eastAsiaTheme="minorHAnsi" w:hAnsi="Consolas" w:cstheme="minorHAnsi"/>
-                <w:szCs w:val="18"/>
-              </w:rPr>
-              <w:t>// Ejemplo de una función asín</w:t>
-            </w:r>
-            <w:r>
-              <w:rPr>
-                <w:rFonts w:ascii="Consolas" w:eastAsiaTheme="minorHAnsi" w:hAnsi="Consolas" w:cstheme="minorHAnsi"/>
-                <w:szCs w:val="18"/>
-              </w:rPr>
-              <w:t>c</w:t>
-            </w:r>
-            <w:r>
-              <w:rPr>
-                <w:rFonts w:ascii="Consolas" w:eastAsiaTheme="minorHAnsi" w:hAnsi="Consolas" w:cstheme="minorHAnsi"/>
-                <w:szCs w:val="18"/>
-              </w:rPr>
-              <w:t>rona</w:t>
-            </w:r>
-          </w:p>
-          <w:p>
-            <w:pPr>
-              <w:autoSpaceDE w:val="0"/>
-              <w:autoSpaceDN w:val="0"/>
-              <w:adjustRightInd w:val="0"/>
-              <w:spacing w:after="0" w:line="240" w:lineRule="auto"/>
-              <w:jc w:val="both"/>
-              <w:rPr>
-                <w:rFonts w:ascii="Consolas" w:eastAsiaTheme="minorHAnsi" w:hAnsi="Consolas" w:cstheme="minorHAnsi"/>
-                <w:szCs w:val="18"/>
-              </w:rPr>
-            </w:pPr>
-          </w:p>
-          <w:p>
-            <w:pPr>
-              <w:autoSpaceDE w:val="0"/>
-              <w:autoSpaceDN w:val="0"/>
-              <w:adjustRightInd w:val="0"/>
-              <w:spacing w:after="0" w:line="240" w:lineRule="auto"/>
-              <w:jc w:val="both"/>
-              <w:rPr>
-                <w:rFonts w:ascii="Consolas" w:eastAsiaTheme="minorHAnsi" w:hAnsi="Consolas" w:cstheme="minorHAnsi"/>
-                <w:szCs w:val="18"/>
-              </w:rPr>
-            </w:pPr>
-            <w:proofErr w:type="spellStart"/>
-            <w:r>
-              <w:rPr>
-                <w:rFonts w:ascii="Consolas" w:eastAsiaTheme="minorHAnsi" w:hAnsi="Consolas" w:cstheme="minorHAnsi"/>
-                <w:szCs w:val="18"/>
-              </w:rPr>
-              <w:t>const</w:t>
-            </w:r>
-            <w:proofErr w:type="spellEnd"/>
-            <w:r>
-              <w:rPr>
-                <w:rFonts w:ascii="Consolas" w:eastAsiaTheme="minorHAnsi" w:hAnsi="Consolas" w:cstheme="minorHAnsi"/>
-                <w:szCs w:val="18"/>
-              </w:rPr>
-              <w:t xml:space="preserve"> </w:t>
-            </w:r>
-            <w:proofErr w:type="spellStart"/>
-            <w:r>
-              <w:rPr>
-                <w:rFonts w:ascii="Consolas" w:eastAsiaTheme="minorHAnsi" w:hAnsi="Consolas" w:cstheme="minorHAnsi"/>
-                <w:szCs w:val="18"/>
-              </w:rPr>
-              <w:t>ts</w:t>
-            </w:r>
-            <w:proofErr w:type="spellEnd"/>
-            <w:r>
-              <w:rPr>
-                <w:rFonts w:ascii="Consolas" w:eastAsiaTheme="minorHAnsi" w:hAnsi="Consolas" w:cstheme="minorHAnsi"/>
-                <w:szCs w:val="18"/>
-              </w:rPr>
-              <w:t xml:space="preserve"> = 3; // tiempo en segundos que va a ocupar el </w:t>
-            </w:r>
-            <w:proofErr w:type="spellStart"/>
-            <w:proofErr w:type="gramStart"/>
-            <w:r>
-              <w:rPr>
-                <w:rFonts w:ascii="Consolas" w:eastAsiaTheme="minorHAnsi" w:hAnsi="Consolas" w:cstheme="minorHAnsi"/>
-                <w:szCs w:val="18"/>
-              </w:rPr>
-              <w:t>setTimeout</w:t>
-            </w:r>
-            <w:proofErr w:type="spellEnd"/>
-            <w:r>
-              <w:rPr>
-                <w:rFonts w:ascii="Consolas" w:eastAsiaTheme="minorHAnsi" w:hAnsi="Consolas" w:cstheme="minorHAnsi"/>
-                <w:szCs w:val="18"/>
-              </w:rPr>
-              <w:t>(</w:t>
-            </w:r>
-            <w:proofErr w:type="gramEnd"/>
-            <w:r>
-              <w:rPr>
-                <w:rFonts w:ascii="Consolas" w:eastAsiaTheme="minorHAnsi" w:hAnsi="Consolas" w:cstheme="minorHAnsi"/>
-                <w:szCs w:val="18"/>
-              </w:rPr>
-              <w:t>)</w:t>
-            </w:r>
-          </w:p>
-          <w:p>
-            <w:pPr>
-              <w:autoSpaceDE w:val="0"/>
-              <w:autoSpaceDN w:val="0"/>
-              <w:adjustRightInd w:val="0"/>
-              <w:spacing w:after="0" w:line="240" w:lineRule="auto"/>
-              <w:jc w:val="both"/>
-              <w:rPr>
-                <w:rFonts w:ascii="Consolas" w:eastAsiaTheme="minorHAnsi" w:hAnsi="Consolas" w:cstheme="minorHAnsi"/>
-                <w:szCs w:val="18"/>
-              </w:rPr>
-            </w:pPr>
-          </w:p>
-          <w:p>
-            <w:pPr>
-              <w:autoSpaceDE w:val="0"/>
-              <w:autoSpaceDN w:val="0"/>
-              <w:adjustRightInd w:val="0"/>
-              <w:spacing w:after="0" w:line="240" w:lineRule="auto"/>
-              <w:jc w:val="both"/>
-              <w:rPr>
-                <w:rFonts w:ascii="Consolas" w:eastAsiaTheme="minorHAnsi" w:hAnsi="Consolas" w:cstheme="minorHAnsi"/>
-                <w:szCs w:val="18"/>
-                <w:lang w:val="en-US"/>
-              </w:rPr>
-            </w:pPr>
-            <w:r>
-              <w:rPr>
-                <w:rFonts w:ascii="Consolas" w:eastAsiaTheme="minorHAnsi" w:hAnsi="Consolas" w:cstheme="minorHAnsi"/>
-                <w:szCs w:val="18"/>
-                <w:lang w:val="en-US"/>
-              </w:rPr>
-              <w:t xml:space="preserve">function </w:t>
-            </w:r>
-            <w:proofErr w:type="spellStart"/>
-            <w:r>
-              <w:rPr>
-                <w:rFonts w:ascii="Consolas" w:eastAsiaTheme="minorHAnsi" w:hAnsi="Consolas" w:cstheme="minorHAnsi"/>
-                <w:szCs w:val="18"/>
-                <w:lang w:val="en-US"/>
-              </w:rPr>
-              <w:t>makePromise</w:t>
-            </w:r>
-            <w:proofErr w:type="spellEnd"/>
-            <w:r>
-              <w:rPr>
-                <w:rFonts w:ascii="Consolas" w:eastAsiaTheme="minorHAnsi" w:hAnsi="Consolas" w:cstheme="minorHAnsi"/>
-                <w:szCs w:val="18"/>
-                <w:lang w:val="en-US"/>
-              </w:rPr>
-              <w:t xml:space="preserve">(x) { </w:t>
-            </w:r>
-          </w:p>
-          <w:p>
-            <w:pPr>
-              <w:autoSpaceDE w:val="0"/>
-              <w:autoSpaceDN w:val="0"/>
-              <w:adjustRightInd w:val="0"/>
-              <w:spacing w:after="0" w:line="240" w:lineRule="auto"/>
-              <w:jc w:val="both"/>
-              <w:rPr>
-                <w:rFonts w:ascii="Consolas" w:eastAsiaTheme="minorHAnsi" w:hAnsi="Consolas" w:cstheme="minorHAnsi"/>
-                <w:szCs w:val="18"/>
-                <w:lang w:val="en-US"/>
-              </w:rPr>
-            </w:pPr>
-            <w:r>
-              <w:rPr>
-                <w:rFonts w:ascii="Consolas" w:eastAsiaTheme="minorHAnsi" w:hAnsi="Consolas" w:cstheme="minorHAnsi"/>
-                <w:szCs w:val="18"/>
-                <w:lang w:val="en-US"/>
-              </w:rPr>
-              <w:t xml:space="preserve">    return new </w:t>
-            </w:r>
-            <w:proofErr w:type="gramStart"/>
-            <w:r>
-              <w:rPr>
-                <w:rFonts w:ascii="Consolas" w:eastAsiaTheme="minorHAnsi" w:hAnsi="Consolas" w:cstheme="minorHAnsi"/>
-                <w:szCs w:val="18"/>
-                <w:lang w:val="en-US"/>
-              </w:rPr>
-              <w:t>Promise(</w:t>
-            </w:r>
-            <w:proofErr w:type="gramEnd"/>
-            <w:r>
-              <w:rPr>
-                <w:rFonts w:ascii="Consolas" w:eastAsiaTheme="minorHAnsi" w:hAnsi="Consolas" w:cstheme="minorHAnsi"/>
-                <w:szCs w:val="18"/>
-                <w:lang w:val="en-US"/>
-              </w:rPr>
-              <w:t>resolve =&gt; {</w:t>
-            </w:r>
-          </w:p>
-          <w:p>
-            <w:pPr>
-              <w:autoSpaceDE w:val="0"/>
-              <w:autoSpaceDN w:val="0"/>
-              <w:adjustRightInd w:val="0"/>
-              <w:spacing w:after="0" w:line="240" w:lineRule="auto"/>
-              <w:jc w:val="both"/>
-              <w:rPr>
-                <w:rFonts w:ascii="Consolas" w:eastAsiaTheme="minorHAnsi" w:hAnsi="Consolas" w:cstheme="minorHAnsi"/>
-                <w:szCs w:val="18"/>
-                <w:lang w:val="en-US"/>
-              </w:rPr>
-            </w:pPr>
-            <w:r>
-              <w:rPr>
-                <w:rFonts w:ascii="Consolas" w:eastAsiaTheme="minorHAnsi" w:hAnsi="Consolas" w:cstheme="minorHAnsi"/>
-                <w:szCs w:val="18"/>
-                <w:lang w:val="en-US"/>
-              </w:rPr>
-              <w:t xml:space="preserve">      </w:t>
-            </w:r>
-            <w:proofErr w:type="spellStart"/>
-            <w:proofErr w:type="gramStart"/>
-            <w:r>
-              <w:rPr>
-                <w:rFonts w:ascii="Consolas" w:eastAsiaTheme="minorHAnsi" w:hAnsi="Consolas" w:cstheme="minorHAnsi"/>
-                <w:szCs w:val="18"/>
-                <w:lang w:val="en-US"/>
-              </w:rPr>
-              <w:t>setTimeout</w:t>
-            </w:r>
-            <w:proofErr w:type="spellEnd"/>
-            <w:r>
-              <w:rPr>
-                <w:rFonts w:ascii="Consolas" w:eastAsiaTheme="minorHAnsi" w:hAnsi="Consolas" w:cstheme="minorHAnsi"/>
-                <w:szCs w:val="18"/>
-                <w:lang w:val="en-US"/>
-              </w:rPr>
-              <w:t>(</w:t>
-            </w:r>
-            <w:proofErr w:type="gramEnd"/>
-            <w:r>
-              <w:rPr>
-                <w:rFonts w:ascii="Consolas" w:eastAsiaTheme="minorHAnsi" w:hAnsi="Consolas" w:cstheme="minorHAnsi"/>
-                <w:szCs w:val="18"/>
-                <w:lang w:val="en-US"/>
-              </w:rPr>
-              <w:t>() =&gt; { resolve(x)}, x * 1000);</w:t>
-            </w:r>
-          </w:p>
-          <w:p>
-            <w:pPr>
-              <w:autoSpaceDE w:val="0"/>
-              <w:autoSpaceDN w:val="0"/>
-              <w:adjustRightInd w:val="0"/>
-              <w:spacing w:after="0" w:line="240" w:lineRule="auto"/>
-              <w:jc w:val="both"/>
-              <w:rPr>
-                <w:rFonts w:ascii="Consolas" w:eastAsiaTheme="minorHAnsi" w:hAnsi="Consolas" w:cstheme="minorHAnsi"/>
-                <w:szCs w:val="18"/>
-                <w:lang w:val="en-US"/>
-              </w:rPr>
-            </w:pPr>
-            <w:r>
-              <w:rPr>
-                <w:rFonts w:ascii="Consolas" w:eastAsiaTheme="minorHAnsi" w:hAnsi="Consolas" w:cstheme="minorHAnsi"/>
-                <w:szCs w:val="18"/>
-                <w:lang w:val="en-US"/>
-              </w:rPr>
-              <w:t xml:space="preserve">    });</w:t>
-            </w:r>
-          </w:p>
-          <w:p>
-            <w:pPr>
-              <w:autoSpaceDE w:val="0"/>
-              <w:autoSpaceDN w:val="0"/>
-              <w:adjustRightInd w:val="0"/>
-              <w:spacing w:after="0" w:line="240" w:lineRule="auto"/>
-              <w:jc w:val="both"/>
-              <w:rPr>
-                <w:rFonts w:ascii="Consolas" w:eastAsiaTheme="minorHAnsi" w:hAnsi="Consolas" w:cstheme="minorHAnsi"/>
-                <w:szCs w:val="18"/>
-                <w:lang w:val="en-US"/>
-              </w:rPr>
-            </w:pPr>
-            <w:r>
-              <w:rPr>
-                <w:rFonts w:ascii="Consolas" w:eastAsiaTheme="minorHAnsi" w:hAnsi="Consolas" w:cstheme="minorHAnsi"/>
-                <w:szCs w:val="18"/>
-                <w:lang w:val="en-US"/>
-              </w:rPr>
-              <w:t xml:space="preserve">  }</w:t>
-            </w:r>
-          </w:p>
-          <w:p>
-            <w:pPr>
-              <w:autoSpaceDE w:val="0"/>
-              <w:autoSpaceDN w:val="0"/>
-              <w:adjustRightInd w:val="0"/>
-              <w:spacing w:after="0" w:line="240" w:lineRule="auto"/>
-              <w:jc w:val="both"/>
-              <w:rPr>
-                <w:rFonts w:ascii="Consolas" w:eastAsiaTheme="minorHAnsi" w:hAnsi="Consolas" w:cstheme="minorHAnsi"/>
-                <w:szCs w:val="18"/>
-                <w:lang w:val="en-US"/>
-              </w:rPr>
-            </w:pPr>
-            <w:r>
-              <w:rPr>
-                <w:rFonts w:ascii="Consolas" w:eastAsiaTheme="minorHAnsi" w:hAnsi="Consolas" w:cstheme="minorHAnsi"/>
-                <w:szCs w:val="18"/>
-                <w:lang w:val="en-US"/>
-              </w:rPr>
-              <w:t xml:space="preserve">  </w:t>
-            </w:r>
-          </w:p>
-          <w:p>
-            <w:pPr>
-              <w:autoSpaceDE w:val="0"/>
-              <w:autoSpaceDN w:val="0"/>
-              <w:adjustRightInd w:val="0"/>
-              <w:spacing w:after="0" w:line="240" w:lineRule="auto"/>
-              <w:jc w:val="both"/>
-              <w:rPr>
-                <w:rFonts w:ascii="Consolas" w:eastAsiaTheme="minorHAnsi" w:hAnsi="Consolas" w:cstheme="minorHAnsi"/>
-                <w:szCs w:val="18"/>
-                <w:lang w:val="en-US"/>
-              </w:rPr>
-            </w:pPr>
-            <w:r>
-              <w:rPr>
-                <w:rFonts w:ascii="Consolas" w:eastAsiaTheme="minorHAnsi" w:hAnsi="Consolas" w:cstheme="minorHAnsi"/>
-                <w:szCs w:val="18"/>
-                <w:lang w:val="en-US"/>
-              </w:rPr>
-              <w:t xml:space="preserve">  async function </w:t>
-            </w:r>
-            <w:proofErr w:type="spellStart"/>
-            <w:proofErr w:type="gramStart"/>
-            <w:r>
-              <w:rPr>
-                <w:rFonts w:ascii="Consolas" w:eastAsiaTheme="minorHAnsi" w:hAnsi="Consolas" w:cstheme="minorHAnsi"/>
-                <w:szCs w:val="18"/>
-                <w:lang w:val="en-US"/>
-              </w:rPr>
-              <w:t>asyncFunc</w:t>
-            </w:r>
-            <w:proofErr w:type="spellEnd"/>
-            <w:r>
-              <w:rPr>
-                <w:rFonts w:ascii="Consolas" w:eastAsiaTheme="minorHAnsi" w:hAnsi="Consolas" w:cstheme="minorHAnsi"/>
-                <w:szCs w:val="18"/>
-                <w:lang w:val="en-US"/>
-              </w:rPr>
-              <w:t>(</w:t>
-            </w:r>
-            <w:proofErr w:type="gramEnd"/>
-            <w:r>
-              <w:rPr>
-                <w:rFonts w:ascii="Consolas" w:eastAsiaTheme="minorHAnsi" w:hAnsi="Consolas" w:cstheme="minorHAnsi"/>
-                <w:szCs w:val="18"/>
-                <w:lang w:val="en-US"/>
-              </w:rPr>
-              <w:t>) {</w:t>
-            </w:r>
-          </w:p>
-          <w:p>
-            <w:pPr>
-              <w:autoSpaceDE w:val="0"/>
-              <w:autoSpaceDN w:val="0"/>
-              <w:adjustRightInd w:val="0"/>
-              <w:spacing w:after="0" w:line="240" w:lineRule="auto"/>
-              <w:jc w:val="both"/>
-              <w:rPr>
-                <w:rFonts w:ascii="Consolas" w:eastAsiaTheme="minorHAnsi" w:hAnsi="Consolas" w:cstheme="minorHAnsi"/>
-                <w:szCs w:val="18"/>
-                <w:lang w:val="en-US"/>
-              </w:rPr>
-            </w:pPr>
-            <w:r>
-              <w:rPr>
-                <w:rFonts w:ascii="Consolas" w:eastAsiaTheme="minorHAnsi" w:hAnsi="Consolas" w:cstheme="minorHAnsi"/>
-                <w:szCs w:val="18"/>
-                <w:lang w:val="en-US"/>
-              </w:rPr>
-              <w:t xml:space="preserve">    var x = </w:t>
-            </w:r>
-            <w:proofErr w:type="spellStart"/>
-            <w:r>
-              <w:rPr>
-                <w:rFonts w:ascii="Consolas" w:eastAsiaTheme="minorHAnsi" w:hAnsi="Consolas" w:cstheme="minorHAnsi"/>
-                <w:szCs w:val="18"/>
-                <w:lang w:val="en-US"/>
-              </w:rPr>
-              <w:t>makePromise</w:t>
-            </w:r>
-            <w:proofErr w:type="spellEnd"/>
-            <w:r>
-              <w:rPr>
-                <w:rFonts w:ascii="Consolas" w:eastAsiaTheme="minorHAnsi" w:hAnsi="Consolas" w:cstheme="minorHAnsi"/>
-                <w:szCs w:val="18"/>
-                <w:lang w:val="en-US"/>
-              </w:rPr>
-              <w:t>(</w:t>
-            </w:r>
-            <w:proofErr w:type="spellStart"/>
-            <w:r>
-              <w:rPr>
-                <w:rFonts w:ascii="Consolas" w:eastAsiaTheme="minorHAnsi" w:hAnsi="Consolas" w:cstheme="minorHAnsi"/>
-                <w:szCs w:val="18"/>
-                <w:lang w:val="en-US"/>
-              </w:rPr>
-              <w:t>ts</w:t>
-            </w:r>
-            <w:proofErr w:type="spellEnd"/>
-            <w:proofErr w:type="gramStart"/>
-            <w:r>
-              <w:rPr>
-                <w:rFonts w:ascii="Consolas" w:eastAsiaTheme="minorHAnsi" w:hAnsi="Consolas" w:cstheme="minorHAnsi"/>
-                <w:szCs w:val="18"/>
-                <w:lang w:val="en-US"/>
-              </w:rPr>
-              <w:t>);</w:t>
-            </w:r>
-            <w:proofErr w:type="gramEnd"/>
-          </w:p>
-          <w:p>
-            <w:pPr>
-              <w:autoSpaceDE w:val="0"/>
-              <w:autoSpaceDN w:val="0"/>
-              <w:adjustRightInd w:val="0"/>
-              <w:spacing w:after="0" w:line="240" w:lineRule="auto"/>
-              <w:jc w:val="both"/>
-              <w:rPr>
-                <w:rFonts w:ascii="Consolas" w:eastAsiaTheme="minorHAnsi" w:hAnsi="Consolas" w:cstheme="minorHAnsi"/>
-                <w:szCs w:val="18"/>
-                <w:lang w:val="en-US"/>
-              </w:rPr>
-            </w:pPr>
-            <w:r>
-              <w:rPr>
-                <w:rFonts w:ascii="Consolas" w:eastAsiaTheme="minorHAnsi" w:hAnsi="Consolas" w:cstheme="minorHAnsi"/>
-                <w:szCs w:val="18"/>
-                <w:lang w:val="en-US"/>
-              </w:rPr>
-              <w:t xml:space="preserve">    console.log('</w:t>
-            </w:r>
-            <w:proofErr w:type="spellStart"/>
-            <w:r>
-              <w:rPr>
-                <w:rFonts w:ascii="Consolas" w:eastAsiaTheme="minorHAnsi" w:hAnsi="Consolas" w:cstheme="minorHAnsi"/>
-                <w:szCs w:val="18"/>
-                <w:lang w:val="en-US"/>
-              </w:rPr>
-              <w:t>inicio</w:t>
-            </w:r>
-            <w:proofErr w:type="spellEnd"/>
-            <w:r>
-              <w:rPr>
-                <w:rFonts w:ascii="Consolas" w:eastAsiaTheme="minorHAnsi" w:hAnsi="Consolas" w:cstheme="minorHAnsi"/>
-                <w:szCs w:val="18"/>
-                <w:lang w:val="en-US"/>
-              </w:rPr>
-              <w:t>'</w:t>
-            </w:r>
-            <w:proofErr w:type="gramStart"/>
-            <w:r>
-              <w:rPr>
-                <w:rFonts w:ascii="Consolas" w:eastAsiaTheme="minorHAnsi" w:hAnsi="Consolas" w:cstheme="minorHAnsi"/>
-                <w:szCs w:val="18"/>
-                <w:lang w:val="en-US"/>
-              </w:rPr>
-              <w:t>);</w:t>
-            </w:r>
-            <w:proofErr w:type="gramEnd"/>
-          </w:p>
-          <w:p>
-            <w:pPr>
-              <w:autoSpaceDE w:val="0"/>
-              <w:autoSpaceDN w:val="0"/>
-              <w:adjustRightInd w:val="0"/>
-              <w:spacing w:after="0" w:line="240" w:lineRule="auto"/>
-              <w:jc w:val="both"/>
-              <w:rPr>
-                <w:rFonts w:ascii="Consolas" w:eastAsiaTheme="minorHAnsi" w:hAnsi="Consolas" w:cstheme="minorHAnsi"/>
-                <w:szCs w:val="18"/>
-                <w:lang w:val="en-US"/>
-              </w:rPr>
-            </w:pPr>
-            <w:r>
-              <w:rPr>
-                <w:rFonts w:ascii="Consolas" w:eastAsiaTheme="minorHAnsi" w:hAnsi="Consolas" w:cstheme="minorHAnsi"/>
-                <w:szCs w:val="18"/>
-                <w:lang w:val="en-US"/>
-              </w:rPr>
-              <w:t xml:space="preserve">    return </w:t>
-            </w:r>
-            <w:proofErr w:type="gramStart"/>
-            <w:r>
-              <w:rPr>
-                <w:rFonts w:ascii="Consolas" w:eastAsiaTheme="minorHAnsi" w:hAnsi="Consolas" w:cstheme="minorHAnsi"/>
-                <w:szCs w:val="18"/>
-                <w:lang w:val="en-US"/>
-              </w:rPr>
-              <w:t>x;</w:t>
-            </w:r>
-            <w:proofErr w:type="gramEnd"/>
-          </w:p>
-          <w:p>
-            <w:pPr>
-              <w:autoSpaceDE w:val="0"/>
-              <w:autoSpaceDN w:val="0"/>
-              <w:adjustRightInd w:val="0"/>
-              <w:spacing w:after="0" w:line="240" w:lineRule="auto"/>
-              <w:jc w:val="both"/>
-              <w:rPr>
-                <w:rFonts w:ascii="Consolas" w:eastAsiaTheme="minorHAnsi" w:hAnsi="Consolas" w:cstheme="minorHAnsi"/>
-                <w:szCs w:val="18"/>
-              </w:rPr>
-            </w:pPr>
-            <w:r>
-              <w:rPr>
-                <w:rFonts w:ascii="Consolas" w:eastAsiaTheme="minorHAnsi" w:hAnsi="Consolas" w:cstheme="minorHAnsi"/>
-                <w:szCs w:val="18"/>
-                <w:lang w:val="en-US"/>
-              </w:rPr>
-              <w:t xml:space="preserve">  </w:t>
-            </w:r>
-            <w:r>
-              <w:rPr>
-                <w:rFonts w:ascii="Consolas" w:eastAsiaTheme="minorHAnsi" w:hAnsi="Consolas" w:cstheme="minorHAnsi"/>
-                <w:szCs w:val="18"/>
-              </w:rPr>
-              <w:t>}</w:t>
-            </w:r>
-          </w:p>
-          <w:p>
-            <w:pPr>
-              <w:autoSpaceDE w:val="0"/>
-              <w:autoSpaceDN w:val="0"/>
-              <w:adjustRightInd w:val="0"/>
-              <w:spacing w:after="0" w:line="240" w:lineRule="auto"/>
-              <w:jc w:val="both"/>
-              <w:rPr>
-                <w:rFonts w:ascii="Consolas" w:eastAsiaTheme="minorHAnsi" w:hAnsi="Consolas" w:cstheme="minorHAnsi"/>
-                <w:szCs w:val="18"/>
-              </w:rPr>
-            </w:pPr>
-            <w:r>
-              <w:rPr>
-                <w:rFonts w:ascii="Consolas" w:eastAsiaTheme="minorHAnsi" w:hAnsi="Consolas" w:cstheme="minorHAnsi"/>
-                <w:szCs w:val="18"/>
-              </w:rPr>
-              <w:t xml:space="preserve">  </w:t>
-            </w:r>
-          </w:p>
-          <w:p>
-            <w:pPr>
-              <w:autoSpaceDE w:val="0"/>
-              <w:autoSpaceDN w:val="0"/>
-              <w:adjustRightInd w:val="0"/>
-              <w:spacing w:after="0" w:line="240" w:lineRule="auto"/>
-              <w:jc w:val="both"/>
-              <w:rPr>
-                <w:rFonts w:ascii="Consolas" w:eastAsiaTheme="minorHAnsi" w:hAnsi="Consolas" w:cstheme="minorHAnsi"/>
-                <w:szCs w:val="18"/>
-              </w:rPr>
-            </w:pPr>
-            <w:r>
-              <w:rPr>
-                <w:rFonts w:ascii="Consolas" w:eastAsiaTheme="minorHAnsi" w:hAnsi="Consolas" w:cstheme="minorHAnsi"/>
-                <w:szCs w:val="18"/>
-              </w:rPr>
-              <w:t xml:space="preserve">  </w:t>
-            </w:r>
-            <w:proofErr w:type="spellStart"/>
-            <w:r>
-              <w:rPr>
-                <w:rFonts w:ascii="Consolas" w:eastAsiaTheme="minorHAnsi" w:hAnsi="Consolas" w:cstheme="minorHAnsi"/>
-                <w:szCs w:val="18"/>
-              </w:rPr>
-              <w:t>const</w:t>
-            </w:r>
-            <w:proofErr w:type="spellEnd"/>
-            <w:r>
-              <w:rPr>
-                <w:rFonts w:ascii="Consolas" w:eastAsiaTheme="minorHAnsi" w:hAnsi="Consolas" w:cstheme="minorHAnsi"/>
-                <w:szCs w:val="18"/>
-              </w:rPr>
-              <w:t xml:space="preserve"> </w:t>
-            </w:r>
-            <w:proofErr w:type="spellStart"/>
-            <w:r>
-              <w:rPr>
-                <w:rFonts w:ascii="Consolas" w:eastAsiaTheme="minorHAnsi" w:hAnsi="Consolas" w:cstheme="minorHAnsi"/>
-                <w:szCs w:val="18"/>
-              </w:rPr>
-              <w:t>returnedProm</w:t>
-            </w:r>
-            <w:proofErr w:type="spellEnd"/>
-            <w:r>
-              <w:rPr>
-                <w:rFonts w:ascii="Consolas" w:eastAsiaTheme="minorHAnsi" w:hAnsi="Consolas" w:cstheme="minorHAnsi"/>
-                <w:szCs w:val="18"/>
-              </w:rPr>
-              <w:t xml:space="preserve"> = </w:t>
-            </w:r>
-            <w:proofErr w:type="spellStart"/>
-            <w:proofErr w:type="gramStart"/>
-            <w:r>
-              <w:rPr>
-                <w:rFonts w:ascii="Consolas" w:eastAsiaTheme="minorHAnsi" w:hAnsi="Consolas" w:cstheme="minorHAnsi"/>
-                <w:szCs w:val="18"/>
-              </w:rPr>
-              <w:t>asyncFunc</w:t>
-            </w:r>
-            <w:proofErr w:type="spellEnd"/>
-            <w:r>
-              <w:rPr>
-                <w:rFonts w:ascii="Consolas" w:eastAsiaTheme="minorHAnsi" w:hAnsi="Consolas" w:cstheme="minorHAnsi"/>
-                <w:szCs w:val="18"/>
-              </w:rPr>
-              <w:t>(</w:t>
-            </w:r>
-            <w:proofErr w:type="gramEnd"/>
-            <w:r>
-              <w:rPr>
-                <w:rFonts w:ascii="Consolas" w:eastAsiaTheme="minorHAnsi" w:hAnsi="Consolas" w:cstheme="minorHAnsi"/>
-                <w:szCs w:val="18"/>
-              </w:rPr>
-              <w:t>); //  la función asíncrona retorna una promesa.</w:t>
-            </w:r>
-          </w:p>
-          <w:p>
-            <w:pPr>
-              <w:autoSpaceDE w:val="0"/>
-              <w:autoSpaceDN w:val="0"/>
-              <w:adjustRightInd w:val="0"/>
-              <w:spacing w:after="0" w:line="240" w:lineRule="auto"/>
-              <w:jc w:val="both"/>
-              <w:rPr>
-                <w:rFonts w:ascii="Consolas" w:eastAsiaTheme="minorHAnsi" w:hAnsi="Consolas" w:cstheme="minorHAnsi"/>
-                <w:szCs w:val="18"/>
-              </w:rPr>
-            </w:pPr>
-          </w:p>
-          <w:p>
-            <w:pPr>
-              <w:autoSpaceDE w:val="0"/>
-              <w:autoSpaceDN w:val="0"/>
-              <w:adjustRightInd w:val="0"/>
-              <w:spacing w:after="0" w:line="240" w:lineRule="auto"/>
-              <w:jc w:val="both"/>
-              <w:rPr>
-                <w:rFonts w:ascii="Consolas" w:eastAsiaTheme="minorHAnsi" w:hAnsi="Consolas" w:cstheme="minorHAnsi"/>
-                <w:szCs w:val="18"/>
-              </w:rPr>
-            </w:pPr>
-            <w:r>
-              <w:rPr>
-                <w:rFonts w:ascii="Consolas" w:eastAsiaTheme="minorHAnsi" w:hAnsi="Consolas" w:cstheme="minorHAnsi"/>
-                <w:szCs w:val="18"/>
-              </w:rPr>
-              <w:t xml:space="preserve">  </w:t>
-            </w:r>
-            <w:proofErr w:type="spellStart"/>
-            <w:r>
-              <w:rPr>
-                <w:rFonts w:ascii="Consolas" w:eastAsiaTheme="minorHAnsi" w:hAnsi="Consolas" w:cstheme="minorHAnsi"/>
-                <w:szCs w:val="18"/>
-              </w:rPr>
-              <w:t>returnedProm.then</w:t>
-            </w:r>
-            <w:proofErr w:type="spellEnd"/>
-            <w:r>
-              <w:rPr>
-                <w:rFonts w:ascii="Consolas" w:eastAsiaTheme="minorHAnsi" w:hAnsi="Consolas" w:cstheme="minorHAnsi"/>
-                <w:szCs w:val="18"/>
-              </w:rPr>
-              <w:t xml:space="preserve">((x) =&gt; </w:t>
-            </w:r>
-            <w:proofErr w:type="gramStart"/>
-            <w:r>
-              <w:rPr>
-                <w:rFonts w:ascii="Consolas" w:eastAsiaTheme="minorHAnsi" w:hAnsi="Consolas" w:cstheme="minorHAnsi"/>
-                <w:szCs w:val="18"/>
-              </w:rPr>
-              <w:t>console.log(</w:t>
-            </w:r>
-            <w:proofErr w:type="gramEnd"/>
-            <w:r>
-              <w:rPr>
-                <w:rFonts w:ascii="Consolas" w:eastAsiaTheme="minorHAnsi" w:hAnsi="Consolas" w:cstheme="minorHAnsi"/>
-                <w:szCs w:val="18"/>
-              </w:rPr>
-              <w:t>`Fin en ${x*1000} ms`));</w:t>
-            </w:r>
-          </w:p>
-          <w:p>
-            <w:pPr>
-              <w:autoSpaceDE w:val="0"/>
-              <w:autoSpaceDN w:val="0"/>
-              <w:adjustRightInd w:val="0"/>
-              <w:jc w:val="both"/>
-              <w:rPr>
-                <w:rFonts w:ascii="Consolas" w:eastAsiaTheme="minorHAnsi" w:hAnsi="Consolas" w:cstheme="minorHAnsi"/>
-                <w:szCs w:val="18"/>
-              </w:rPr>
-            </w:pPr>
-            <w:r>
-              <w:rPr>
-                <w:rFonts w:ascii="Consolas" w:eastAsiaTheme="minorHAnsi" w:hAnsi="Consolas" w:cstheme="minorHAnsi"/>
-                <w:szCs w:val="18"/>
-              </w:rPr>
-              <w:t xml:space="preserve">  // La promesa es cumplida con el valor retornado desde la función asíncrona,</w:t>
-            </w:r>
-          </w:p>
-          <w:p>
-            <w:pPr>
-              <w:autoSpaceDE w:val="0"/>
-              <w:autoSpaceDN w:val="0"/>
-              <w:adjustRightInd w:val="0"/>
-              <w:jc w:val="both"/>
-              <w:rPr>
-                <w:rFonts w:ascii="Consolas" w:eastAsiaTheme="minorHAnsi" w:hAnsi="Consolas" w:cstheme="minorHAnsi"/>
-                <w:szCs w:val="18"/>
-              </w:rPr>
-            </w:pPr>
-            <w:r>
-              <w:rPr>
-                <w:rFonts w:ascii="Consolas" w:eastAsiaTheme="minorHAnsi" w:hAnsi="Consolas" w:cstheme="minorHAnsi"/>
-                <w:szCs w:val="18"/>
-              </w:rPr>
-              <w:t xml:space="preserve">  //</w:t>
-            </w:r>
-            <w:r>
-              <w:rPr>
-                <w:rFonts w:ascii="Consolas" w:eastAsiaTheme="minorHAnsi" w:hAnsi="Consolas" w:cstheme="minorHAnsi"/>
-                <w:szCs w:val="18"/>
-              </w:rPr>
-              <w:t xml:space="preserve"> </w:t>
-            </w:r>
-            <w:r>
-              <w:rPr>
-                <w:rFonts w:ascii="Consolas" w:eastAsiaTheme="minorHAnsi" w:hAnsi="Consolas" w:cstheme="minorHAnsi"/>
-                <w:szCs w:val="18"/>
-              </w:rPr>
-              <w:t>entonces</w:t>
-            </w:r>
-            <w:r>
-              <w:rPr>
-                <w:rFonts w:ascii="Consolas" w:eastAsiaTheme="minorHAnsi" w:hAnsi="Consolas" w:cstheme="minorHAnsi"/>
-                <w:szCs w:val="18"/>
-              </w:rPr>
-              <w:t xml:space="preserve"> esta línea despliega los </w:t>
-            </w:r>
-            <w:proofErr w:type="gramStart"/>
-            <w:r>
-              <w:rPr>
-                <w:rFonts w:ascii="Consolas" w:eastAsiaTheme="minorHAnsi" w:hAnsi="Consolas" w:cstheme="minorHAnsi"/>
-                <w:szCs w:val="18"/>
-              </w:rPr>
-              <w:t>mili segundos</w:t>
-            </w:r>
-            <w:proofErr w:type="gramEnd"/>
-            <w:r>
-              <w:rPr>
-                <w:rFonts w:ascii="Consolas" w:eastAsiaTheme="minorHAnsi" w:hAnsi="Consolas" w:cstheme="minorHAnsi"/>
-                <w:szCs w:val="18"/>
-              </w:rPr>
-              <w:t xml:space="preserve"> </w:t>
-            </w:r>
-            <w:r>
-              <w:rPr>
-                <w:rFonts w:ascii="Consolas" w:eastAsiaTheme="minorHAnsi" w:hAnsi="Consolas" w:cstheme="minorHAnsi"/>
-                <w:szCs w:val="18"/>
-              </w:rPr>
-              <w:t>que la función tardó en</w:t>
-            </w:r>
-          </w:p>
-          <w:p>
-            <w:pPr>
-              <w:autoSpaceDE w:val="0"/>
-              <w:autoSpaceDN w:val="0"/>
-              <w:adjustRightInd w:val="0"/>
-              <w:spacing w:after="0" w:line="240" w:lineRule="auto"/>
-              <w:jc w:val="both"/>
-              <w:rPr>
-                <w:rFonts w:ascii="Consolas" w:eastAsiaTheme="minorHAnsi" w:hAnsi="Consolas" w:cstheme="minorHAnsi"/>
-                <w:szCs w:val="18"/>
-              </w:rPr>
-            </w:pPr>
-            <w:r>
-              <w:rPr>
-                <w:rFonts w:ascii="Consolas" w:eastAsiaTheme="minorHAnsi" w:hAnsi="Consolas" w:cstheme="minorHAnsi"/>
-                <w:szCs w:val="18"/>
-              </w:rPr>
-              <w:t xml:space="preserve">  //</w:t>
-            </w:r>
-            <w:r>
-              <w:rPr>
-                <w:rFonts w:ascii="Consolas" w:eastAsiaTheme="minorHAnsi" w:hAnsi="Consolas" w:cstheme="minorHAnsi"/>
-                <w:szCs w:val="18"/>
-              </w:rPr>
-              <w:t xml:space="preserve"> cumplir su promesa.</w:t>
-            </w:r>
-          </w:p>
-          <w:p>
-            <w:pPr>
-              <w:autoSpaceDE w:val="0"/>
-              <w:autoSpaceDN w:val="0"/>
-              <w:adjustRightInd w:val="0"/>
-              <w:spacing w:after="0" w:line="240" w:lineRule="auto"/>
-              <w:jc w:val="both"/>
-              <w:rPr>
-                <w:rFonts w:ascii="Consolas" w:eastAsiaTheme="minorHAnsi" w:hAnsi="Consolas" w:cstheme="minorHAnsi"/>
-                <w:szCs w:val="18"/>
-              </w:rPr>
-            </w:pPr>
-          </w:p>
-          <w:p>
-            <w:pPr>
-              <w:autoSpaceDE w:val="0"/>
-              <w:autoSpaceDN w:val="0"/>
-              <w:adjustRightInd w:val="0"/>
-              <w:jc w:val="both"/>
-              <w:rPr>
-                <w:rFonts w:ascii="Consolas" w:eastAsiaTheme="minorHAnsi" w:hAnsi="Consolas" w:cstheme="minorHAnsi"/>
-                <w:szCs w:val="18"/>
-              </w:rPr>
-            </w:pPr>
-          </w:p>
-        </w:tc>
-      </w:tr>
-    </w:tbl>
-    <w:p>
-      <w:pPr>
-        <w:autoSpaceDE w:val="0"/>
-        <w:autoSpaceDN w:val="0"/>
-        <w:adjustRightInd w:val="0"/>
-        <w:jc w:val="both"/>
-        <w:rPr>
-          <w:rFonts w:eastAsiaTheme="minorHAnsi" w:cstheme="minorHAnsi"/>
-          <w:sz w:val="22"/>
-        </w:rPr>
-      </w:pPr>
-    </w:p>
-    <w:p>
-      <w:pPr>
-        <w:autoSpaceDE w:val="0"/>
-        <w:autoSpaceDN w:val="0"/>
-        <w:adjustRightInd w:val="0"/>
-        <w:jc w:val="both"/>
-        <w:rPr>
-          <w:rFonts w:eastAsiaTheme="minorHAnsi" w:cstheme="minorHAnsi"/>
-          <w:sz w:val="22"/>
-        </w:rPr>
-      </w:pPr>
-      <w:r>
-        <w:rPr>
-          <w:rFonts w:eastAsiaTheme="minorHAnsi" w:cstheme="minorHAnsi"/>
-          <w:sz w:val="22"/>
-        </w:rPr>
-        <w:t>El resultado de la ejecución del código es el siguiente.</w:t>
-      </w:r>
-    </w:p>
-    <w:p>
-      <w:pPr>
-        <w:autoSpaceDE w:val="0"/>
-        <w:autoSpaceDN w:val="0"/>
-        <w:adjustRightInd w:val="0"/>
-        <w:jc w:val="both"/>
-        <w:rPr>
-          <w:rFonts w:eastAsiaTheme="minorHAnsi" w:cstheme="minorHAnsi"/>
-          <w:sz w:val="22"/>
-        </w:rPr>
-      </w:pPr>
-      <w:r>
-        <w:rPr>
-          <w:rFonts w:eastAsiaTheme="minorHAnsi" w:cstheme="minorHAnsi"/>
-          <w:sz w:val="22"/>
-        </w:rPr>
-        <w:drawing>
-          <wp:anchor distT="0" distB="0" distL="114300" distR="114300" simplePos="0" relativeHeight="251761152" behindDoc="0" locked="0" layoutInCell="1" allowOverlap="1" wp14:anchorId="242CC5FC" wp14:editId="7929FDCC">
-            <wp:simplePos x="0" y="0"/>
-            <wp:positionH relativeFrom="column">
-              <wp:posOffset>-3810</wp:posOffset>
-            </wp:positionH>
-            <wp:positionV relativeFrom="paragraph">
-              <wp:posOffset>4445</wp:posOffset>
-            </wp:positionV>
-            <wp:extent cx="3990975" cy="982393"/>
-            <wp:effectExtent l="0" t="0" r="0" b="8255"/>
-            <wp:wrapTopAndBottom/>
-            <wp:docPr id="580957945" name="Imagen 1" descr="Imagen que contiene Interfaz de usuario gráfica&#10;&#10;Descripción generada automáticamente"/>
-            <wp:cNvGraphicFramePr>
-              <a:graphicFrameLocks xmlns:a="http://schemas.openxmlformats.org/drawingml/2006/main" noChangeAspect="1"/>
-            </wp:cNvGraphicFramePr>
-            <a:graphic xmlns:a="http://schemas.openxmlformats.org/drawingml/2006/main">
-              <a:graphicData uri="http://schemas.openxmlformats.org/drawingml/2006/picture">
-                <pic:pic xmlns:pic="http://schemas.openxmlformats.org/drawingml/2006/picture">
-                  <pic:nvPicPr>
-                    <pic:cNvPr id="580957945" name="Imagen 1" descr="Imagen que contiene Interfaz de usuario gráfica&#10;&#10;Descripción generada automáticamente"/>
-                    <pic:cNvPicPr/>
-                  </pic:nvPicPr>
-                  <pic:blipFill>
-                    <a:blip r:embed="rId21">
-                      <a:extLst>
-                        <a:ext uri="{28A0092B-C50C-407E-A947-70E740481C1C}">
-                          <a14:useLocalDpi xmlns:a14="http://schemas.microsoft.com/office/drawing/2010/main" val="0"/>
-                        </a:ext>
-                      </a:extLst>
-                    </a:blip>
-                    <a:stretch>
-                      <a:fillRect/>
-                    </a:stretch>
-                  </pic:blipFill>
-                  <pic:spPr>
-                    <a:xfrm>
-                      <a:off x="0" y="0"/>
-                      <a:ext cx="3990975" cy="982393"/>
-                    </a:xfrm>
-                    <a:prstGeom prst="rect">
-                      <a:avLst/>
-                    </a:prstGeom>
-                  </pic:spPr>
-                </pic:pic>
-              </a:graphicData>
-            </a:graphic>
-          </wp:anchor>
-        </w:drawing>
-      </w:r>
-    </w:p>
-    <w:p>
-      <w:pPr>
-        <w:autoSpaceDE w:val="0"/>
-        <w:autoSpaceDN w:val="0"/>
-        <w:adjustRightInd w:val="0"/>
-        <w:jc w:val="both"/>
-        <w:rPr>
-          <w:rFonts w:eastAsiaTheme="minorHAnsi" w:cstheme="minorHAnsi"/>
-          <w:sz w:val="22"/>
-        </w:rPr>
-      </w:pPr>
-      <w:r>
-        <w:rPr>
-          <w:rFonts w:eastAsiaTheme="minorHAnsi" w:cstheme="minorHAnsi"/>
-          <w:sz w:val="22"/>
-        </w:rPr>
-        <w:t xml:space="preserve">Podemos ver que, aunque la llamada a la función </w:t>
-      </w:r>
-      <w:proofErr w:type="spellStart"/>
-      <w:r>
-        <w:rPr>
-          <w:rFonts w:eastAsiaTheme="minorHAnsi" w:cstheme="minorHAnsi"/>
-          <w:sz w:val="22"/>
-        </w:rPr>
-        <w:t>makePromise</w:t>
-      </w:r>
-      <w:proofErr w:type="spellEnd"/>
-      <w:r>
-        <w:rPr>
-          <w:rFonts w:eastAsiaTheme="minorHAnsi" w:cstheme="minorHAnsi"/>
-          <w:sz w:val="22"/>
-        </w:rPr>
-        <w:t>(x) se encuentra en el código antes que el console.log('inicio'),</w:t>
-      </w:r>
-      <w:r>
-        <w:rPr>
-          <w:rFonts w:eastAsiaTheme="minorHAnsi" w:cstheme="minorHAnsi"/>
-          <w:sz w:val="22"/>
-        </w:rPr>
-        <w:t xml:space="preserve"> </w:t>
-      </w:r>
-      <w:r>
-        <w:rPr>
-          <w:rFonts w:eastAsiaTheme="minorHAnsi" w:cstheme="minorHAnsi"/>
-          <w:sz w:val="22"/>
-        </w:rPr>
-        <w:t xml:space="preserve">este console.log se despliega antes que el </w:t>
-      </w:r>
-      <w:proofErr w:type="gramStart"/>
-      <w:r>
-        <w:rPr>
-          <w:rFonts w:eastAsiaTheme="minorHAnsi" w:cstheme="minorHAnsi"/>
-          <w:sz w:val="22"/>
-        </w:rPr>
-        <w:t>console.log(</w:t>
-      </w:r>
-      <w:proofErr w:type="gramEnd"/>
-      <w:r>
-        <w:rPr>
-          <w:rFonts w:eastAsiaTheme="minorHAnsi" w:cstheme="minorHAnsi"/>
-          <w:sz w:val="22"/>
-        </w:rPr>
-        <w:t>`Fin en ${x*1000} ms`) el cual es ejecutado al cumplirse la promesa.</w:t>
-      </w:r>
-      <w:r>
-        <w:rPr>
-          <w:rFonts w:eastAsiaTheme="minorHAnsi" w:cstheme="minorHAnsi"/>
-          <w:sz w:val="22"/>
-        </w:rPr>
-        <w:t xml:space="preserve"> De esta manera la función asíncrona no bloquea la ejecución del programa.</w:t>
-      </w:r>
-    </w:p>
-    <w:p>
-      <w:pPr>
-        <w:autoSpaceDE w:val="0"/>
-        <w:autoSpaceDN w:val="0"/>
-        <w:adjustRightInd w:val="0"/>
-        <w:jc w:val="both"/>
-        <w:rPr>
-          <w:rFonts w:eastAsiaTheme="minorHAnsi" w:cstheme="minorHAnsi"/>
-          <w:sz w:val="22"/>
-        </w:rPr>
-      </w:pPr>
-      <w:r>
-        <w:rPr>
-          <w:rFonts w:eastAsiaTheme="minorHAnsi" w:cstheme="minorHAnsi"/>
-          <w:sz w:val="22"/>
-        </w:rPr>
-        <w:t xml:space="preserve">El evento </w:t>
-      </w:r>
-      <w:proofErr w:type="spellStart"/>
-      <w:r>
-        <w:rPr>
-          <w:rFonts w:eastAsiaTheme="minorHAnsi" w:cstheme="minorHAnsi"/>
-          <w:sz w:val="22"/>
-        </w:rPr>
-        <w:t>loop</w:t>
-      </w:r>
-      <w:proofErr w:type="spellEnd"/>
-      <w:r>
-        <w:rPr>
-          <w:rFonts w:eastAsiaTheme="minorHAnsi" w:cstheme="minorHAnsi"/>
-          <w:sz w:val="22"/>
-        </w:rPr>
-        <w:t xml:space="preserve"> es el encargado </w:t>
-      </w:r>
-      <w:r>
-        <w:rPr>
-          <w:rFonts w:eastAsiaTheme="minorHAnsi" w:cstheme="minorHAnsi"/>
-          <w:sz w:val="22"/>
-        </w:rPr>
-        <w:t xml:space="preserve">de coordinar la ejecución de los eventos, incluyendo el renderizado de la página Web </w:t>
-      </w:r>
-      <w:r>
-        <w:rPr>
-          <w:rFonts w:eastAsiaTheme="minorHAnsi" w:cstheme="minorHAnsi"/>
-          <w:sz w:val="22"/>
-        </w:rPr>
-        <w:t>y las colas de tareas de los eventos.</w:t>
-      </w:r>
-    </w:p>
-    <w:p>
-      <w:pPr>
-        <w:autoSpaceDE w:val="0"/>
-        <w:autoSpaceDN w:val="0"/>
-        <w:adjustRightInd w:val="0"/>
-        <w:jc w:val="both"/>
-        <w:rPr>
-          <w:rFonts w:eastAsiaTheme="minorHAnsi" w:cstheme="minorHAnsi"/>
-          <w:sz w:val="22"/>
-        </w:rPr>
-      </w:pPr>
-    </w:p>
-    <w:p>
-      <w:pPr>
-        <w:pStyle w:val="Ttulo1"/>
-        <w:rPr>
-          <w:b/>
-          <w:bCs/>
-        </w:rPr>
-      </w:pPr>
-      <w:bookmarkStart w:id="8" w:name="_Toc153594854"/>
+        </w:rPr>
+      </w:pPr>
+      <w:bookmarkStart w:id="8" w:name="_Toc155182784"/>
       <w:r>
         <w:rPr>
           <w:b/>
@@ -5199,6 +5233,50 @@
         <w:autoSpaceDE w:val="0"/>
         <w:autoSpaceDN w:val="0"/>
         <w:adjustRightInd w:val="0"/>
+        <w:jc w:val="both"/>
+        <w:rPr>
+          <w:rFonts w:eastAsiaTheme="minorHAnsi" w:cstheme="minorHAnsi"/>
+          <w:sz w:val="22"/>
+        </w:rPr>
+      </w:pPr>
+      <w:r>
+        <w:rPr>
+          <w:rFonts w:eastAsiaTheme="minorHAnsi" w:cstheme="minorHAnsi"/>
+          <w:sz w:val="22"/>
+        </w:rPr>
+        <w:t xml:space="preserve">Se cuenta con dos módulos, </w:t>
+      </w:r>
+      <w:r>
+        <w:rPr>
+          <w:rFonts w:eastAsiaTheme="minorHAnsi" w:cstheme="minorHAnsi"/>
+          <w:sz w:val="22"/>
+        </w:rPr>
+        <w:t xml:space="preserve">uno para el servidor y otro para </w:t>
+      </w:r>
+      <w:r>
+        <w:rPr>
+          <w:rFonts w:eastAsiaTheme="minorHAnsi" w:cstheme="minorHAnsi"/>
+          <w:sz w:val="22"/>
+        </w:rPr>
+        <w:t>las operaciones de base de datos (CRUD)</w:t>
+      </w:r>
+    </w:p>
+    <w:p>
+      <w:pPr>
+        <w:autoSpaceDE w:val="0"/>
+        <w:autoSpaceDN w:val="0"/>
+        <w:adjustRightInd w:val="0"/>
+        <w:rPr>
+          <w:rFonts w:eastAsiaTheme="minorHAnsi" w:cstheme="minorHAnsi"/>
+          <w:sz w:val="22"/>
+        </w:rPr>
+      </w:pPr>
+    </w:p>
+    <w:p>
+      <w:pPr>
+        <w:autoSpaceDE w:val="0"/>
+        <w:autoSpaceDN w:val="0"/>
+        <w:adjustRightInd w:val="0"/>
         <w:rPr>
           <w:rFonts w:eastAsiaTheme="minorHAnsi" w:cstheme="minorHAnsi"/>
           <w:b/>
@@ -5206,54 +5284,390 @@
           <w:sz w:val="22"/>
         </w:rPr>
       </w:pPr>
-    </w:p>
-    <w:p>
-      <w:pPr>
-        <w:autoSpaceDE w:val="0"/>
-        <w:autoSpaceDN w:val="0"/>
-        <w:adjustRightInd w:val="0"/>
+      <w:r>
         <w:rPr>
           <w:rFonts w:eastAsiaTheme="minorHAnsi" w:cstheme="minorHAnsi"/>
           <w:b/>
           <w:bCs/>
           <w:sz w:val="22"/>
         </w:rPr>
-      </w:pPr>
+        <w:t>Manejo de rutas y peticiones HTTP con Express</w:t>
+      </w:r>
     </w:p>
     <w:p>
       <w:pPr>
         <w:autoSpaceDE w:val="0"/>
         <w:autoSpaceDN w:val="0"/>
         <w:adjustRightInd w:val="0"/>
+        <w:rPr>
+          <w:rFonts w:eastAsiaTheme="minorHAnsi" w:cstheme="minorHAnsi"/>
+          <w:sz w:val="22"/>
+        </w:rPr>
+      </w:pPr>
+    </w:p>
+    <w:p>
+      <w:pPr>
+        <w:autoSpaceDE w:val="0"/>
+        <w:autoSpaceDN w:val="0"/>
+        <w:adjustRightInd w:val="0"/>
+        <w:rPr>
+          <w:rFonts w:eastAsiaTheme="minorHAnsi" w:cstheme="minorHAnsi"/>
+          <w:sz w:val="22"/>
+        </w:rPr>
+      </w:pPr>
+      <w:r>
+        <w:rPr>
+          <w:rFonts w:eastAsiaTheme="minorHAnsi" w:cstheme="minorHAnsi"/>
+          <w:sz w:val="22"/>
+        </w:rPr>
+        <w:t>Se manejan las siguientes rutas:</w:t>
+      </w:r>
+    </w:p>
+    <w:tbl>
+      <w:tblPr>
+        <w:tblStyle w:val="Tablaconcuadrcula"/>
+        <w:tblW w:w="0" w:type="auto"/>
+        <w:tblLook w:val="04A0" w:firstRow="1" w:lastRow="0" w:firstColumn="1" w:lastColumn="0" w:noHBand="0" w:noVBand="1"/>
+      </w:tblPr>
+      <w:tblGrid>
+        <w:gridCol w:w="8828"/>
+      </w:tblGrid>
+      <w:tr>
+        <w:tc>
+          <w:tcPr>
+            <w:tcW w:w="8828" w:type="dxa"/>
+            <w:shd w:val="clear" w:color="auto" w:fill="D9D9D9" w:themeFill="background1" w:themeFillShade="D9"/>
+          </w:tcPr>
+          <w:p>
+            <w:pPr>
+              <w:spacing w:after="0" w:line="240" w:lineRule="auto"/>
+              <w:rPr>
+                <w:rFonts w:eastAsiaTheme="minorHAnsi" w:cstheme="minorHAnsi"/>
+                <w:sz w:val="22"/>
+                <w:lang w:val="en-US"/>
+              </w:rPr>
+            </w:pPr>
+            <w:r>
+              <w:rPr>
+                <w:rFonts w:eastAsiaTheme="minorHAnsi" w:cstheme="minorHAnsi"/>
+                <w:sz w:val="22"/>
+                <w:lang w:val="en-US"/>
+              </w:rPr>
+              <w:t>const express = require('express')</w:t>
+            </w:r>
+          </w:p>
+          <w:p>
+            <w:pPr>
+              <w:spacing w:after="0" w:line="240" w:lineRule="auto"/>
+              <w:rPr>
+                <w:rFonts w:eastAsiaTheme="minorHAnsi" w:cstheme="minorHAnsi"/>
+                <w:sz w:val="22"/>
+                <w:lang w:val="en-US"/>
+              </w:rPr>
+            </w:pPr>
+          </w:p>
+          <w:p>
+            <w:pPr>
+              <w:spacing w:after="0" w:line="240" w:lineRule="auto"/>
+              <w:rPr>
+                <w:rFonts w:eastAsiaTheme="minorHAnsi" w:cstheme="minorHAnsi"/>
+                <w:sz w:val="22"/>
+                <w:lang w:val="en-US"/>
+              </w:rPr>
+            </w:pPr>
+            <w:r>
+              <w:rPr>
+                <w:rFonts w:eastAsiaTheme="minorHAnsi" w:cstheme="minorHAnsi"/>
+                <w:sz w:val="22"/>
+                <w:lang w:val="en-US"/>
+              </w:rPr>
+              <w:t>// Create a new instance of express</w:t>
+            </w:r>
+          </w:p>
+          <w:p>
+            <w:pPr>
+              <w:spacing w:after="0" w:line="240" w:lineRule="auto"/>
+              <w:rPr>
+                <w:rFonts w:eastAsiaTheme="minorHAnsi" w:cstheme="minorHAnsi"/>
+                <w:sz w:val="22"/>
+                <w:lang w:val="en-US"/>
+              </w:rPr>
+            </w:pPr>
+            <w:r>
+              <w:rPr>
+                <w:rFonts w:eastAsiaTheme="minorHAnsi" w:cstheme="minorHAnsi"/>
+                <w:sz w:val="22"/>
+                <w:lang w:val="en-US"/>
+              </w:rPr>
+              <w:t xml:space="preserve">const app = </w:t>
+            </w:r>
+            <w:proofErr w:type="gramStart"/>
+            <w:r>
+              <w:rPr>
+                <w:rFonts w:eastAsiaTheme="minorHAnsi" w:cstheme="minorHAnsi"/>
+                <w:sz w:val="22"/>
+                <w:lang w:val="en-US"/>
+              </w:rPr>
+              <w:t>express(</w:t>
+            </w:r>
+            <w:proofErr w:type="gramEnd"/>
+            <w:r>
+              <w:rPr>
+                <w:rFonts w:eastAsiaTheme="minorHAnsi" w:cstheme="minorHAnsi"/>
+                <w:sz w:val="22"/>
+                <w:lang w:val="en-US"/>
+              </w:rPr>
+              <w:t>)</w:t>
+            </w:r>
+          </w:p>
+          <w:p>
+            <w:pPr>
+              <w:spacing w:after="0" w:line="240" w:lineRule="auto"/>
+              <w:rPr>
+                <w:rFonts w:eastAsiaTheme="minorHAnsi" w:cstheme="minorHAnsi"/>
+                <w:sz w:val="22"/>
+                <w:lang w:val="en-US"/>
+              </w:rPr>
+            </w:pPr>
+          </w:p>
+          <w:p>
+            <w:pPr>
+              <w:spacing w:after="0" w:line="240" w:lineRule="auto"/>
+              <w:rPr>
+                <w:rFonts w:eastAsiaTheme="minorHAnsi" w:cstheme="minorHAnsi"/>
+                <w:sz w:val="22"/>
+                <w:lang w:val="en-US"/>
+              </w:rPr>
+            </w:pPr>
+            <w:r>
+              <w:rPr>
+                <w:rFonts w:eastAsiaTheme="minorHAnsi" w:cstheme="minorHAnsi"/>
+                <w:sz w:val="22"/>
+                <w:lang w:val="en-US"/>
+              </w:rPr>
+              <w:t>// parsing the incoming data</w:t>
+            </w:r>
+          </w:p>
+          <w:p>
+            <w:pPr>
+              <w:spacing w:after="0" w:line="240" w:lineRule="auto"/>
+              <w:rPr>
+                <w:rFonts w:eastAsiaTheme="minorHAnsi" w:cstheme="minorHAnsi"/>
+                <w:sz w:val="22"/>
+                <w:lang w:val="en-US"/>
+              </w:rPr>
+            </w:pPr>
+            <w:proofErr w:type="spellStart"/>
+            <w:r>
+              <w:rPr>
+                <w:rFonts w:eastAsiaTheme="minorHAnsi" w:cstheme="minorHAnsi"/>
+                <w:sz w:val="22"/>
+                <w:lang w:val="en-US"/>
+              </w:rPr>
+              <w:t>app.use</w:t>
+            </w:r>
+            <w:proofErr w:type="spellEnd"/>
+            <w:r>
+              <w:rPr>
+                <w:rFonts w:eastAsiaTheme="minorHAnsi" w:cstheme="minorHAnsi"/>
+                <w:sz w:val="22"/>
+                <w:lang w:val="en-US"/>
+              </w:rPr>
+              <w:t>(</w:t>
+            </w:r>
+            <w:proofErr w:type="spellStart"/>
+            <w:proofErr w:type="gramStart"/>
+            <w:r>
+              <w:rPr>
+                <w:rFonts w:eastAsiaTheme="minorHAnsi" w:cstheme="minorHAnsi"/>
+                <w:sz w:val="22"/>
+                <w:lang w:val="en-US"/>
+              </w:rPr>
+              <w:t>express.json</w:t>
+            </w:r>
+            <w:proofErr w:type="spellEnd"/>
+            <w:proofErr w:type="gramEnd"/>
+            <w:r>
+              <w:rPr>
+                <w:rFonts w:eastAsiaTheme="minorHAnsi" w:cstheme="minorHAnsi"/>
+                <w:sz w:val="22"/>
+                <w:lang w:val="en-US"/>
+              </w:rPr>
+              <w:t>());</w:t>
+            </w:r>
+          </w:p>
+          <w:p>
+            <w:pPr>
+              <w:rPr>
+                <w:rFonts w:eastAsiaTheme="minorHAnsi" w:cstheme="minorHAnsi"/>
+                <w:sz w:val="22"/>
+                <w:lang w:val="en-US"/>
+              </w:rPr>
+            </w:pPr>
+            <w:proofErr w:type="spellStart"/>
+            <w:proofErr w:type="gramStart"/>
+            <w:r>
+              <w:rPr>
+                <w:rFonts w:eastAsiaTheme="minorHAnsi" w:cstheme="minorHAnsi"/>
+                <w:sz w:val="22"/>
+                <w:lang w:val="en-US"/>
+              </w:rPr>
+              <w:t>app.use</w:t>
+            </w:r>
+            <w:proofErr w:type="spellEnd"/>
+            <w:r>
+              <w:rPr>
+                <w:rFonts w:eastAsiaTheme="minorHAnsi" w:cstheme="minorHAnsi"/>
+                <w:sz w:val="22"/>
+                <w:lang w:val="en-US"/>
+              </w:rPr>
+              <w:t>(</w:t>
+            </w:r>
+            <w:proofErr w:type="spellStart"/>
+            <w:proofErr w:type="gramEnd"/>
+            <w:r>
+              <w:rPr>
+                <w:rFonts w:eastAsiaTheme="minorHAnsi" w:cstheme="minorHAnsi"/>
+                <w:sz w:val="22"/>
+                <w:lang w:val="en-US"/>
+              </w:rPr>
+              <w:t>express.urlencoded</w:t>
+            </w:r>
+            <w:proofErr w:type="spellEnd"/>
+            <w:r>
+              <w:rPr>
+                <w:rFonts w:eastAsiaTheme="minorHAnsi" w:cstheme="minorHAnsi"/>
+                <w:sz w:val="22"/>
+                <w:lang w:val="en-US"/>
+              </w:rPr>
+              <w:t>({ extended: true }));</w:t>
+            </w:r>
+          </w:p>
+          <w:p>
+            <w:pPr>
+              <w:rPr>
+                <w:rFonts w:eastAsiaTheme="minorHAnsi" w:cstheme="minorHAnsi"/>
+                <w:sz w:val="22"/>
+                <w:lang w:val="en-US"/>
+              </w:rPr>
+            </w:pPr>
+          </w:p>
+          <w:p>
+            <w:pPr>
+              <w:rPr>
+                <w:rFonts w:eastAsiaTheme="minorHAnsi" w:cstheme="minorHAnsi"/>
+                <w:sz w:val="22"/>
+                <w:lang w:val="en-US"/>
+              </w:rPr>
+            </w:pPr>
+            <w:proofErr w:type="spellStart"/>
+            <w:proofErr w:type="gramStart"/>
+            <w:r>
+              <w:rPr>
+                <w:rFonts w:eastAsiaTheme="minorHAnsi" w:cstheme="minorHAnsi"/>
+                <w:sz w:val="22"/>
+                <w:lang w:val="en-US"/>
+              </w:rPr>
+              <w:t>app.get</w:t>
+            </w:r>
+            <w:proofErr w:type="spellEnd"/>
+            <w:r>
+              <w:rPr>
+                <w:rFonts w:eastAsiaTheme="minorHAnsi" w:cstheme="minorHAnsi"/>
+                <w:sz w:val="22"/>
+                <w:lang w:val="en-US"/>
+              </w:rPr>
+              <w:t>(</w:t>
+            </w:r>
+            <w:proofErr w:type="gramEnd"/>
+            <w:r>
+              <w:rPr>
+                <w:rFonts w:eastAsiaTheme="minorHAnsi" w:cstheme="minorHAnsi"/>
+                <w:sz w:val="22"/>
+                <w:lang w:val="en-US"/>
+              </w:rPr>
+              <w:t>'/login', function (req, res) {</w:t>
+            </w:r>
+            <w:r>
+              <w:rPr>
+                <w:rFonts w:eastAsiaTheme="minorHAnsi" w:cstheme="minorHAnsi"/>
+                <w:sz w:val="22"/>
+                <w:lang w:val="en-US"/>
+              </w:rPr>
+              <w:t xml:space="preserve"> </w:t>
+            </w:r>
+            <w:r>
+              <w:rPr>
+                <w:rFonts w:eastAsiaTheme="minorHAnsi" w:cstheme="minorHAnsi"/>
+                <w:sz w:val="22"/>
+                <w:lang w:val="en-US"/>
+              </w:rPr>
+              <w:t>…  });</w:t>
+            </w:r>
+          </w:p>
+          <w:p>
+            <w:pPr>
+              <w:rPr>
+                <w:rFonts w:eastAsiaTheme="minorHAnsi" w:cstheme="minorHAnsi"/>
+                <w:sz w:val="22"/>
+                <w:lang w:val="en-US"/>
+              </w:rPr>
+            </w:pPr>
+          </w:p>
+          <w:p>
+            <w:pPr>
+              <w:rPr>
+                <w:rFonts w:eastAsiaTheme="minorHAnsi" w:cstheme="minorHAnsi"/>
+                <w:sz w:val="22"/>
+                <w:u w:val="single"/>
+                <w:lang w:val="en-US"/>
+              </w:rPr>
+            </w:pPr>
+          </w:p>
+          <w:p>
+            <w:pPr>
+              <w:rPr>
+                <w:rFonts w:eastAsiaTheme="minorHAnsi" w:cstheme="minorHAnsi"/>
+                <w:sz w:val="22"/>
+                <w:lang w:val="en-US"/>
+              </w:rPr>
+            </w:pPr>
+          </w:p>
+        </w:tc>
+      </w:tr>
+    </w:tbl>
+    <w:p>
+      <w:pPr>
         <w:rPr>
           <w:rFonts w:eastAsiaTheme="minorHAnsi" w:cstheme="minorHAnsi"/>
           <w:b/>
           <w:bCs/>
           <w:sz w:val="22"/>
+          <w:lang w:val="en-US"/>
         </w:rPr>
       </w:pPr>
     </w:p>
     <w:p>
       <w:pPr>
-        <w:autoSpaceDE w:val="0"/>
-        <w:autoSpaceDN w:val="0"/>
-        <w:adjustRightInd w:val="0"/>
         <w:rPr>
           <w:rFonts w:eastAsiaTheme="minorHAnsi" w:cstheme="minorHAnsi"/>
           <w:b/>
           <w:bCs/>
           <w:sz w:val="22"/>
-        </w:rPr>
-      </w:pPr>
-      <w:r>
+          <w:lang w:val="en-US"/>
+        </w:rPr>
+      </w:pPr>
+    </w:p>
+    <w:p>
+      <w:pPr>
         <w:rPr>
           <w:rFonts w:eastAsiaTheme="minorHAnsi" w:cstheme="minorHAnsi"/>
           <w:b/>
           <w:bCs/>
           <w:sz w:val="22"/>
-        </w:rPr>
-        <w:t>Manejo de rutas y peticiones HTTP con Express</w:t>
-      </w:r>
+          <w:lang w:val="en-US"/>
+        </w:rPr>
+      </w:pPr>
     </w:p>
     <w:p>
       <w:pPr>
@@ -5262,36 +5676,7 @@
           <w:b/>
           <w:bCs/>
           <w:sz w:val="22"/>
-        </w:rPr>
-      </w:pPr>
-    </w:p>
-    <w:p>
-      <w:pPr>
-        <w:rPr>
-          <w:rFonts w:eastAsiaTheme="minorHAnsi" w:cstheme="minorHAnsi"/>
-          <w:b/>
-          <w:bCs/>
-          <w:sz w:val="22"/>
-        </w:rPr>
-      </w:pPr>
-    </w:p>
-    <w:p>
-      <w:pPr>
-        <w:rPr>
-          <w:rFonts w:eastAsiaTheme="minorHAnsi" w:cstheme="minorHAnsi"/>
-          <w:b/>
-          <w:bCs/>
-          <w:sz w:val="22"/>
-        </w:rPr>
-      </w:pPr>
-    </w:p>
-    <w:p>
-      <w:pPr>
-        <w:rPr>
-          <w:rFonts w:eastAsiaTheme="minorHAnsi" w:cstheme="minorHAnsi"/>
-          <w:b/>
-          <w:bCs/>
-          <w:sz w:val="22"/>
+          <w:lang w:val="en-US"/>
         </w:rPr>
       </w:pPr>
     </w:p>
@@ -5416,6 +5801,7 @@
               <w:rPr>
                 <w:rFonts w:ascii="Consolas" w:eastAsiaTheme="minorHAnsi" w:hAnsi="Consolas" w:cstheme="minorHAnsi"/>
               </w:rPr>
+              <w:lastRenderedPageBreak/>
               <w:t>npm</w:t>
             </w:r>
             <w:proofErr w:type="spellEnd"/>
@@ -7631,6 +8017,7 @@
         <w:rPr>
           <w:noProof/>
         </w:rPr>
+        <w:lastRenderedPageBreak/>
         <mc:AlternateContent>
           <mc:Choice Requires="wps">
             <w:drawing>
@@ -10970,7 +11357,7 @@
           <w:bCs/>
         </w:rPr>
       </w:pPr>
-      <w:bookmarkStart w:id="17" w:name="_Toc153594855"/>
+      <w:bookmarkStart w:id="17" w:name="_Toc155182785"/>
       <w:r>
         <w:rPr>
           <w:b/>
@@ -16502,7 +16889,7 @@
           <w:bCs/>
         </w:rPr>
       </w:pPr>
-      <w:bookmarkStart w:id="19" w:name="_Toc153594856"/>
+      <w:bookmarkStart w:id="19" w:name="_Toc155182786"/>
       <w:r>
         <w:rPr>
           <w:b/>
@@ -16805,7 +17192,7 @@
           <w:bCs/>
         </w:rPr>
       </w:pPr>
-      <w:bookmarkStart w:id="20" w:name="_Toc153594857"/>
+      <w:bookmarkStart w:id="20" w:name="_Toc155182787"/>
       <w:r>
         <w:rPr>
           <w:b/>
@@ -25096,7 +25483,7 @@
           <w:lang w:eastAsia="es-MX"/>
         </w:rPr>
       </w:pPr>
-      <w:bookmarkStart w:id="31" w:name="_Toc153594858"/>
+      <w:bookmarkStart w:id="31" w:name="_Toc155182788"/>
       <w:r>
         <w:rPr>
           <w:rFonts w:eastAsia="Times New Roman"/>

</xml_diff>